<commit_message>
DONEEEEE with everything in HW2 i meant HW2
</commit_message>
<xml_diff>
--- a/HW CS 4820/HW2/q2_HW2.docx
+++ b/HW CS 4820/HW2/q2_HW2.docx
@@ -548,13 +548,8 @@
       <w:r>
         <w:t xml:space="preserve">|A|=|O|. </w:t>
       </w:r>
-      <w:proofErr w:type="gramStart"/>
-      <w:r>
-        <w:t>First</w:t>
-      </w:r>
-      <w:proofErr w:type="gramEnd"/>
-      <w:r>
-        <w:t xml:space="preserve"> </w:t>
+      <w:r>
+        <w:t xml:space="preserve">First </w:t>
       </w:r>
       <w:r>
         <w:t>we will show inductively that our greedy algorithm solution A “stays ahead”</w:t>
@@ -587,15 +582,7 @@
         <w:t>1</w:t>
       </w:r>
       <w:r>
-        <w:t xml:space="preserve">, </w:t>
-      </w:r>
-      <w:proofErr w:type="gramStart"/>
-      <w:r>
-        <w:t>… ,</w:t>
-      </w:r>
-      <w:proofErr w:type="gramEnd"/>
-      <w:r>
-        <w:t xml:space="preserve"> </w:t>
+        <w:t xml:space="preserve">, … , </w:t>
       </w:r>
       <w:proofErr w:type="spellStart"/>
       <w:r>
@@ -645,318 +632,295 @@
         <w:t>1</w:t>
       </w:r>
       <w:r>
-        <w:t xml:space="preserve">, </w:t>
-      </w:r>
-      <w:proofErr w:type="gramStart"/>
-      <w:r>
-        <w:t>…</w:t>
-      </w:r>
-      <w:r>
-        <w:t xml:space="preserve"> ,</w:t>
-      </w:r>
-      <w:proofErr w:type="gramEnd"/>
+        <w:t xml:space="preserve">, … , </w:t>
+      </w:r>
+      <w:proofErr w:type="spellStart"/>
+      <w:r>
+        <w:t>j</w:t>
+      </w:r>
+      <w:r>
+        <w:rPr>
+          <w:vertAlign w:val="subscript"/>
+        </w:rPr>
+        <w:t>m</w:t>
+      </w:r>
+      <w:proofErr w:type="spellEnd"/>
+      <w:r>
+        <w:t xml:space="preserve"> is the </w:t>
+      </w:r>
+      <w:r>
+        <w:t>list</w:t>
+      </w:r>
+      <w:r>
+        <w:t xml:space="preserve"> of </w:t>
+      </w:r>
+      <w:r>
+        <w:t xml:space="preserve">partners’ </w:t>
+      </w:r>
+      <w:r>
+        <w:t xml:space="preserve">availabilities in </w:t>
+      </w:r>
+      <w:r>
+        <w:t>O</w:t>
+      </w:r>
+      <w:r>
+        <w:t xml:space="preserve">. </w:t>
+      </w:r>
+    </w:p>
+    <w:p>
+      <w:pPr>
+        <w:ind w:left="360"/>
+      </w:pPr>
+    </w:p>
+    <w:p>
+      <w:pPr>
+        <w:ind w:left="360"/>
+      </w:pPr>
+      <w:r>
+        <w:t>We need to prove k=m</w:t>
+      </w:r>
+      <w:r>
+        <w:t>.</w:t>
+      </w:r>
+      <w:r>
+        <w:t xml:space="preserve"> Assu</w:t>
+      </w:r>
+      <w:r>
+        <w:t xml:space="preserve">me that the availabilities in O, like A, </w:t>
+      </w:r>
+      <w:r>
+        <w:t>are</w:t>
+      </w:r>
+      <w:r>
+        <w:t xml:space="preserve"> also ordered by</w:t>
+      </w:r>
+      <w:r>
+        <w:t xml:space="preserve"> increasing finish time.</w:t>
+      </w:r>
+    </w:p>
+    <w:p/>
+    <w:p>
+      <w:pPr>
+        <w:pStyle w:val="Heading2"/>
+      </w:pPr>
+      <w:r>
+        <w:t>Base Case</w:t>
+      </w:r>
+    </w:p>
+    <w:p>
+      <w:r>
+        <w:t>Need to prove</w:t>
+      </w:r>
+      <w:r>
+        <w:t xml:space="preserve"> f(i</w:t>
+      </w:r>
+      <w:r>
+        <w:rPr>
+          <w:vertAlign w:val="subscript"/>
+        </w:rPr>
+        <w:t>1</w:t>
+      </w:r>
+      <w:r>
+        <w:t xml:space="preserve">) </w:t>
+      </w:r>
+      <w:r>
+        <w:t>≤</w:t>
+      </w:r>
+      <w:r>
+        <w:t xml:space="preserve"> f(j</w:t>
+      </w:r>
+      <w:r>
+        <w:rPr>
+          <w:vertAlign w:val="subscript"/>
+        </w:rPr>
+        <w:t>1</w:t>
+      </w:r>
+      <w:r>
+        <w:t>)</w:t>
+      </w:r>
+      <w:r>
+        <w:t xml:space="preserve"> and f(i</w:t>
+      </w:r>
+      <w:r>
+        <w:rPr>
+          <w:vertAlign w:val="subscript"/>
+        </w:rPr>
+        <w:t>2</w:t>
+      </w:r>
+      <w:r>
+        <w:t xml:space="preserve">) </w:t>
+      </w:r>
+      <w:r>
+        <w:t>≤</w:t>
+      </w:r>
+      <w:r>
+        <w:t xml:space="preserve"> f(j</w:t>
+      </w:r>
+      <w:r>
+        <w:rPr>
+          <w:vertAlign w:val="subscript"/>
+        </w:rPr>
+        <w:t>2</w:t>
+      </w:r>
+      <w:r>
+        <w:t xml:space="preserve">). This is true because our greedy algorithm chooses </w:t>
+      </w:r>
+      <w:r>
+        <w:t xml:space="preserve">people with the earliest </w:t>
+      </w:r>
+      <w:r>
+        <w:t>possible finish times.</w:t>
+      </w:r>
+    </w:p>
+    <w:p/>
+    <w:p>
+      <w:pPr>
+        <w:pStyle w:val="Heading2"/>
+      </w:pPr>
+      <w:r>
+        <w:t>Inductive Case</w:t>
+      </w:r>
+    </w:p>
+    <w:p>
+      <w:r>
+        <w:rPr>
+          <w:rFonts w:ascii="Cambria Math" w:hAnsi="Cambria Math" w:cs="Cambria Math"/>
+          <w:color w:val="000000"/>
+        </w:rPr>
+        <w:t>∀</w:t>
+      </w:r>
+      <w:r>
+        <w:rPr>
+          <w:rFonts w:cstheme="minorHAnsi"/>
+          <w:color w:val="000000"/>
+        </w:rPr>
+        <w:t xml:space="preserve"> r&gt;1, we </w:t>
+      </w:r>
+      <w:r>
+        <w:rPr>
+          <w:rFonts w:cstheme="minorHAnsi"/>
+          <w:color w:val="000000"/>
+        </w:rPr>
+        <w:t xml:space="preserve">need to prove </w:t>
+      </w:r>
+      <w:r>
+        <w:t>f(i</w:t>
+      </w:r>
+      <w:r>
+        <w:rPr>
+          <w:vertAlign w:val="subscript"/>
+        </w:rPr>
+        <w:t>r+1</w:t>
+      </w:r>
+      <w:r>
+        <w:t xml:space="preserve">) </w:t>
+      </w:r>
+      <w:r>
+        <w:t>≤</w:t>
+      </w:r>
+      <w:r>
+        <w:t xml:space="preserve"> f(j</w:t>
+      </w:r>
+      <w:r>
+        <w:rPr>
+          <w:vertAlign w:val="subscript"/>
+        </w:rPr>
+        <w:t>r+1</w:t>
+      </w:r>
+      <w:r>
+        <w:t xml:space="preserve">) assuming </w:t>
+      </w:r>
+      <w:r>
+        <w:t xml:space="preserve">the inductive hypothesis </w:t>
+      </w:r>
+      <w:r>
+        <w:t>f(</w:t>
+      </w:r>
+      <w:proofErr w:type="spellStart"/>
+      <w:r>
+        <w:t>i</w:t>
+      </w:r>
+      <w:r>
+        <w:rPr>
+          <w:vertAlign w:val="subscript"/>
+        </w:rPr>
+        <w:t>r</w:t>
+      </w:r>
+      <w:proofErr w:type="spellEnd"/>
+      <w:r>
+        <w:t xml:space="preserve">) </w:t>
+      </w:r>
+      <w:r>
+        <w:t>≤</w:t>
+      </w:r>
+      <w:r>
+        <w:t xml:space="preserve"> f(</w:t>
+      </w:r>
+      <w:proofErr w:type="spellStart"/>
+      <w:r>
+        <w:t>j</w:t>
+      </w:r>
+      <w:r>
+        <w:rPr>
+          <w:vertAlign w:val="subscript"/>
+        </w:rPr>
+        <w:t>r</w:t>
+      </w:r>
+      <w:proofErr w:type="spellEnd"/>
+      <w:r>
+        <w:t>).</w:t>
+      </w:r>
       <w:r>
         <w:t xml:space="preserve"> </w:t>
       </w:r>
+      <w:r>
+        <w:t>We</w:t>
+      </w:r>
+      <w:r>
+        <w:t xml:space="preserve"> know that our greedy algorithm</w:t>
+      </w:r>
+      <w:r>
+        <w:t xml:space="preserve"> when </w:t>
+      </w:r>
+      <w:r>
+        <w:t>attempting to choose</w:t>
+      </w:r>
+      <w:r>
+        <w:t xml:space="preserve"> a partner</w:t>
+      </w:r>
+      <w:r>
+        <w:t xml:space="preserve"> </w:t>
+      </w:r>
+      <w:r>
+        <w:t>i</w:t>
+      </w:r>
+      <w:r>
+        <w:rPr>
+          <w:vertAlign w:val="subscript"/>
+        </w:rPr>
+        <w:t>r+1</w:t>
+      </w:r>
+      <w:r>
+        <w:t xml:space="preserve"> for </w:t>
+      </w:r>
+      <w:r>
+        <w:t>a student</w:t>
+      </w:r>
+      <w:r>
+        <w:t xml:space="preserve"> </w:t>
+      </w:r>
       <w:proofErr w:type="spellStart"/>
       <w:r>
-        <w:t>j</w:t>
-      </w:r>
-      <w:r>
-        <w:rPr>
-          <w:vertAlign w:val="subscript"/>
-        </w:rPr>
-        <w:t>m</w:t>
+        <w:t>i</w:t>
+      </w:r>
+      <w:r>
+        <w:rPr>
+          <w:vertAlign w:val="subscript"/>
+        </w:rPr>
+        <w:t>r</w:t>
       </w:r>
       <w:proofErr w:type="spellEnd"/>
       <w:r>
-        <w:t xml:space="preserve"> is the </w:t>
-      </w:r>
-      <w:r>
-        <w:t>list</w:t>
-      </w:r>
-      <w:r>
-        <w:t xml:space="preserve"> of </w:t>
-      </w:r>
-      <w:r>
-        <w:t xml:space="preserve">partners’ </w:t>
-      </w:r>
-      <w:r>
-        <w:t xml:space="preserve">availabilities in </w:t>
-      </w:r>
-      <w:r>
-        <w:t>O</w:t>
-      </w:r>
-      <w:r>
-        <w:t xml:space="preserve">. </w:t>
-      </w:r>
-    </w:p>
-    <w:p>
-      <w:pPr>
-        <w:ind w:left="360"/>
-      </w:pPr>
-    </w:p>
-    <w:p>
-      <w:pPr>
-        <w:ind w:left="360"/>
-      </w:pPr>
-      <w:r>
-        <w:t>We need to prove k=m</w:t>
-      </w:r>
-      <w:r>
-        <w:t>.</w:t>
-      </w:r>
-      <w:r>
-        <w:t xml:space="preserve"> Assu</w:t>
-      </w:r>
-      <w:r>
-        <w:t xml:space="preserve">me that the availabilities in O, like A, </w:t>
-      </w:r>
-      <w:r>
-        <w:t>are</w:t>
-      </w:r>
-      <w:r>
-        <w:t xml:space="preserve"> also ordered by</w:t>
-      </w:r>
-      <w:r>
-        <w:t xml:space="preserve"> increasing finish time.</w:t>
-      </w:r>
-    </w:p>
-    <w:p/>
-    <w:p>
-      <w:pPr>
-        <w:pStyle w:val="Heading2"/>
-      </w:pPr>
-      <w:r>
-        <w:t>Base Case</w:t>
-      </w:r>
-    </w:p>
-    <w:p>
-      <w:r>
-        <w:t>Need to prove</w:t>
-      </w:r>
-      <w:r>
-        <w:t xml:space="preserve"> f(i</w:t>
-      </w:r>
-      <w:r>
-        <w:rPr>
-          <w:vertAlign w:val="subscript"/>
-        </w:rPr>
-        <w:t>1</w:t>
-      </w:r>
-      <w:r>
-        <w:t xml:space="preserve">) </w:t>
-      </w:r>
-      <w:r>
-        <w:t>≤</w:t>
-      </w:r>
-      <w:r>
-        <w:t xml:space="preserve"> f(j</w:t>
-      </w:r>
-      <w:r>
-        <w:rPr>
-          <w:vertAlign w:val="subscript"/>
-        </w:rPr>
-        <w:t>1</w:t>
-      </w:r>
-      <w:r>
-        <w:t>)</w:t>
-      </w:r>
-      <w:r>
-        <w:t xml:space="preserve"> and </w:t>
-      </w:r>
-      <w:r>
-        <w:t>f(i</w:t>
-      </w:r>
-      <w:r>
-        <w:rPr>
-          <w:vertAlign w:val="subscript"/>
-        </w:rPr>
-        <w:t>2</w:t>
-      </w:r>
-      <w:r>
-        <w:t xml:space="preserve">) </w:t>
-      </w:r>
-      <w:r>
-        <w:t>≤</w:t>
-      </w:r>
-      <w:r>
-        <w:t xml:space="preserve"> f(j</w:t>
-      </w:r>
-      <w:r>
-        <w:rPr>
-          <w:vertAlign w:val="subscript"/>
-        </w:rPr>
-        <w:t>2</w:t>
-      </w:r>
-      <w:r>
-        <w:t>).</w:t>
-      </w:r>
-      <w:r>
-        <w:t xml:space="preserve"> This is true because our greedy algorithm chooses </w:t>
-      </w:r>
-      <w:r>
-        <w:t xml:space="preserve">people with the earliest </w:t>
-      </w:r>
-      <w:r>
-        <w:t>possible finish times.</w:t>
-      </w:r>
-    </w:p>
-    <w:p/>
-    <w:p>
-      <w:pPr>
-        <w:pStyle w:val="Heading2"/>
-      </w:pPr>
-      <w:r>
-        <w:t>Inductive Case</w:t>
-      </w:r>
-    </w:p>
-    <w:p>
-      <w:r>
-        <w:rPr>
-          <w:rFonts w:ascii="Cambria Math" w:hAnsi="Cambria Math" w:cs="Cambria Math"/>
-          <w:color w:val="000000"/>
-        </w:rPr>
-        <w:t>∀</w:t>
-      </w:r>
-      <w:r>
-        <w:rPr>
-          <w:rFonts w:cstheme="minorHAnsi"/>
-          <w:color w:val="000000"/>
-        </w:rPr>
-        <w:t xml:space="preserve"> r&gt;1, we </w:t>
-      </w:r>
-      <w:r>
-        <w:rPr>
-          <w:rFonts w:cstheme="minorHAnsi"/>
-          <w:color w:val="000000"/>
-        </w:rPr>
-        <w:t xml:space="preserve">need to prove </w:t>
-      </w:r>
-      <w:r>
-        <w:t>f(i</w:t>
-      </w:r>
-      <w:r>
-        <w:rPr>
-          <w:vertAlign w:val="subscript"/>
-        </w:rPr>
-        <w:t>r+1</w:t>
-      </w:r>
-      <w:r>
-        <w:t xml:space="preserve">) </w:t>
-      </w:r>
-      <w:r>
-        <w:t>≤</w:t>
-      </w:r>
-      <w:r>
-        <w:t xml:space="preserve"> f(j</w:t>
-      </w:r>
-      <w:r>
-        <w:rPr>
-          <w:vertAlign w:val="subscript"/>
-        </w:rPr>
-        <w:t>r+1</w:t>
-      </w:r>
-      <w:r>
-        <w:t>)</w:t>
-      </w:r>
-      <w:r>
-        <w:t xml:space="preserve"> assuming </w:t>
-      </w:r>
-      <w:r>
-        <w:t xml:space="preserve">the inductive hypothesis </w:t>
-      </w:r>
-      <w:r>
-        <w:t>f(</w:t>
-      </w:r>
-      <w:proofErr w:type="spellStart"/>
-      <w:r>
-        <w:t>i</w:t>
-      </w:r>
-      <w:r>
-        <w:rPr>
-          <w:vertAlign w:val="subscript"/>
-        </w:rPr>
-        <w:t>r</w:t>
-      </w:r>
-      <w:proofErr w:type="spellEnd"/>
-      <w:r>
-        <w:t xml:space="preserve">) </w:t>
-      </w:r>
-      <w:r>
-        <w:t>≤</w:t>
-      </w:r>
-      <w:r>
-        <w:t xml:space="preserve"> f(</w:t>
-      </w:r>
-      <w:proofErr w:type="spellStart"/>
-      <w:r>
-        <w:t>j</w:t>
-      </w:r>
-      <w:r>
-        <w:rPr>
-          <w:vertAlign w:val="subscript"/>
-        </w:rPr>
-        <w:t>r</w:t>
-      </w:r>
-      <w:proofErr w:type="spellEnd"/>
-      <w:r>
-        <w:t>)</w:t>
-      </w:r>
-      <w:r>
-        <w:t>.</w:t>
-      </w:r>
-      <w:r>
-        <w:t xml:space="preserve"> </w:t>
-      </w:r>
-      <w:r>
-        <w:t>We</w:t>
-      </w:r>
-      <w:r>
-        <w:t xml:space="preserve"> know that our greedy algorithm</w:t>
-      </w:r>
-      <w:r>
-        <w:t xml:space="preserve"> when </w:t>
-      </w:r>
-      <w:r>
-        <w:t>attempting to choose</w:t>
-      </w:r>
-      <w:r>
-        <w:t xml:space="preserve"> a partner</w:t>
-      </w:r>
-      <w:r>
-        <w:t xml:space="preserve"> </w:t>
-      </w:r>
-      <w:r>
-        <w:t>i</w:t>
-      </w:r>
-      <w:r>
-        <w:rPr>
-          <w:vertAlign w:val="subscript"/>
-        </w:rPr>
-        <w:t>r+1</w:t>
-      </w:r>
-      <w:r>
-        <w:t xml:space="preserve"> for </w:t>
-      </w:r>
-      <w:r>
-        <w:t>a student</w:t>
-      </w:r>
-      <w:r>
-        <w:t xml:space="preserve"> </w:t>
-      </w:r>
-      <w:proofErr w:type="spellStart"/>
-      <w:r>
-        <w:t>i</w:t>
-      </w:r>
-      <w:r>
-        <w:rPr>
-          <w:vertAlign w:val="subscript"/>
-        </w:rPr>
-        <w:t>r</w:t>
-      </w:r>
-      <w:proofErr w:type="spellEnd"/>
-      <w:r>
         <w:t xml:space="preserve"> chooses the </w:t>
       </w:r>
       <w:r>
@@ -978,10 +942,7 @@
         <w:t xml:space="preserve">when it is trying to initiate a new pair </w:t>
       </w:r>
       <w:r>
-        <w:t xml:space="preserve">on some student </w:t>
-      </w:r>
-      <w:r>
-        <w:t>i</w:t>
+        <w:t>on some student i</w:t>
       </w:r>
       <w:r>
         <w:rPr>
@@ -1155,14 +1116,6 @@
       </w:r>
     </w:p>
     <w:p>
-      <w:pPr>
-        <w:rPr>
-          <w:rFonts w:ascii="Menlo" w:hAnsi="Menlo" w:cs="Menlo"/>
-          <w:color w:val="000000"/>
-          <w:sz w:val="22"/>
-          <w:szCs w:val="22"/>
-        </w:rPr>
-      </w:pPr>
       <w:r>
         <w:t>We will prove it by contradiction. If A is not optimal, then an optimal list O</w:t>
       </w:r>
@@ -1176,10 +1129,7 @@
         <w:t xml:space="preserve">just </w:t>
       </w:r>
       <w:r>
-        <w:t xml:space="preserve">proved, we get that </w:t>
-      </w:r>
-      <w:r>
-        <w:t>f(</w:t>
+        <w:t>proved, we get that f(</w:t>
       </w:r>
       <w:proofErr w:type="spellStart"/>
       <w:r>
@@ -1213,173 +1163,217 @@
       </w:r>
       <w:proofErr w:type="spellEnd"/>
       <w:r>
+        <w:t>). Since m&gt;k, there must be a j</w:t>
+      </w:r>
+      <w:r>
+        <w:rPr>
+          <w:vertAlign w:val="subscript"/>
+        </w:rPr>
+        <w:t>k+1</w:t>
+      </w:r>
+      <w:r>
+        <w:t xml:space="preserve"> </w:t>
+      </w:r>
+      <w:r>
+        <w:t>and a j</w:t>
+      </w:r>
+      <w:r>
+        <w:rPr>
+          <w:vertAlign w:val="subscript"/>
+        </w:rPr>
+        <w:t xml:space="preserve">k+2 </w:t>
+      </w:r>
+      <w:r>
+        <w:t>in O.</w:t>
+      </w:r>
+      <w:r>
+        <w:t xml:space="preserve"> These</w:t>
+      </w:r>
+      <w:r>
+        <w:t xml:space="preserve"> availabilities</w:t>
+      </w:r>
+      <w:r>
+        <w:t xml:space="preserve"> </w:t>
+      </w:r>
+      <w:r>
+        <w:t>end</w:t>
+      </w:r>
+      <w:r>
+        <w:t xml:space="preserve"> after </w:t>
+      </w:r>
+      <w:proofErr w:type="spellStart"/>
+      <w:r>
+        <w:t>j</w:t>
+      </w:r>
+      <w:r>
+        <w:rPr>
+          <w:vertAlign w:val="subscript"/>
+        </w:rPr>
+        <w:t>k</w:t>
+      </w:r>
+      <w:proofErr w:type="spellEnd"/>
+      <w:r>
+        <w:t xml:space="preserve"> ends, and hence after </w:t>
+      </w:r>
+      <w:proofErr w:type="spellStart"/>
+      <w:r>
+        <w:t>i</w:t>
+      </w:r>
+      <w:r>
+        <w:rPr>
+          <w:vertAlign w:val="subscript"/>
+        </w:rPr>
+        <w:t>k</w:t>
+      </w:r>
+      <w:proofErr w:type="spellEnd"/>
+      <w:r>
+        <w:t xml:space="preserve"> ends.</w:t>
+      </w:r>
+      <w:r>
+        <w:t xml:space="preserve"> </w:t>
+      </w:r>
+      <w:r>
+        <w:t xml:space="preserve">So </w:t>
+      </w:r>
+      <w:r>
+        <w:t>after deleting all eligible partners and everyone whose availability doesn’t overlap with anyone else’s</w:t>
+      </w:r>
+      <w:r>
+        <w:t xml:space="preserve"> (i</w:t>
+      </w:r>
+      <w:r>
+        <w:rPr>
+          <w:vertAlign w:val="subscript"/>
+        </w:rPr>
+        <w:t>1</w:t>
+      </w:r>
+      <w:r>
+        <w:t xml:space="preserve">, … , </w:t>
+      </w:r>
+      <w:proofErr w:type="spellStart"/>
+      <w:r>
+        <w:t>i</w:t>
+      </w:r>
+      <w:r>
+        <w:rPr>
+          <w:vertAlign w:val="subscript"/>
+        </w:rPr>
+        <w:t>k</w:t>
+      </w:r>
+      <w:proofErr w:type="spellEnd"/>
+      <w:r>
+        <w:t>), the list of possible availabilities still</w:t>
+      </w:r>
+      <w:r>
+        <w:t xml:space="preserve"> contains j</w:t>
+      </w:r>
+      <w:r>
+        <w:rPr>
+          <w:vertAlign w:val="subscript"/>
+        </w:rPr>
+        <w:t>k+1</w:t>
+      </w:r>
+      <w:r>
+        <w:rPr>
+          <w:vertAlign w:val="subscript"/>
+        </w:rPr>
+        <w:t xml:space="preserve"> </w:t>
+      </w:r>
+      <w:r>
+        <w:t>and j</w:t>
+      </w:r>
+      <w:r>
+        <w:rPr>
+          <w:vertAlign w:val="subscript"/>
+        </w:rPr>
+        <w:t>k+2</w:t>
+      </w:r>
+      <w:r>
+        <w:t>.</w:t>
+      </w:r>
+      <w:r>
+        <w:t xml:space="preserve"> But the algorithm stops with availability </w:t>
+      </w:r>
+      <w:proofErr w:type="spellStart"/>
+      <w:r>
+        <w:t>i</w:t>
+      </w:r>
+      <w:r>
+        <w:rPr>
+          <w:vertAlign w:val="subscript"/>
+        </w:rPr>
+        <w:t>k</w:t>
+      </w:r>
+      <w:proofErr w:type="spellEnd"/>
+      <w:r>
+        <w:t>, and it is only supposed to stop when R is empty – a contradiction.</w:t>
+      </w:r>
+    </w:p>
+    <w:p/>
+    <w:p>
+      <w:pPr>
+        <w:pStyle w:val="Heading1"/>
+      </w:pPr>
+      <w:r>
+        <w:t>Runtime Analysis</w:t>
+      </w:r>
+    </w:p>
+    <w:p/>
+    <w:p>
+      <w:r>
+        <w:t>Iterating through each element of R is O(n).</w:t>
+      </w:r>
+      <w:r>
+        <w:t xml:space="preserve"> Finding the </w:t>
+      </w:r>
+      <w:r>
+        <w:t xml:space="preserve">first </w:t>
+      </w:r>
+      <w:r>
+        <w:t xml:space="preserve">availability that overlaps with each element is </w:t>
+      </w:r>
+      <w:r>
+        <w:t xml:space="preserve">also </w:t>
+      </w:r>
+      <w:r>
+        <w:t>O(n)</w:t>
+      </w:r>
+      <w:r>
+        <w:t>. T</w:t>
+      </w:r>
+      <w:r>
+        <w:t>hus, The entire algorithm is O(n * n</w:t>
+      </w:r>
+      <w:r>
         <w:t>)</w:t>
       </w:r>
       <w:r>
-        <w:t>. Since m&gt;k, there must be a j</w:t>
-      </w:r>
-      <w:r>
-        <w:rPr>
-          <w:vertAlign w:val="subscript"/>
-        </w:rPr>
-        <w:t>k+1</w:t>
-      </w:r>
-      <w:r>
-        <w:t xml:space="preserve"> </w:t>
-      </w:r>
-      <w:r>
-        <w:t xml:space="preserve">and a </w:t>
-      </w:r>
-      <w:r>
-        <w:t>j</w:t>
-      </w:r>
-      <w:r>
-        <w:rPr>
-          <w:vertAlign w:val="subscript"/>
-        </w:rPr>
-        <w:t xml:space="preserve">k+2 </w:t>
-      </w:r>
-      <w:r>
-        <w:t>in O.</w:t>
-      </w:r>
-      <w:r>
-        <w:t xml:space="preserve"> These</w:t>
-      </w:r>
-      <w:r>
-        <w:t xml:space="preserve"> availabilities</w:t>
-      </w:r>
-      <w:r>
-        <w:t xml:space="preserve"> </w:t>
-      </w:r>
-      <w:r>
-        <w:t>end</w:t>
-      </w:r>
-      <w:r>
-        <w:t xml:space="preserve"> after </w:t>
-      </w:r>
-      <w:proofErr w:type="spellStart"/>
-      <w:r>
-        <w:t>j</w:t>
-      </w:r>
-      <w:r>
-        <w:rPr>
-          <w:vertAlign w:val="subscript"/>
-        </w:rPr>
-        <w:t>k</w:t>
-      </w:r>
-      <w:proofErr w:type="spellEnd"/>
-      <w:r>
-        <w:t xml:space="preserve"> ends, and hence after </w:t>
-      </w:r>
-      <w:proofErr w:type="spellStart"/>
-      <w:r>
-        <w:t>i</w:t>
-      </w:r>
-      <w:r>
-        <w:rPr>
-          <w:vertAlign w:val="subscript"/>
-        </w:rPr>
-        <w:t>k</w:t>
-      </w:r>
-      <w:proofErr w:type="spellEnd"/>
-      <w:r>
-        <w:t xml:space="preserve"> ends.</w:t>
-      </w:r>
-      <w:r>
-        <w:t xml:space="preserve"> </w:t>
-      </w:r>
-      <w:r>
-        <w:t xml:space="preserve">So </w:t>
-      </w:r>
-      <w:r>
-        <w:t>after deleting all eligible partners and everyone whose availability doesn’t overlap with anyone else’s</w:t>
-      </w:r>
-      <w:r>
-        <w:t xml:space="preserve"> (</w:t>
-      </w:r>
-      <w:r>
-        <w:t>i</w:t>
-      </w:r>
-      <w:r>
-        <w:rPr>
-          <w:vertAlign w:val="subscript"/>
-        </w:rPr>
-        <w:t>1</w:t>
-      </w:r>
-      <w:r>
-        <w:t xml:space="preserve">, </w:t>
-      </w:r>
-      <w:proofErr w:type="gramStart"/>
-      <w:r>
-        <w:t>… ,</w:t>
-      </w:r>
-      <w:proofErr w:type="gramEnd"/>
-      <w:r>
-        <w:t xml:space="preserve"> </w:t>
-      </w:r>
-      <w:proofErr w:type="spellStart"/>
-      <w:r>
-        <w:t>i</w:t>
-      </w:r>
-      <w:r>
-        <w:rPr>
-          <w:vertAlign w:val="subscript"/>
-        </w:rPr>
-        <w:t>k</w:t>
-      </w:r>
-      <w:proofErr w:type="spellEnd"/>
-      <w:r>
-        <w:t>), the list of possible availabilities still</w:t>
-      </w:r>
-      <w:r>
-        <w:t xml:space="preserve"> contains j</w:t>
-      </w:r>
-      <w:r>
-        <w:rPr>
-          <w:vertAlign w:val="subscript"/>
-        </w:rPr>
-        <w:t>k+1</w:t>
-      </w:r>
-      <w:r>
-        <w:rPr>
-          <w:vertAlign w:val="subscript"/>
-        </w:rPr>
-        <w:t xml:space="preserve"> </w:t>
-      </w:r>
-      <w:r>
-        <w:t xml:space="preserve">and </w:t>
-      </w:r>
-      <w:r>
-        <w:t>j</w:t>
-      </w:r>
-      <w:r>
-        <w:rPr>
-          <w:vertAlign w:val="subscript"/>
-        </w:rPr>
-        <w:t>k+2</w:t>
-      </w:r>
+        <w:t xml:space="preserve"> = </w:t>
+      </w:r>
+      <w:bookmarkStart w:id="0" w:name="_GoBack"/>
+      <w:r>
+        <w:rPr>
+          <w:b/>
+        </w:rPr>
+        <w:t>O(n</w:t>
+      </w:r>
+      <w:r>
+        <w:rPr>
+          <w:b/>
+          <w:vertAlign w:val="superscript"/>
+        </w:rPr>
+        <w:t>2</w:t>
+      </w:r>
+      <w:r>
+        <w:rPr>
+          <w:b/>
+        </w:rPr>
+        <w:t>)</w:t>
+      </w:r>
+      <w:bookmarkEnd w:id="0"/>
       <w:r>
         <w:t>.</w:t>
       </w:r>
-      <w:r>
-        <w:t xml:space="preserve"> But the algorithm stops with availability </w:t>
-      </w:r>
-      <w:proofErr w:type="spellStart"/>
-      <w:r>
-        <w:t>i</w:t>
-      </w:r>
-      <w:r>
-        <w:rPr>
-          <w:vertAlign w:val="subscript"/>
-        </w:rPr>
-        <w:t>k</w:t>
-      </w:r>
-      <w:proofErr w:type="spellEnd"/>
-      <w:r>
-        <w:t>, and it is only supposed to stop when R is empty – a contradiction.</w:t>
-      </w:r>
-      <w:bookmarkStart w:id="0" w:name="_GoBack"/>
-      <w:bookmarkEnd w:id="0"/>
     </w:p>
     <w:sectPr>
       <w:pgSz w:w="12240" w:h="15840"/>

</xml_diff>

<commit_message>
DONEEEEE with everything in HW3
</commit_message>
<xml_diff>
--- a/HW CS 4820/HW2/q2_HW2.docx
+++ b/HW CS 4820/HW2/q2_HW2.docx
@@ -548,13 +548,8 @@
       <w:r>
         <w:t xml:space="preserve">|A|=|O|. </w:t>
       </w:r>
-      <w:proofErr w:type="gramStart"/>
-      <w:r>
-        <w:t>First</w:t>
-      </w:r>
-      <w:proofErr w:type="gramEnd"/>
-      <w:r>
-        <w:t xml:space="preserve"> </w:t>
+      <w:r>
+        <w:t xml:space="preserve">First </w:t>
       </w:r>
       <w:r>
         <w:t>we will show inductively that our greedy algorithm solution A “stays ahead”</w:t>
@@ -587,15 +582,7 @@
         <w:t>1</w:t>
       </w:r>
       <w:r>
-        <w:t xml:space="preserve">, </w:t>
-      </w:r>
-      <w:proofErr w:type="gramStart"/>
-      <w:r>
-        <w:t>… ,</w:t>
-      </w:r>
-      <w:proofErr w:type="gramEnd"/>
-      <w:r>
-        <w:t xml:space="preserve"> </w:t>
+        <w:t xml:space="preserve">, … , </w:t>
       </w:r>
       <w:proofErr w:type="spellStart"/>
       <w:r>
@@ -645,318 +632,295 @@
         <w:t>1</w:t>
       </w:r>
       <w:r>
-        <w:t xml:space="preserve">, </w:t>
-      </w:r>
-      <w:proofErr w:type="gramStart"/>
-      <w:r>
-        <w:t>…</w:t>
-      </w:r>
-      <w:r>
-        <w:t xml:space="preserve"> ,</w:t>
-      </w:r>
-      <w:proofErr w:type="gramEnd"/>
+        <w:t xml:space="preserve">, … , </w:t>
+      </w:r>
+      <w:proofErr w:type="spellStart"/>
+      <w:r>
+        <w:t>j</w:t>
+      </w:r>
+      <w:r>
+        <w:rPr>
+          <w:vertAlign w:val="subscript"/>
+        </w:rPr>
+        <w:t>m</w:t>
+      </w:r>
+      <w:proofErr w:type="spellEnd"/>
+      <w:r>
+        <w:t xml:space="preserve"> is the </w:t>
+      </w:r>
+      <w:r>
+        <w:t>list</w:t>
+      </w:r>
+      <w:r>
+        <w:t xml:space="preserve"> of </w:t>
+      </w:r>
+      <w:r>
+        <w:t xml:space="preserve">partners’ </w:t>
+      </w:r>
+      <w:r>
+        <w:t xml:space="preserve">availabilities in </w:t>
+      </w:r>
+      <w:r>
+        <w:t>O</w:t>
+      </w:r>
+      <w:r>
+        <w:t xml:space="preserve">. </w:t>
+      </w:r>
+    </w:p>
+    <w:p>
+      <w:pPr>
+        <w:ind w:left="360"/>
+      </w:pPr>
+    </w:p>
+    <w:p>
+      <w:pPr>
+        <w:ind w:left="360"/>
+      </w:pPr>
+      <w:r>
+        <w:t>We need to prove k=m</w:t>
+      </w:r>
+      <w:r>
+        <w:t>.</w:t>
+      </w:r>
+      <w:r>
+        <w:t xml:space="preserve"> Assu</w:t>
+      </w:r>
+      <w:r>
+        <w:t xml:space="preserve">me that the availabilities in O, like A, </w:t>
+      </w:r>
+      <w:r>
+        <w:t>are</w:t>
+      </w:r>
+      <w:r>
+        <w:t xml:space="preserve"> also ordered by</w:t>
+      </w:r>
+      <w:r>
+        <w:t xml:space="preserve"> increasing finish time.</w:t>
+      </w:r>
+    </w:p>
+    <w:p/>
+    <w:p>
+      <w:pPr>
+        <w:pStyle w:val="Heading2"/>
+      </w:pPr>
+      <w:r>
+        <w:t>Base Case</w:t>
+      </w:r>
+    </w:p>
+    <w:p>
+      <w:r>
+        <w:t>Need to prove</w:t>
+      </w:r>
+      <w:r>
+        <w:t xml:space="preserve"> f(i</w:t>
+      </w:r>
+      <w:r>
+        <w:rPr>
+          <w:vertAlign w:val="subscript"/>
+        </w:rPr>
+        <w:t>1</w:t>
+      </w:r>
+      <w:r>
+        <w:t xml:space="preserve">) </w:t>
+      </w:r>
+      <w:r>
+        <w:t>≤</w:t>
+      </w:r>
+      <w:r>
+        <w:t xml:space="preserve"> f(j</w:t>
+      </w:r>
+      <w:r>
+        <w:rPr>
+          <w:vertAlign w:val="subscript"/>
+        </w:rPr>
+        <w:t>1</w:t>
+      </w:r>
+      <w:r>
+        <w:t>)</w:t>
+      </w:r>
+      <w:r>
+        <w:t xml:space="preserve"> and f(i</w:t>
+      </w:r>
+      <w:r>
+        <w:rPr>
+          <w:vertAlign w:val="subscript"/>
+        </w:rPr>
+        <w:t>2</w:t>
+      </w:r>
+      <w:r>
+        <w:t xml:space="preserve">) </w:t>
+      </w:r>
+      <w:r>
+        <w:t>≤</w:t>
+      </w:r>
+      <w:r>
+        <w:t xml:space="preserve"> f(j</w:t>
+      </w:r>
+      <w:r>
+        <w:rPr>
+          <w:vertAlign w:val="subscript"/>
+        </w:rPr>
+        <w:t>2</w:t>
+      </w:r>
+      <w:r>
+        <w:t xml:space="preserve">). This is true because our greedy algorithm chooses </w:t>
+      </w:r>
+      <w:r>
+        <w:t xml:space="preserve">people with the earliest </w:t>
+      </w:r>
+      <w:r>
+        <w:t>possible finish times.</w:t>
+      </w:r>
+    </w:p>
+    <w:p/>
+    <w:p>
+      <w:pPr>
+        <w:pStyle w:val="Heading2"/>
+      </w:pPr>
+      <w:r>
+        <w:t>Inductive Case</w:t>
+      </w:r>
+    </w:p>
+    <w:p>
+      <w:r>
+        <w:rPr>
+          <w:rFonts w:ascii="Cambria Math" w:hAnsi="Cambria Math" w:cs="Cambria Math"/>
+          <w:color w:val="000000"/>
+        </w:rPr>
+        <w:t>∀</w:t>
+      </w:r>
+      <w:r>
+        <w:rPr>
+          <w:rFonts w:cstheme="minorHAnsi"/>
+          <w:color w:val="000000"/>
+        </w:rPr>
+        <w:t xml:space="preserve"> r&gt;1, we </w:t>
+      </w:r>
+      <w:r>
+        <w:rPr>
+          <w:rFonts w:cstheme="minorHAnsi"/>
+          <w:color w:val="000000"/>
+        </w:rPr>
+        <w:t xml:space="preserve">need to prove </w:t>
+      </w:r>
+      <w:r>
+        <w:t>f(i</w:t>
+      </w:r>
+      <w:r>
+        <w:rPr>
+          <w:vertAlign w:val="subscript"/>
+        </w:rPr>
+        <w:t>r+1</w:t>
+      </w:r>
+      <w:r>
+        <w:t xml:space="preserve">) </w:t>
+      </w:r>
+      <w:r>
+        <w:t>≤</w:t>
+      </w:r>
+      <w:r>
+        <w:t xml:space="preserve"> f(j</w:t>
+      </w:r>
+      <w:r>
+        <w:rPr>
+          <w:vertAlign w:val="subscript"/>
+        </w:rPr>
+        <w:t>r+1</w:t>
+      </w:r>
+      <w:r>
+        <w:t xml:space="preserve">) assuming </w:t>
+      </w:r>
+      <w:r>
+        <w:t xml:space="preserve">the inductive hypothesis </w:t>
+      </w:r>
+      <w:r>
+        <w:t>f(</w:t>
+      </w:r>
+      <w:proofErr w:type="spellStart"/>
+      <w:r>
+        <w:t>i</w:t>
+      </w:r>
+      <w:r>
+        <w:rPr>
+          <w:vertAlign w:val="subscript"/>
+        </w:rPr>
+        <w:t>r</w:t>
+      </w:r>
+      <w:proofErr w:type="spellEnd"/>
+      <w:r>
+        <w:t xml:space="preserve">) </w:t>
+      </w:r>
+      <w:r>
+        <w:t>≤</w:t>
+      </w:r>
+      <w:r>
+        <w:t xml:space="preserve"> f(</w:t>
+      </w:r>
+      <w:proofErr w:type="spellStart"/>
+      <w:r>
+        <w:t>j</w:t>
+      </w:r>
+      <w:r>
+        <w:rPr>
+          <w:vertAlign w:val="subscript"/>
+        </w:rPr>
+        <w:t>r</w:t>
+      </w:r>
+      <w:proofErr w:type="spellEnd"/>
+      <w:r>
+        <w:t>).</w:t>
+      </w:r>
       <w:r>
         <w:t xml:space="preserve"> </w:t>
       </w:r>
+      <w:r>
+        <w:t>We</w:t>
+      </w:r>
+      <w:r>
+        <w:t xml:space="preserve"> know that our greedy algorithm</w:t>
+      </w:r>
+      <w:r>
+        <w:t xml:space="preserve"> when </w:t>
+      </w:r>
+      <w:r>
+        <w:t>attempting to choose</w:t>
+      </w:r>
+      <w:r>
+        <w:t xml:space="preserve"> a partner</w:t>
+      </w:r>
+      <w:r>
+        <w:t xml:space="preserve"> </w:t>
+      </w:r>
+      <w:r>
+        <w:t>i</w:t>
+      </w:r>
+      <w:r>
+        <w:rPr>
+          <w:vertAlign w:val="subscript"/>
+        </w:rPr>
+        <w:t>r+1</w:t>
+      </w:r>
+      <w:r>
+        <w:t xml:space="preserve"> for </w:t>
+      </w:r>
+      <w:r>
+        <w:t>a student</w:t>
+      </w:r>
+      <w:r>
+        <w:t xml:space="preserve"> </w:t>
+      </w:r>
       <w:proofErr w:type="spellStart"/>
       <w:r>
-        <w:t>j</w:t>
-      </w:r>
-      <w:r>
-        <w:rPr>
-          <w:vertAlign w:val="subscript"/>
-        </w:rPr>
-        <w:t>m</w:t>
+        <w:t>i</w:t>
+      </w:r>
+      <w:r>
+        <w:rPr>
+          <w:vertAlign w:val="subscript"/>
+        </w:rPr>
+        <w:t>r</w:t>
       </w:r>
       <w:proofErr w:type="spellEnd"/>
       <w:r>
-        <w:t xml:space="preserve"> is the </w:t>
-      </w:r>
-      <w:r>
-        <w:t>list</w:t>
-      </w:r>
-      <w:r>
-        <w:t xml:space="preserve"> of </w:t>
-      </w:r>
-      <w:r>
-        <w:t xml:space="preserve">partners’ </w:t>
-      </w:r>
-      <w:r>
-        <w:t xml:space="preserve">availabilities in </w:t>
-      </w:r>
-      <w:r>
-        <w:t>O</w:t>
-      </w:r>
-      <w:r>
-        <w:t xml:space="preserve">. </w:t>
-      </w:r>
-    </w:p>
-    <w:p>
-      <w:pPr>
-        <w:ind w:left="360"/>
-      </w:pPr>
-    </w:p>
-    <w:p>
-      <w:pPr>
-        <w:ind w:left="360"/>
-      </w:pPr>
-      <w:r>
-        <w:t>We need to prove k=m</w:t>
-      </w:r>
-      <w:r>
-        <w:t>.</w:t>
-      </w:r>
-      <w:r>
-        <w:t xml:space="preserve"> Assu</w:t>
-      </w:r>
-      <w:r>
-        <w:t xml:space="preserve">me that the availabilities in O, like A, </w:t>
-      </w:r>
-      <w:r>
-        <w:t>are</w:t>
-      </w:r>
-      <w:r>
-        <w:t xml:space="preserve"> also ordered by</w:t>
-      </w:r>
-      <w:r>
-        <w:t xml:space="preserve"> increasing finish time.</w:t>
-      </w:r>
-    </w:p>
-    <w:p/>
-    <w:p>
-      <w:pPr>
-        <w:pStyle w:val="Heading2"/>
-      </w:pPr>
-      <w:r>
-        <w:t>Base Case</w:t>
-      </w:r>
-    </w:p>
-    <w:p>
-      <w:r>
-        <w:t>Need to prove</w:t>
-      </w:r>
-      <w:r>
-        <w:t xml:space="preserve"> f(i</w:t>
-      </w:r>
-      <w:r>
-        <w:rPr>
-          <w:vertAlign w:val="subscript"/>
-        </w:rPr>
-        <w:t>1</w:t>
-      </w:r>
-      <w:r>
-        <w:t xml:space="preserve">) </w:t>
-      </w:r>
-      <w:r>
-        <w:t>≤</w:t>
-      </w:r>
-      <w:r>
-        <w:t xml:space="preserve"> f(j</w:t>
-      </w:r>
-      <w:r>
-        <w:rPr>
-          <w:vertAlign w:val="subscript"/>
-        </w:rPr>
-        <w:t>1</w:t>
-      </w:r>
-      <w:r>
-        <w:t>)</w:t>
-      </w:r>
-      <w:r>
-        <w:t xml:space="preserve"> and </w:t>
-      </w:r>
-      <w:r>
-        <w:t>f(i</w:t>
-      </w:r>
-      <w:r>
-        <w:rPr>
-          <w:vertAlign w:val="subscript"/>
-        </w:rPr>
-        <w:t>2</w:t>
-      </w:r>
-      <w:r>
-        <w:t xml:space="preserve">) </w:t>
-      </w:r>
-      <w:r>
-        <w:t>≤</w:t>
-      </w:r>
-      <w:r>
-        <w:t xml:space="preserve"> f(j</w:t>
-      </w:r>
-      <w:r>
-        <w:rPr>
-          <w:vertAlign w:val="subscript"/>
-        </w:rPr>
-        <w:t>2</w:t>
-      </w:r>
-      <w:r>
-        <w:t>).</w:t>
-      </w:r>
-      <w:r>
-        <w:t xml:space="preserve"> This is true because our greedy algorithm chooses </w:t>
-      </w:r>
-      <w:r>
-        <w:t xml:space="preserve">people with the earliest </w:t>
-      </w:r>
-      <w:r>
-        <w:t>possible finish times.</w:t>
-      </w:r>
-    </w:p>
-    <w:p/>
-    <w:p>
-      <w:pPr>
-        <w:pStyle w:val="Heading2"/>
-      </w:pPr>
-      <w:r>
-        <w:t>Inductive Case</w:t>
-      </w:r>
-    </w:p>
-    <w:p>
-      <w:r>
-        <w:rPr>
-          <w:rFonts w:ascii="Cambria Math" w:hAnsi="Cambria Math" w:cs="Cambria Math"/>
-          <w:color w:val="000000"/>
-        </w:rPr>
-        <w:t>∀</w:t>
-      </w:r>
-      <w:r>
-        <w:rPr>
-          <w:rFonts w:cstheme="minorHAnsi"/>
-          <w:color w:val="000000"/>
-        </w:rPr>
-        <w:t xml:space="preserve"> r&gt;1, we </w:t>
-      </w:r>
-      <w:r>
-        <w:rPr>
-          <w:rFonts w:cstheme="minorHAnsi"/>
-          <w:color w:val="000000"/>
-        </w:rPr>
-        <w:t xml:space="preserve">need to prove </w:t>
-      </w:r>
-      <w:r>
-        <w:t>f(i</w:t>
-      </w:r>
-      <w:r>
-        <w:rPr>
-          <w:vertAlign w:val="subscript"/>
-        </w:rPr>
-        <w:t>r+1</w:t>
-      </w:r>
-      <w:r>
-        <w:t xml:space="preserve">) </w:t>
-      </w:r>
-      <w:r>
-        <w:t>≤</w:t>
-      </w:r>
-      <w:r>
-        <w:t xml:space="preserve"> f(j</w:t>
-      </w:r>
-      <w:r>
-        <w:rPr>
-          <w:vertAlign w:val="subscript"/>
-        </w:rPr>
-        <w:t>r+1</w:t>
-      </w:r>
-      <w:r>
-        <w:t>)</w:t>
-      </w:r>
-      <w:r>
-        <w:t xml:space="preserve"> assuming </w:t>
-      </w:r>
-      <w:r>
-        <w:t xml:space="preserve">the inductive hypothesis </w:t>
-      </w:r>
-      <w:r>
-        <w:t>f(</w:t>
-      </w:r>
-      <w:proofErr w:type="spellStart"/>
-      <w:r>
-        <w:t>i</w:t>
-      </w:r>
-      <w:r>
-        <w:rPr>
-          <w:vertAlign w:val="subscript"/>
-        </w:rPr>
-        <w:t>r</w:t>
-      </w:r>
-      <w:proofErr w:type="spellEnd"/>
-      <w:r>
-        <w:t xml:space="preserve">) </w:t>
-      </w:r>
-      <w:r>
-        <w:t>≤</w:t>
-      </w:r>
-      <w:r>
-        <w:t xml:space="preserve"> f(</w:t>
-      </w:r>
-      <w:proofErr w:type="spellStart"/>
-      <w:r>
-        <w:t>j</w:t>
-      </w:r>
-      <w:r>
-        <w:rPr>
-          <w:vertAlign w:val="subscript"/>
-        </w:rPr>
-        <w:t>r</w:t>
-      </w:r>
-      <w:proofErr w:type="spellEnd"/>
-      <w:r>
-        <w:t>)</w:t>
-      </w:r>
-      <w:r>
-        <w:t>.</w:t>
-      </w:r>
-      <w:r>
-        <w:t xml:space="preserve"> </w:t>
-      </w:r>
-      <w:r>
-        <w:t>We</w:t>
-      </w:r>
-      <w:r>
-        <w:t xml:space="preserve"> know that our greedy algorithm</w:t>
-      </w:r>
-      <w:r>
-        <w:t xml:space="preserve"> when </w:t>
-      </w:r>
-      <w:r>
-        <w:t>attempting to choose</w:t>
-      </w:r>
-      <w:r>
-        <w:t xml:space="preserve"> a partner</w:t>
-      </w:r>
-      <w:r>
-        <w:t xml:space="preserve"> </w:t>
-      </w:r>
-      <w:r>
-        <w:t>i</w:t>
-      </w:r>
-      <w:r>
-        <w:rPr>
-          <w:vertAlign w:val="subscript"/>
-        </w:rPr>
-        <w:t>r+1</w:t>
-      </w:r>
-      <w:r>
-        <w:t xml:space="preserve"> for </w:t>
-      </w:r>
-      <w:r>
-        <w:t>a student</w:t>
-      </w:r>
-      <w:r>
-        <w:t xml:space="preserve"> </w:t>
-      </w:r>
-      <w:proofErr w:type="spellStart"/>
-      <w:r>
-        <w:t>i</w:t>
-      </w:r>
-      <w:r>
-        <w:rPr>
-          <w:vertAlign w:val="subscript"/>
-        </w:rPr>
-        <w:t>r</w:t>
-      </w:r>
-      <w:proofErr w:type="spellEnd"/>
-      <w:r>
         <w:t xml:space="preserve"> chooses the </w:t>
       </w:r>
       <w:r>
@@ -978,10 +942,7 @@
         <w:t xml:space="preserve">when it is trying to initiate a new pair </w:t>
       </w:r>
       <w:r>
-        <w:t xml:space="preserve">on some student </w:t>
-      </w:r>
-      <w:r>
-        <w:t>i</w:t>
+        <w:t>on some student i</w:t>
       </w:r>
       <w:r>
         <w:rPr>
@@ -1155,14 +1116,6 @@
       </w:r>
     </w:p>
     <w:p>
-      <w:pPr>
-        <w:rPr>
-          <w:rFonts w:ascii="Menlo" w:hAnsi="Menlo" w:cs="Menlo"/>
-          <w:color w:val="000000"/>
-          <w:sz w:val="22"/>
-          <w:szCs w:val="22"/>
-        </w:rPr>
-      </w:pPr>
       <w:r>
         <w:t>We will prove it by contradiction. If A is not optimal, then an optimal list O</w:t>
       </w:r>
@@ -1176,10 +1129,7 @@
         <w:t xml:space="preserve">just </w:t>
       </w:r>
       <w:r>
-        <w:t xml:space="preserve">proved, we get that </w:t>
-      </w:r>
-      <w:r>
-        <w:t>f(</w:t>
+        <w:t>proved, we get that f(</w:t>
       </w:r>
       <w:proofErr w:type="spellStart"/>
       <w:r>
@@ -1213,173 +1163,217 @@
       </w:r>
       <w:proofErr w:type="spellEnd"/>
       <w:r>
+        <w:t>). Since m&gt;k, there must be a j</w:t>
+      </w:r>
+      <w:r>
+        <w:rPr>
+          <w:vertAlign w:val="subscript"/>
+        </w:rPr>
+        <w:t>k+1</w:t>
+      </w:r>
+      <w:r>
+        <w:t xml:space="preserve"> </w:t>
+      </w:r>
+      <w:r>
+        <w:t>and a j</w:t>
+      </w:r>
+      <w:r>
+        <w:rPr>
+          <w:vertAlign w:val="subscript"/>
+        </w:rPr>
+        <w:t xml:space="preserve">k+2 </w:t>
+      </w:r>
+      <w:r>
+        <w:t>in O.</w:t>
+      </w:r>
+      <w:r>
+        <w:t xml:space="preserve"> These</w:t>
+      </w:r>
+      <w:r>
+        <w:t xml:space="preserve"> availabilities</w:t>
+      </w:r>
+      <w:r>
+        <w:t xml:space="preserve"> </w:t>
+      </w:r>
+      <w:r>
+        <w:t>end</w:t>
+      </w:r>
+      <w:r>
+        <w:t xml:space="preserve"> after </w:t>
+      </w:r>
+      <w:proofErr w:type="spellStart"/>
+      <w:r>
+        <w:t>j</w:t>
+      </w:r>
+      <w:r>
+        <w:rPr>
+          <w:vertAlign w:val="subscript"/>
+        </w:rPr>
+        <w:t>k</w:t>
+      </w:r>
+      <w:proofErr w:type="spellEnd"/>
+      <w:r>
+        <w:t xml:space="preserve"> ends, and hence after </w:t>
+      </w:r>
+      <w:proofErr w:type="spellStart"/>
+      <w:r>
+        <w:t>i</w:t>
+      </w:r>
+      <w:r>
+        <w:rPr>
+          <w:vertAlign w:val="subscript"/>
+        </w:rPr>
+        <w:t>k</w:t>
+      </w:r>
+      <w:proofErr w:type="spellEnd"/>
+      <w:r>
+        <w:t xml:space="preserve"> ends.</w:t>
+      </w:r>
+      <w:r>
+        <w:t xml:space="preserve"> </w:t>
+      </w:r>
+      <w:r>
+        <w:t xml:space="preserve">So </w:t>
+      </w:r>
+      <w:r>
+        <w:t>after deleting all eligible partners and everyone whose availability doesn’t overlap with anyone else’s</w:t>
+      </w:r>
+      <w:r>
+        <w:t xml:space="preserve"> (i</w:t>
+      </w:r>
+      <w:r>
+        <w:rPr>
+          <w:vertAlign w:val="subscript"/>
+        </w:rPr>
+        <w:t>1</w:t>
+      </w:r>
+      <w:r>
+        <w:t xml:space="preserve">, … , </w:t>
+      </w:r>
+      <w:proofErr w:type="spellStart"/>
+      <w:r>
+        <w:t>i</w:t>
+      </w:r>
+      <w:r>
+        <w:rPr>
+          <w:vertAlign w:val="subscript"/>
+        </w:rPr>
+        <w:t>k</w:t>
+      </w:r>
+      <w:proofErr w:type="spellEnd"/>
+      <w:r>
+        <w:t>), the list of possible availabilities still</w:t>
+      </w:r>
+      <w:r>
+        <w:t xml:space="preserve"> contains j</w:t>
+      </w:r>
+      <w:r>
+        <w:rPr>
+          <w:vertAlign w:val="subscript"/>
+        </w:rPr>
+        <w:t>k+1</w:t>
+      </w:r>
+      <w:r>
+        <w:rPr>
+          <w:vertAlign w:val="subscript"/>
+        </w:rPr>
+        <w:t xml:space="preserve"> </w:t>
+      </w:r>
+      <w:r>
+        <w:t>and j</w:t>
+      </w:r>
+      <w:r>
+        <w:rPr>
+          <w:vertAlign w:val="subscript"/>
+        </w:rPr>
+        <w:t>k+2</w:t>
+      </w:r>
+      <w:r>
+        <w:t>.</w:t>
+      </w:r>
+      <w:r>
+        <w:t xml:space="preserve"> But the algorithm stops with availability </w:t>
+      </w:r>
+      <w:proofErr w:type="spellStart"/>
+      <w:r>
+        <w:t>i</w:t>
+      </w:r>
+      <w:r>
+        <w:rPr>
+          <w:vertAlign w:val="subscript"/>
+        </w:rPr>
+        <w:t>k</w:t>
+      </w:r>
+      <w:proofErr w:type="spellEnd"/>
+      <w:r>
+        <w:t>, and it is only supposed to stop when R is empty – a contradiction.</w:t>
+      </w:r>
+    </w:p>
+    <w:p/>
+    <w:p>
+      <w:pPr>
+        <w:pStyle w:val="Heading1"/>
+      </w:pPr>
+      <w:r>
+        <w:t>Runtime Analysis</w:t>
+      </w:r>
+    </w:p>
+    <w:p/>
+    <w:p>
+      <w:r>
+        <w:t>Iterating through each element of R is O(n).</w:t>
+      </w:r>
+      <w:r>
+        <w:t xml:space="preserve"> Finding the </w:t>
+      </w:r>
+      <w:r>
+        <w:t xml:space="preserve">first </w:t>
+      </w:r>
+      <w:r>
+        <w:t xml:space="preserve">availability that overlaps with each element is </w:t>
+      </w:r>
+      <w:r>
+        <w:t xml:space="preserve">also </w:t>
+      </w:r>
+      <w:r>
+        <w:t>O(n)</w:t>
+      </w:r>
+      <w:r>
+        <w:t>. T</w:t>
+      </w:r>
+      <w:r>
+        <w:t>hus, The entire algorithm is O(n * n</w:t>
+      </w:r>
+      <w:r>
         <w:t>)</w:t>
       </w:r>
       <w:r>
-        <w:t>. Since m&gt;k, there must be a j</w:t>
-      </w:r>
-      <w:r>
-        <w:rPr>
-          <w:vertAlign w:val="subscript"/>
-        </w:rPr>
-        <w:t>k+1</w:t>
-      </w:r>
-      <w:r>
-        <w:t xml:space="preserve"> </w:t>
-      </w:r>
-      <w:r>
-        <w:t xml:space="preserve">and a </w:t>
-      </w:r>
-      <w:r>
-        <w:t>j</w:t>
-      </w:r>
-      <w:r>
-        <w:rPr>
-          <w:vertAlign w:val="subscript"/>
-        </w:rPr>
-        <w:t xml:space="preserve">k+2 </w:t>
-      </w:r>
-      <w:r>
-        <w:t>in O.</w:t>
-      </w:r>
-      <w:r>
-        <w:t xml:space="preserve"> These</w:t>
-      </w:r>
-      <w:r>
-        <w:t xml:space="preserve"> availabilities</w:t>
-      </w:r>
-      <w:r>
-        <w:t xml:space="preserve"> </w:t>
-      </w:r>
-      <w:r>
-        <w:t>end</w:t>
-      </w:r>
-      <w:r>
-        <w:t xml:space="preserve"> after </w:t>
-      </w:r>
-      <w:proofErr w:type="spellStart"/>
-      <w:r>
-        <w:t>j</w:t>
-      </w:r>
-      <w:r>
-        <w:rPr>
-          <w:vertAlign w:val="subscript"/>
-        </w:rPr>
-        <w:t>k</w:t>
-      </w:r>
-      <w:proofErr w:type="spellEnd"/>
-      <w:r>
-        <w:t xml:space="preserve"> ends, and hence after </w:t>
-      </w:r>
-      <w:proofErr w:type="spellStart"/>
-      <w:r>
-        <w:t>i</w:t>
-      </w:r>
-      <w:r>
-        <w:rPr>
-          <w:vertAlign w:val="subscript"/>
-        </w:rPr>
-        <w:t>k</w:t>
-      </w:r>
-      <w:proofErr w:type="spellEnd"/>
-      <w:r>
-        <w:t xml:space="preserve"> ends.</w:t>
-      </w:r>
-      <w:r>
-        <w:t xml:space="preserve"> </w:t>
-      </w:r>
-      <w:r>
-        <w:t xml:space="preserve">So </w:t>
-      </w:r>
-      <w:r>
-        <w:t>after deleting all eligible partners and everyone whose availability doesn’t overlap with anyone else’s</w:t>
-      </w:r>
-      <w:r>
-        <w:t xml:space="preserve"> (</w:t>
-      </w:r>
-      <w:r>
-        <w:t>i</w:t>
-      </w:r>
-      <w:r>
-        <w:rPr>
-          <w:vertAlign w:val="subscript"/>
-        </w:rPr>
-        <w:t>1</w:t>
-      </w:r>
-      <w:r>
-        <w:t xml:space="preserve">, </w:t>
-      </w:r>
-      <w:proofErr w:type="gramStart"/>
-      <w:r>
-        <w:t>… ,</w:t>
-      </w:r>
-      <w:proofErr w:type="gramEnd"/>
-      <w:r>
-        <w:t xml:space="preserve"> </w:t>
-      </w:r>
-      <w:proofErr w:type="spellStart"/>
-      <w:r>
-        <w:t>i</w:t>
-      </w:r>
-      <w:r>
-        <w:rPr>
-          <w:vertAlign w:val="subscript"/>
-        </w:rPr>
-        <w:t>k</w:t>
-      </w:r>
-      <w:proofErr w:type="spellEnd"/>
-      <w:r>
-        <w:t>), the list of possible availabilities still</w:t>
-      </w:r>
-      <w:r>
-        <w:t xml:space="preserve"> contains j</w:t>
-      </w:r>
-      <w:r>
-        <w:rPr>
-          <w:vertAlign w:val="subscript"/>
-        </w:rPr>
-        <w:t>k+1</w:t>
-      </w:r>
-      <w:r>
-        <w:rPr>
-          <w:vertAlign w:val="subscript"/>
-        </w:rPr>
-        <w:t xml:space="preserve"> </w:t>
-      </w:r>
-      <w:r>
-        <w:t xml:space="preserve">and </w:t>
-      </w:r>
-      <w:r>
-        <w:t>j</w:t>
-      </w:r>
-      <w:r>
-        <w:rPr>
-          <w:vertAlign w:val="subscript"/>
-        </w:rPr>
-        <w:t>k+2</w:t>
-      </w:r>
+        <w:t xml:space="preserve"> = </w:t>
+      </w:r>
+      <w:bookmarkStart w:id="0" w:name="_GoBack"/>
+      <w:r>
+        <w:rPr>
+          <w:b/>
+        </w:rPr>
+        <w:t>O(n</w:t>
+      </w:r>
+      <w:r>
+        <w:rPr>
+          <w:b/>
+          <w:vertAlign w:val="superscript"/>
+        </w:rPr>
+        <w:t>2</w:t>
+      </w:r>
+      <w:r>
+        <w:rPr>
+          <w:b/>
+        </w:rPr>
+        <w:t>)</w:t>
+      </w:r>
+      <w:bookmarkEnd w:id="0"/>
       <w:r>
         <w:t>.</w:t>
       </w:r>
-      <w:r>
-        <w:t xml:space="preserve"> But the algorithm stops with availability </w:t>
-      </w:r>
-      <w:proofErr w:type="spellStart"/>
-      <w:r>
-        <w:t>i</w:t>
-      </w:r>
-      <w:r>
-        <w:rPr>
-          <w:vertAlign w:val="subscript"/>
-        </w:rPr>
-        <w:t>k</w:t>
-      </w:r>
-      <w:proofErr w:type="spellEnd"/>
-      <w:r>
-        <w:t>, and it is only supposed to stop when R is empty – a contradiction.</w:t>
-      </w:r>
-      <w:bookmarkStart w:id="0" w:name="_GoBack"/>
-      <w:bookmarkEnd w:id="0"/>
     </w:p>
     <w:sectPr>
       <w:pgSz w:w="12240" w:h="15840"/>

</xml_diff>

<commit_message>
done with algo pseudocode for HW2 Q2 DP approach
</commit_message>
<xml_diff>
--- a/HW CS 4820/HW2/q2_HW2.docx
+++ b/HW CS 4820/HW2/q2_HW2.docx
@@ -8,6 +8,9 @@
       </w:pPr>
       <w:r>
         <w:t>The algorithm</w:t>
+      </w:r>
+      <w:r>
+        <w:t xml:space="preserve"> </w:t>
       </w:r>
     </w:p>
     <w:p/>
@@ -30,7 +33,16 @@
           <w:sz w:val="22"/>
           <w:szCs w:val="22"/>
         </w:rPr>
-        <w:t>initialize R to be the set of all availabilities;</w:t>
+        <w:t>Iterative-Compute-Opt</w:t>
+      </w:r>
+      <w:r>
+        <w:rPr>
+          <w:rFonts w:ascii="Menlo" w:hAnsi="Menlo" w:cs="Menlo"/>
+          <w:color w:val="000000"/>
+          <w:sz w:val="22"/>
+          <w:szCs w:val="22"/>
+        </w:rPr>
+        <w:t>;</w:t>
       </w:r>
     </w:p>
     <w:p>
@@ -42,17 +54,29 @@
         <w:autoSpaceDN w:val="0"/>
         <w:adjustRightInd w:val="0"/>
         <w:rPr>
-          <w:rFonts w:ascii="Helvetica" w:hAnsi="Helvetica" w:cs="Helvetica"/>
-        </w:rPr>
-      </w:pPr>
-      <w:r>
-        <w:rPr>
-          <w:rFonts w:ascii="Menlo" w:hAnsi="Menlo" w:cs="Menlo"/>
-          <w:color w:val="000000"/>
-          <w:sz w:val="22"/>
-          <w:szCs w:val="22"/>
-        </w:rPr>
-        <w:t>sort R by increasing finish time;</w:t>
+          <w:rFonts w:ascii="Menlo" w:hAnsi="Menlo" w:cs="Menlo"/>
+          <w:color w:val="000000"/>
+          <w:sz w:val="22"/>
+          <w:szCs w:val="22"/>
+        </w:rPr>
+      </w:pPr>
+      <w:r>
+        <w:rPr>
+          <w:rFonts w:ascii="Menlo" w:hAnsi="Menlo" w:cs="Menlo"/>
+          <w:color w:val="000000"/>
+          <w:sz w:val="22"/>
+          <w:szCs w:val="22"/>
+        </w:rPr>
+        <w:t>M[0] = 0</w:t>
+      </w:r>
+      <w:r>
+        <w:rPr>
+          <w:rFonts w:ascii="Menlo" w:hAnsi="Menlo" w:cs="Menlo"/>
+          <w:color w:val="000000"/>
+          <w:sz w:val="22"/>
+          <w:szCs w:val="22"/>
+        </w:rPr>
+        <w:t>;</w:t>
       </w:r>
     </w:p>
     <w:p>
@@ -64,27 +88,65 @@
         <w:autoSpaceDN w:val="0"/>
         <w:adjustRightInd w:val="0"/>
         <w:rPr>
-          <w:rFonts w:ascii="Helvetica" w:hAnsi="Helvetica" w:cs="Helvetica"/>
-          <w:color w:val="000000" w:themeColor="text1"/>
-        </w:rPr>
-      </w:pPr>
-      <w:r>
-        <w:rPr>
-          <w:rFonts w:ascii="Menlo" w:hAnsi="Menlo" w:cs="Menlo"/>
-          <w:color w:val="000000"/>
-          <w:sz w:val="22"/>
-          <w:szCs w:val="22"/>
-        </w:rPr>
-        <w:t xml:space="preserve">initialize </w:t>
-      </w:r>
-      <w:r>
-        <w:rPr>
-          <w:rFonts w:ascii="Menlo" w:hAnsi="Menlo" w:cs="Menlo"/>
-          <w:color w:val="000000" w:themeColor="text1"/>
-          <w:sz w:val="22"/>
-          <w:szCs w:val="22"/>
-        </w:rPr>
-        <w:t>ordered list A to be empty;</w:t>
+          <w:rFonts w:ascii="Menlo" w:hAnsi="Menlo" w:cs="Menlo"/>
+          <w:color w:val="000000"/>
+          <w:sz w:val="22"/>
+          <w:szCs w:val="22"/>
+        </w:rPr>
+      </w:pPr>
+      <w:r>
+        <w:rPr>
+          <w:rFonts w:ascii="Menlo" w:hAnsi="Menlo" w:cs="Menlo"/>
+          <w:color w:val="000000"/>
+          <w:sz w:val="22"/>
+          <w:szCs w:val="22"/>
+        </w:rPr>
+        <w:t>S</w:t>
+      </w:r>
+      <w:r>
+        <w:rPr>
+          <w:rFonts w:ascii="Menlo" w:hAnsi="Menlo" w:cs="Menlo"/>
+          <w:color w:val="000000"/>
+          <w:sz w:val="22"/>
+          <w:szCs w:val="22"/>
+        </w:rPr>
+        <w:t>[0] = empty;</w:t>
+      </w:r>
+      <w:r>
+        <w:rPr>
+          <w:rFonts w:ascii="Menlo" w:hAnsi="Menlo" w:cs="Menlo"/>
+          <w:color w:val="007400"/>
+          <w:sz w:val="22"/>
+          <w:szCs w:val="22"/>
+        </w:rPr>
+        <w:t xml:space="preserve"> </w:t>
+      </w:r>
+      <w:r>
+        <w:rPr>
+          <w:rFonts w:ascii="Menlo" w:hAnsi="Menlo" w:cs="Menlo"/>
+          <w:color w:val="007400"/>
+          <w:sz w:val="22"/>
+          <w:szCs w:val="22"/>
+        </w:rPr>
+        <w:t># array that holds the current optimal solution</w:t>
+      </w:r>
+      <w:r>
+        <w:rPr>
+          <w:rFonts w:ascii="Menlo" w:hAnsi="Menlo" w:cs="Menlo"/>
+          <w:color w:val="007400"/>
+          <w:sz w:val="22"/>
+          <w:szCs w:val="22"/>
+        </w:rPr>
+        <w:t xml:space="preserve"> (pairs made so far)</w:t>
+      </w:r>
+      <w:r>
+        <w:rPr>
+          <w:rFonts w:ascii="Menlo" w:hAnsi="Menlo" w:cs="Menlo"/>
+          <w:color w:val="007400"/>
+          <w:sz w:val="22"/>
+          <w:szCs w:val="22"/>
+        </w:rPr>
+        <w:t xml:space="preserve"> at each step</w:t>
       </w:r>
     </w:p>
     <w:p>
@@ -97,6 +159,7 @@
         <w:adjustRightInd w:val="0"/>
         <w:rPr>
           <w:rFonts w:ascii="Helvetica" w:hAnsi="Helvetica" w:cs="Helvetica"/>
+          <w:color w:val="000000" w:themeColor="text1"/>
         </w:rPr>
       </w:pPr>
       <w:r>
@@ -106,34 +169,115 @@
           <w:sz w:val="22"/>
           <w:szCs w:val="22"/>
         </w:rPr>
-        <w:t>while</w:t>
-      </w:r>
-      <w:r>
-        <w:rPr>
-          <w:rFonts w:ascii="Menlo" w:hAnsi="Menlo" w:cs="Menlo"/>
-          <w:color w:val="000000"/>
-          <w:sz w:val="22"/>
-          <w:szCs w:val="22"/>
-        </w:rPr>
-        <w:t xml:space="preserve"> (R is not yet </w:t>
-      </w:r>
-      <w:r>
-        <w:rPr>
-          <w:rFonts w:ascii="Menlo" w:hAnsi="Menlo" w:cs="Menlo"/>
-          <w:color w:val="AA0D91"/>
-          <w:sz w:val="22"/>
-          <w:szCs w:val="22"/>
-        </w:rPr>
-        <w:t>empty</w:t>
-      </w:r>
-      <w:r>
-        <w:rPr>
-          <w:rFonts w:ascii="Menlo" w:hAnsi="Menlo" w:cs="Menlo"/>
-          <w:color w:val="000000"/>
-          <w:sz w:val="22"/>
-          <w:szCs w:val="22"/>
-        </w:rPr>
-        <w:t>):</w:t>
+        <w:t>for</w:t>
+      </w:r>
+      <w:r>
+        <w:rPr>
+          <w:rFonts w:ascii="Menlo" w:hAnsi="Menlo" w:cs="Menlo"/>
+          <w:color w:val="000000"/>
+          <w:sz w:val="22"/>
+          <w:szCs w:val="22"/>
+        </w:rPr>
+        <w:t xml:space="preserve"> </w:t>
+      </w:r>
+      <w:r>
+        <w:rPr>
+          <w:rFonts w:ascii="Menlo" w:hAnsi="Menlo" w:cs="Menlo"/>
+          <w:color w:val="000000"/>
+          <w:sz w:val="22"/>
+          <w:szCs w:val="22"/>
+        </w:rPr>
+        <w:t>i</w:t>
+      </w:r>
+      <w:r>
+        <w:rPr>
+          <w:rFonts w:ascii="Menlo" w:hAnsi="Menlo" w:cs="Menlo"/>
+          <w:color w:val="000000"/>
+          <w:sz w:val="22"/>
+          <w:szCs w:val="22"/>
+        </w:rPr>
+        <w:t xml:space="preserve"> = 1, 2, …, (n choose 2</w:t>
+      </w:r>
+      <w:r>
+        <w:rPr>
+          <w:rFonts w:ascii="Menlo" w:hAnsi="Menlo" w:cs="Menlo"/>
+          <w:color w:val="000000"/>
+          <w:sz w:val="22"/>
+          <w:szCs w:val="22"/>
+        </w:rPr>
+        <w:t>)</w:t>
+      </w:r>
+      <w:r>
+        <w:rPr>
+          <w:rFonts w:ascii="Menlo" w:hAnsi="Menlo" w:cs="Menlo"/>
+          <w:color w:val="000000"/>
+          <w:sz w:val="22"/>
+          <w:szCs w:val="22"/>
+        </w:rPr>
+        <w:t xml:space="preserve"> </w:t>
+      </w:r>
+      <w:r>
+        <w:rPr>
+          <w:rFonts w:ascii="Menlo" w:hAnsi="Menlo" w:cs="Menlo"/>
+          <w:color w:val="007400"/>
+          <w:sz w:val="22"/>
+          <w:szCs w:val="22"/>
+        </w:rPr>
+        <w:t>#</w:t>
+      </w:r>
+      <w:r>
+        <w:rPr>
+          <w:rFonts w:ascii="Menlo" w:hAnsi="Menlo" w:cs="Menlo"/>
+          <w:color w:val="007400"/>
+          <w:sz w:val="22"/>
+          <w:szCs w:val="22"/>
+        </w:rPr>
+        <w:t xml:space="preserve"> </w:t>
+      </w:r>
+      <w:r>
+        <w:rPr>
+          <w:rFonts w:ascii="Menlo" w:hAnsi="Menlo" w:cs="Menlo"/>
+          <w:color w:val="007400"/>
+          <w:sz w:val="22"/>
+          <w:szCs w:val="22"/>
+        </w:rPr>
+        <w:t>e</w:t>
+      </w:r>
+      <w:r>
+        <w:rPr>
+          <w:rFonts w:ascii="Menlo" w:hAnsi="Menlo" w:cs="Menlo"/>
+          <w:color w:val="007400"/>
+          <w:sz w:val="22"/>
+          <w:szCs w:val="22"/>
+        </w:rPr>
+        <w:t xml:space="preserve">ach cell </w:t>
+      </w:r>
+      <w:r>
+        <w:rPr>
+          <w:rFonts w:ascii="Menlo" w:hAnsi="Menlo" w:cs="Menlo"/>
+          <w:color w:val="007400"/>
+          <w:sz w:val="22"/>
+          <w:szCs w:val="22"/>
+        </w:rPr>
+        <w:t>of M</w:t>
+      </w:r>
+      <w:r>
+        <w:rPr>
+          <w:rFonts w:ascii="Menlo" w:hAnsi="Menlo" w:cs="Menlo"/>
+          <w:color w:val="007400"/>
+          <w:sz w:val="22"/>
+          <w:szCs w:val="22"/>
+        </w:rPr>
+        <w:t xml:space="preserve"> </w:t>
+      </w:r>
+      <w:r>
+        <w:rPr>
+          <w:rFonts w:ascii="Menlo" w:hAnsi="Menlo" w:cs="Menlo"/>
+          <w:color w:val="007400"/>
+          <w:sz w:val="22"/>
+          <w:szCs w:val="22"/>
+        </w:rPr>
+        <w:t>represents a potential pair</w:t>
       </w:r>
     </w:p>
     <w:p>
@@ -144,67 +288,86 @@
         <w:autoSpaceDE w:val="0"/>
         <w:autoSpaceDN w:val="0"/>
         <w:adjustRightInd w:val="0"/>
-        <w:rPr>
-          <w:rFonts w:ascii="Helvetica" w:hAnsi="Helvetica" w:cs="Helvetica"/>
-        </w:rPr>
-      </w:pPr>
-      <w:r>
-        <w:rPr>
-          <w:rFonts w:ascii="Menlo" w:hAnsi="Menlo" w:cs="Menlo"/>
-          <w:color w:val="000000"/>
-          <w:sz w:val="22"/>
-          <w:szCs w:val="22"/>
-        </w:rPr>
-        <w:t xml:space="preserve">    get </w:t>
-      </w:r>
-      <w:proofErr w:type="spellStart"/>
-      <w:r>
-        <w:rPr>
-          <w:rFonts w:ascii="Menlo" w:hAnsi="Menlo" w:cs="Menlo"/>
-          <w:color w:val="000000"/>
-          <w:sz w:val="22"/>
-          <w:szCs w:val="22"/>
-        </w:rPr>
-        <w:t>i∈R</w:t>
-      </w:r>
-      <w:proofErr w:type="spellEnd"/>
-      <w:r>
-        <w:rPr>
-          <w:rFonts w:ascii="Menlo" w:hAnsi="Menlo" w:cs="Menlo"/>
-          <w:color w:val="000000"/>
-          <w:sz w:val="22"/>
-          <w:szCs w:val="22"/>
-        </w:rPr>
-        <w:t xml:space="preserve">; </w:t>
-      </w:r>
-      <w:r>
-        <w:rPr>
-          <w:rFonts w:ascii="Menlo" w:hAnsi="Menlo" w:cs="Menlo"/>
-          <w:color w:val="007400"/>
-          <w:sz w:val="22"/>
-          <w:szCs w:val="22"/>
-        </w:rPr>
-        <w:t xml:space="preserve">#notice </w:t>
-      </w:r>
-      <w:proofErr w:type="spellStart"/>
-      <w:r>
-        <w:rPr>
-          <w:rFonts w:ascii="Menlo" w:hAnsi="Menlo" w:cs="Menlo"/>
-          <w:color w:val="007400"/>
-          <w:sz w:val="22"/>
-          <w:szCs w:val="22"/>
+        <w:ind w:firstLine="240"/>
+        <w:rPr>
+          <w:rFonts w:ascii="Menlo" w:hAnsi="Menlo" w:cs="Menlo"/>
+          <w:color w:val="000000"/>
+          <w:sz w:val="22"/>
+          <w:szCs w:val="22"/>
+        </w:rPr>
+      </w:pPr>
+      <w:r>
+        <w:rPr>
+          <w:rFonts w:ascii="Menlo" w:hAnsi="Menlo" w:cs="Menlo"/>
+          <w:color w:val="AA0D91"/>
+          <w:sz w:val="22"/>
+          <w:szCs w:val="22"/>
+        </w:rPr>
+        <w:t xml:space="preserve">if </w:t>
+      </w:r>
+      <w:r>
+        <w:rPr>
+          <w:rFonts w:ascii="Menlo" w:hAnsi="Menlo" w:cs="Menlo"/>
+          <w:color w:val="000000" w:themeColor="text1"/>
+          <w:sz w:val="22"/>
+          <w:szCs w:val="22"/>
+        </w:rPr>
+        <w:t>(</w:t>
+      </w:r>
+      <w:r>
+        <w:rPr>
+          <w:rFonts w:ascii="Menlo" w:hAnsi="Menlo" w:cs="Menlo"/>
+          <w:color w:val="000000"/>
+          <w:sz w:val="22"/>
+          <w:szCs w:val="22"/>
+        </w:rPr>
+        <w:t>v</w:t>
+      </w:r>
+      <w:r>
+        <w:rPr>
+          <w:rFonts w:ascii="Menlo" w:hAnsi="Menlo" w:cs="Menlo"/>
+          <w:color w:val="000000"/>
+          <w:sz w:val="22"/>
+          <w:szCs w:val="22"/>
+          <w:vertAlign w:val="subscript"/>
         </w:rPr>
         <w:t>i</w:t>
       </w:r>
-      <w:proofErr w:type="spellEnd"/>
-      <w:r>
-        <w:rPr>
-          <w:rFonts w:ascii="Menlo" w:hAnsi="Menlo" w:cs="Menlo"/>
-          <w:color w:val="007400"/>
-          <w:sz w:val="22"/>
-          <w:szCs w:val="22"/>
-        </w:rPr>
-        <w:t xml:space="preserve"> ends the earliest out of all of R</w:t>
+      <w:r>
+        <w:rPr>
+          <w:rFonts w:ascii="Menlo" w:hAnsi="Menlo" w:cs="Menlo"/>
+          <w:color w:val="000000"/>
+          <w:sz w:val="22"/>
+          <w:szCs w:val="22"/>
+        </w:rPr>
+        <w:t xml:space="preserve"> + p(i)</w:t>
+      </w:r>
+      <w:r>
+        <w:rPr>
+          <w:rFonts w:ascii="Menlo" w:hAnsi="Menlo" w:cs="Menlo"/>
+          <w:color w:val="000000"/>
+          <w:sz w:val="22"/>
+          <w:szCs w:val="22"/>
+        </w:rPr>
+        <w:t>) &gt; M[</w:t>
+      </w:r>
+      <w:r>
+        <w:rPr>
+          <w:rFonts w:ascii="Menlo" w:hAnsi="Menlo" w:cs="Menlo"/>
+          <w:color w:val="000000"/>
+          <w:sz w:val="22"/>
+          <w:szCs w:val="22"/>
+        </w:rPr>
+        <w:t>i</w:t>
+      </w:r>
+      <w:r>
+        <w:rPr>
+          <w:rFonts w:ascii="Menlo" w:hAnsi="Menlo" w:cs="Menlo"/>
+          <w:color w:val="000000"/>
+          <w:sz w:val="22"/>
+          <w:szCs w:val="22"/>
+        </w:rPr>
+        <w:t>-1]:</w:t>
       </w:r>
     </w:p>
     <w:p>
@@ -215,38 +378,60 @@
         <w:autoSpaceDE w:val="0"/>
         <w:autoSpaceDN w:val="0"/>
         <w:adjustRightInd w:val="0"/>
-        <w:rPr>
-          <w:rFonts w:ascii="Helvetica" w:hAnsi="Helvetica" w:cs="Helvetica"/>
-        </w:rPr>
-      </w:pPr>
-      <w:r>
-        <w:rPr>
-          <w:rFonts w:ascii="Menlo" w:hAnsi="Menlo" w:cs="Menlo"/>
-          <w:color w:val="000000"/>
-          <w:sz w:val="22"/>
-          <w:szCs w:val="22"/>
-        </w:rPr>
-        <w:t xml:space="preserve">    remove </w:t>
-      </w:r>
-      <w:proofErr w:type="spellStart"/>
-      <w:r>
-        <w:rPr>
-          <w:rFonts w:ascii="Menlo" w:hAnsi="Menlo" w:cs="Menlo"/>
-          <w:color w:val="000000"/>
-          <w:sz w:val="22"/>
-          <w:szCs w:val="22"/>
+        <w:ind w:firstLine="240"/>
+        <w:rPr>
+          <w:rFonts w:ascii="Menlo" w:hAnsi="Menlo" w:cs="Menlo"/>
+          <w:color w:val="000000"/>
+          <w:sz w:val="22"/>
+          <w:szCs w:val="22"/>
+        </w:rPr>
+      </w:pPr>
+      <w:r>
+        <w:rPr>
+          <w:rFonts w:ascii="Menlo" w:hAnsi="Menlo" w:cs="Menlo"/>
+          <w:color w:val="000000"/>
+          <w:sz w:val="22"/>
+          <w:szCs w:val="22"/>
+        </w:rPr>
+        <w:tab/>
+        <w:t xml:space="preserve">M[i] = </w:t>
+      </w:r>
+      <w:r>
+        <w:rPr>
+          <w:rFonts w:ascii="Menlo" w:hAnsi="Menlo" w:cs="Menlo"/>
+          <w:color w:val="000000"/>
+          <w:sz w:val="22"/>
+          <w:szCs w:val="22"/>
+        </w:rPr>
+        <w:t>v</w:t>
+      </w:r>
+      <w:r>
+        <w:rPr>
+          <w:rFonts w:ascii="Menlo" w:hAnsi="Menlo" w:cs="Menlo"/>
+          <w:color w:val="000000"/>
+          <w:sz w:val="22"/>
+          <w:szCs w:val="22"/>
+          <w:vertAlign w:val="subscript"/>
         </w:rPr>
         <w:t>i</w:t>
       </w:r>
-      <w:proofErr w:type="spellEnd"/>
-      <w:r>
-        <w:rPr>
-          <w:rFonts w:ascii="Menlo" w:hAnsi="Menlo" w:cs="Menlo"/>
-          <w:color w:val="000000"/>
-          <w:sz w:val="22"/>
-          <w:szCs w:val="22"/>
-        </w:rPr>
-        <w:t xml:space="preserve"> from R;</w:t>
+      <w:r>
+        <w:rPr>
+          <w:rFonts w:ascii="Menlo" w:hAnsi="Menlo" w:cs="Menlo"/>
+          <w:color w:val="000000"/>
+          <w:sz w:val="22"/>
+          <w:szCs w:val="22"/>
+        </w:rPr>
+        <w:t xml:space="preserve"> + p(i)</w:t>
+      </w:r>
+      <w:r>
+        <w:rPr>
+          <w:rFonts w:ascii="Menlo" w:hAnsi="Menlo" w:cs="Menlo"/>
+          <w:color w:val="000000"/>
+          <w:sz w:val="22"/>
+          <w:szCs w:val="22"/>
+        </w:rPr>
+        <w:t>;</w:t>
       </w:r>
     </w:p>
     <w:p>
@@ -257,76 +442,113 @@
         <w:autoSpaceDE w:val="0"/>
         <w:autoSpaceDN w:val="0"/>
         <w:adjustRightInd w:val="0"/>
-        <w:rPr>
-          <w:rFonts w:ascii="Helvetica" w:hAnsi="Helvetica" w:cs="Helvetica"/>
-        </w:rPr>
-      </w:pPr>
-      <w:r>
-        <w:rPr>
-          <w:rFonts w:ascii="Menlo" w:hAnsi="Menlo" w:cs="Menlo"/>
-          <w:color w:val="000000"/>
-          <w:sz w:val="22"/>
-          <w:szCs w:val="22"/>
-        </w:rPr>
-        <w:t xml:space="preserve">    </w:t>
-      </w:r>
-      <w:r>
-        <w:rPr>
-          <w:rFonts w:ascii="Menlo" w:hAnsi="Menlo" w:cs="Menlo"/>
-          <w:color w:val="AA0D91"/>
-          <w:sz w:val="22"/>
-          <w:szCs w:val="22"/>
-        </w:rPr>
-        <w:t>if</w:t>
-      </w:r>
-      <w:r>
-        <w:rPr>
-          <w:rFonts w:ascii="Menlo" w:hAnsi="Menlo" w:cs="Menlo"/>
-          <w:color w:val="000000"/>
-          <w:sz w:val="22"/>
-          <w:szCs w:val="22"/>
-        </w:rPr>
-        <w:t xml:space="preserve"> ∃ </w:t>
-      </w:r>
-      <w:proofErr w:type="spellStart"/>
-      <w:r>
-        <w:rPr>
-          <w:rFonts w:ascii="Menlo" w:hAnsi="Menlo" w:cs="Menlo"/>
-          <w:color w:val="000000"/>
-          <w:sz w:val="22"/>
-          <w:szCs w:val="22"/>
-        </w:rPr>
-        <w:t>j∈R</w:t>
-      </w:r>
-      <w:proofErr w:type="spellEnd"/>
-      <w:r>
-        <w:rPr>
-          <w:rFonts w:ascii="Menlo" w:hAnsi="Menlo" w:cs="Menlo"/>
-          <w:color w:val="000000"/>
-          <w:sz w:val="22"/>
-          <w:szCs w:val="22"/>
-        </w:rPr>
-        <w:t xml:space="preserve"> such that </w:t>
-      </w:r>
-      <w:proofErr w:type="spellStart"/>
-      <w:r>
-        <w:rPr>
-          <w:rFonts w:ascii="Menlo" w:hAnsi="Menlo" w:cs="Menlo"/>
-          <w:color w:val="000000"/>
-          <w:sz w:val="22"/>
-          <w:szCs w:val="22"/>
-        </w:rPr>
-        <w:t>i</w:t>
-      </w:r>
-      <w:proofErr w:type="spellEnd"/>
-      <w:r>
-        <w:rPr>
-          <w:rFonts w:ascii="Menlo" w:hAnsi="Menlo" w:cs="Menlo"/>
-          <w:color w:val="000000"/>
-          <w:sz w:val="22"/>
-          <w:szCs w:val="22"/>
-        </w:rPr>
-        <w:t xml:space="preserve"> and j overlap by some time:</w:t>
+        <w:ind w:firstLine="240"/>
+        <w:rPr>
+          <w:rFonts w:ascii="Menlo" w:hAnsi="Menlo" w:cs="Menlo"/>
+          <w:color w:val="007400"/>
+          <w:sz w:val="22"/>
+          <w:szCs w:val="22"/>
+        </w:rPr>
+      </w:pPr>
+      <w:r>
+        <w:rPr>
+          <w:rFonts w:ascii="Menlo" w:hAnsi="Menlo" w:cs="Menlo"/>
+          <w:color w:val="000000"/>
+          <w:sz w:val="22"/>
+          <w:szCs w:val="22"/>
+        </w:rPr>
+        <w:tab/>
+        <w:t xml:space="preserve">S[i] = S[p(i)].add(i) </w:t>
+      </w:r>
+      <w:r>
+        <w:rPr>
+          <w:rFonts w:ascii="Menlo" w:hAnsi="Menlo" w:cs="Menlo"/>
+          <w:color w:val="007400"/>
+          <w:sz w:val="22"/>
+          <w:szCs w:val="22"/>
+        </w:rPr>
+        <w:t xml:space="preserve"># </w:t>
+      </w:r>
+      <w:r>
+        <w:rPr>
+          <w:rFonts w:ascii="Menlo" w:hAnsi="Menlo" w:cs="Menlo"/>
+          <w:color w:val="007400"/>
+          <w:sz w:val="22"/>
+          <w:szCs w:val="22"/>
+        </w:rPr>
+        <w:t xml:space="preserve">for </w:t>
+      </w:r>
+      <w:r>
+        <w:rPr>
+          <w:rFonts w:ascii="Menlo" w:hAnsi="Menlo" w:cs="Menlo"/>
+          <w:color w:val="007400"/>
+          <w:sz w:val="22"/>
+          <w:szCs w:val="22"/>
+        </w:rPr>
+        <w:t>solution at step i</w:t>
+      </w:r>
+      <w:r>
+        <w:rPr>
+          <w:rFonts w:ascii="Menlo" w:hAnsi="Menlo" w:cs="Menlo"/>
+          <w:color w:val="007400"/>
+          <w:sz w:val="22"/>
+          <w:szCs w:val="22"/>
+        </w:rPr>
+        <w:t xml:space="preserve">, add </w:t>
+      </w:r>
+      <w:r>
+        <w:rPr>
+          <w:rFonts w:ascii="Menlo" w:hAnsi="Menlo" w:cs="Menlo"/>
+          <w:color w:val="007400"/>
+          <w:sz w:val="22"/>
+          <w:szCs w:val="22"/>
+        </w:rPr>
+        <w:t xml:space="preserve">student </w:t>
+      </w:r>
+      <w:r>
+        <w:rPr>
+          <w:rFonts w:ascii="Menlo" w:hAnsi="Menlo" w:cs="Menlo"/>
+          <w:color w:val="007400"/>
+          <w:sz w:val="22"/>
+          <w:szCs w:val="22"/>
+        </w:rPr>
+        <w:t xml:space="preserve">i </w:t>
+      </w:r>
+      <w:r>
+        <w:rPr>
+          <w:rFonts w:ascii="Menlo" w:hAnsi="Menlo" w:cs="Menlo"/>
+          <w:color w:val="007400"/>
+          <w:sz w:val="22"/>
+          <w:szCs w:val="22"/>
+        </w:rPr>
+        <w:t>onto</w:t>
+      </w:r>
+      <w:r>
+        <w:rPr>
+          <w:rFonts w:ascii="Menlo" w:hAnsi="Menlo" w:cs="Menlo"/>
+          <w:color w:val="007400"/>
+          <w:sz w:val="22"/>
+          <w:szCs w:val="22"/>
+        </w:rPr>
+        <w:t xml:space="preserve"> </w:t>
+      </w:r>
+      <w:r>
+        <w:rPr>
+          <w:rFonts w:ascii="Menlo" w:hAnsi="Menlo" w:cs="Menlo"/>
+          <w:color w:val="007400"/>
+          <w:sz w:val="22"/>
+          <w:szCs w:val="22"/>
+        </w:rPr>
+        <w:t xml:space="preserve">solution at step </w:t>
+      </w:r>
+      <w:r>
+        <w:rPr>
+          <w:rFonts w:ascii="Menlo" w:hAnsi="Menlo" w:cs="Menlo"/>
+          <w:color w:val="007400"/>
+          <w:sz w:val="22"/>
+          <w:szCs w:val="22"/>
+        </w:rPr>
+        <w:t>p(i)</w:t>
       </w:r>
     </w:p>
     <w:p>
@@ -337,47 +559,31 @@
         <w:autoSpaceDE w:val="0"/>
         <w:autoSpaceDN w:val="0"/>
         <w:adjustRightInd w:val="0"/>
-        <w:rPr>
-          <w:rFonts w:ascii="Helvetica" w:hAnsi="Helvetica" w:cs="Helvetica"/>
-        </w:rPr>
-      </w:pPr>
-      <w:r>
-        <w:rPr>
-          <w:rFonts w:ascii="Menlo" w:hAnsi="Menlo" w:cs="Menlo"/>
-          <w:color w:val="000000"/>
-          <w:sz w:val="22"/>
-          <w:szCs w:val="22"/>
-        </w:rPr>
-        <w:t xml:space="preserve">        get the first </w:t>
-      </w:r>
-      <w:proofErr w:type="spellStart"/>
-      <w:r>
-        <w:rPr>
-          <w:rFonts w:ascii="Menlo" w:hAnsi="Menlo" w:cs="Menlo"/>
-          <w:color w:val="000000"/>
-          <w:sz w:val="22"/>
-          <w:szCs w:val="22"/>
-        </w:rPr>
-        <w:t>j∈R</w:t>
-      </w:r>
-      <w:proofErr w:type="spellEnd"/>
-      <w:r>
-        <w:rPr>
-          <w:rFonts w:ascii="Menlo" w:hAnsi="Menlo" w:cs="Menlo"/>
-          <w:color w:val="000000"/>
-          <w:sz w:val="22"/>
-          <w:szCs w:val="22"/>
-        </w:rPr>
-        <w:t xml:space="preserve">; </w:t>
-      </w:r>
-      <w:r>
-        <w:rPr>
-          <w:rFonts w:ascii="Menlo" w:hAnsi="Menlo" w:cs="Menlo"/>
-          <w:color w:val="007400"/>
-          <w:sz w:val="22"/>
-          <w:szCs w:val="22"/>
-        </w:rPr>
-        <w:t>#notice j ends the earliest out of all of R</w:t>
+        <w:ind w:firstLine="240"/>
+        <w:rPr>
+          <w:rFonts w:ascii="Menlo" w:hAnsi="Menlo" w:cs="Menlo"/>
+          <w:color w:val="000000" w:themeColor="text1"/>
+          <w:sz w:val="22"/>
+          <w:szCs w:val="22"/>
+        </w:rPr>
+      </w:pPr>
+      <w:r>
+        <w:rPr>
+          <w:rFonts w:ascii="Menlo" w:hAnsi="Menlo" w:cs="Menlo"/>
+          <w:color w:val="AA0D91"/>
+          <w:sz w:val="22"/>
+          <w:szCs w:val="22"/>
+        </w:rPr>
+        <w:t>else</w:t>
+      </w:r>
+      <w:r>
+        <w:rPr>
+          <w:rFonts w:ascii="Menlo" w:hAnsi="Menlo" w:cs="Menlo"/>
+          <w:color w:val="000000" w:themeColor="text1"/>
+          <w:sz w:val="22"/>
+          <w:szCs w:val="22"/>
+        </w:rPr>
+        <w:t>:</w:t>
       </w:r>
     </w:p>
     <w:p>
@@ -388,38 +594,49 @@
         <w:autoSpaceDE w:val="0"/>
         <w:autoSpaceDN w:val="0"/>
         <w:adjustRightInd w:val="0"/>
-        <w:rPr>
-          <w:rFonts w:ascii="Helvetica" w:hAnsi="Helvetica" w:cs="Helvetica"/>
-        </w:rPr>
-      </w:pPr>
-      <w:r>
-        <w:rPr>
-          <w:rFonts w:ascii="Menlo" w:hAnsi="Menlo" w:cs="Menlo"/>
-          <w:color w:val="000000"/>
-          <w:sz w:val="22"/>
-          <w:szCs w:val="22"/>
-        </w:rPr>
-        <w:t xml:space="preserve">        add </w:t>
-      </w:r>
-      <w:proofErr w:type="spellStart"/>
-      <w:r>
-        <w:rPr>
-          <w:rFonts w:ascii="Menlo" w:hAnsi="Menlo" w:cs="Menlo"/>
-          <w:color w:val="000000"/>
-          <w:sz w:val="22"/>
-          <w:szCs w:val="22"/>
-        </w:rPr>
-        <w:t>i</w:t>
-      </w:r>
-      <w:proofErr w:type="spellEnd"/>
-      <w:r>
-        <w:rPr>
-          <w:rFonts w:ascii="Menlo" w:hAnsi="Menlo" w:cs="Menlo"/>
-          <w:color w:val="000000"/>
-          <w:sz w:val="22"/>
-          <w:szCs w:val="22"/>
-        </w:rPr>
-        <w:t xml:space="preserve"> and j to the end of A;</w:t>
+        <w:ind w:firstLine="240"/>
+        <w:rPr>
+          <w:rFonts w:ascii="Menlo" w:hAnsi="Menlo" w:cs="Menlo"/>
+          <w:color w:val="000000"/>
+          <w:sz w:val="22"/>
+          <w:szCs w:val="22"/>
+        </w:rPr>
+      </w:pPr>
+      <w:r>
+        <w:rPr>
+          <w:rFonts w:ascii="Menlo" w:hAnsi="Menlo" w:cs="Menlo"/>
+          <w:color w:val="000000" w:themeColor="text1"/>
+          <w:sz w:val="22"/>
+          <w:szCs w:val="22"/>
+        </w:rPr>
+        <w:tab/>
+      </w:r>
+      <w:r>
+        <w:rPr>
+          <w:rFonts w:ascii="Menlo" w:hAnsi="Menlo" w:cs="Menlo"/>
+          <w:color w:val="000000"/>
+          <w:sz w:val="22"/>
+          <w:szCs w:val="22"/>
+        </w:rPr>
+        <w:t xml:space="preserve">M[i] = </w:t>
+      </w:r>
+      <w:r>
+        <w:rPr>
+          <w:rFonts w:ascii="Menlo" w:hAnsi="Menlo" w:cs="Menlo"/>
+          <w:color w:val="000000"/>
+          <w:sz w:val="22"/>
+          <w:szCs w:val="22"/>
+        </w:rPr>
+        <w:t>M[i-1]</w:t>
+      </w:r>
+      <w:r>
+        <w:rPr>
+          <w:rFonts w:ascii="Menlo" w:hAnsi="Menlo" w:cs="Menlo"/>
+          <w:color w:val="000000"/>
+          <w:sz w:val="22"/>
+          <w:szCs w:val="22"/>
+        </w:rPr>
+        <w:t>;</w:t>
       </w:r>
     </w:p>
     <w:p>
@@ -430,11 +647,99 @@
         <w:autoSpaceDE w:val="0"/>
         <w:autoSpaceDN w:val="0"/>
         <w:adjustRightInd w:val="0"/>
+        <w:ind w:firstLine="240"/>
+        <w:rPr>
+          <w:rFonts w:ascii="Menlo" w:hAnsi="Menlo" w:cs="Menlo"/>
+          <w:color w:val="007400"/>
+          <w:sz w:val="22"/>
+          <w:szCs w:val="22"/>
+        </w:rPr>
+      </w:pPr>
+      <w:r>
+        <w:rPr>
+          <w:rFonts w:ascii="Menlo" w:hAnsi="Menlo" w:cs="Menlo"/>
+          <w:color w:val="000000"/>
+          <w:sz w:val="22"/>
+          <w:szCs w:val="22"/>
+        </w:rPr>
+        <w:tab/>
+        <w:t>S[i] = S[</w:t>
+      </w:r>
+      <w:r>
+        <w:rPr>
+          <w:rFonts w:ascii="Menlo" w:hAnsi="Menlo" w:cs="Menlo"/>
+          <w:color w:val="000000"/>
+          <w:sz w:val="22"/>
+          <w:szCs w:val="22"/>
+        </w:rPr>
+        <w:t xml:space="preserve">i-1] </w:t>
+      </w:r>
+      <w:r>
+        <w:rPr>
+          <w:rFonts w:ascii="Menlo" w:hAnsi="Menlo" w:cs="Menlo"/>
+          <w:color w:val="007400"/>
+          <w:sz w:val="22"/>
+          <w:szCs w:val="22"/>
+        </w:rPr>
+        <w:t xml:space="preserve"># </w:t>
+      </w:r>
+      <w:r>
+        <w:rPr>
+          <w:rFonts w:ascii="Menlo" w:hAnsi="Menlo" w:cs="Menlo"/>
+          <w:color w:val="007400"/>
+          <w:sz w:val="22"/>
+          <w:szCs w:val="22"/>
+        </w:rPr>
+        <w:t>for solution at step i, keep the previous step’s solution</w:t>
+      </w:r>
+    </w:p>
+    <w:p>
+      <w:pPr>
+        <w:tabs>
+          <w:tab w:val="left" w:pos="543"/>
+        </w:tabs>
+        <w:autoSpaceDE w:val="0"/>
+        <w:autoSpaceDN w:val="0"/>
+        <w:adjustRightInd w:val="0"/>
+        <w:ind w:firstLine="240"/>
+        <w:rPr>
+          <w:rFonts w:ascii="Menlo" w:hAnsi="Menlo" w:cs="Menlo"/>
+          <w:color w:val="007400"/>
+          <w:sz w:val="22"/>
+          <w:szCs w:val="22"/>
+        </w:rPr>
+      </w:pPr>
+      <w:r>
+        <w:rPr>
+          <w:rFonts w:ascii="Menlo" w:hAnsi="Menlo" w:cs="Menlo"/>
+          <w:color w:val="AA0D91"/>
+          <w:sz w:val="22"/>
+          <w:szCs w:val="22"/>
+        </w:rPr>
+        <w:t>e</w:t>
+      </w:r>
+      <w:r>
+        <w:rPr>
+          <w:rFonts w:ascii="Menlo" w:hAnsi="Menlo" w:cs="Menlo"/>
+          <w:color w:val="AA0D91"/>
+          <w:sz w:val="22"/>
+          <w:szCs w:val="22"/>
+        </w:rPr>
+        <w:t>ndif</w:t>
+      </w:r>
+    </w:p>
+    <w:p>
+      <w:pPr>
+        <w:tabs>
+          <w:tab w:val="left" w:pos="543"/>
+        </w:tabs>
+        <w:autoSpaceDE w:val="0"/>
+        <w:autoSpaceDN w:val="0"/>
+        <w:adjustRightInd w:val="0"/>
         <w:rPr>
           <w:rFonts w:ascii="Helvetica" w:hAnsi="Helvetica" w:cs="Helvetica"/>
         </w:rPr>
       </w:pPr>
-      <w:proofErr w:type="spellStart"/>
       <w:r>
         <w:rPr>
           <w:rFonts w:ascii="Menlo" w:hAnsi="Menlo" w:cs="Menlo"/>
@@ -442,19 +747,8 @@
           <w:sz w:val="22"/>
           <w:szCs w:val="22"/>
         </w:rPr>
-        <w:t>endwhile</w:t>
-      </w:r>
-      <w:proofErr w:type="spellEnd"/>
-    </w:p>
-    <w:p>
-      <w:pPr>
-        <w:rPr>
-          <w:rFonts w:ascii="Menlo" w:hAnsi="Menlo" w:cs="Menlo"/>
-          <w:color w:val="000000"/>
-          <w:sz w:val="22"/>
-          <w:szCs w:val="22"/>
-        </w:rPr>
-      </w:pPr>
+        <w:t>end</w:t>
+      </w:r>
       <w:r>
         <w:rPr>
           <w:rFonts w:ascii="Menlo" w:hAnsi="Menlo" w:cs="Menlo"/>
@@ -462,6 +756,25 @@
           <w:sz w:val="22"/>
           <w:szCs w:val="22"/>
         </w:rPr>
+        <w:t>for</w:t>
+      </w:r>
+    </w:p>
+    <w:p>
+      <w:pPr>
+        <w:rPr>
+          <w:rFonts w:ascii="Menlo" w:hAnsi="Menlo" w:cs="Menlo"/>
+          <w:color w:val="000000"/>
+          <w:sz w:val="22"/>
+          <w:szCs w:val="22"/>
+        </w:rPr>
+      </w:pPr>
+      <w:r>
+        <w:rPr>
+          <w:rFonts w:ascii="Menlo" w:hAnsi="Menlo" w:cs="Menlo"/>
+          <w:color w:val="AA0D91"/>
+          <w:sz w:val="22"/>
+          <w:szCs w:val="22"/>
+        </w:rPr>
         <w:t>return</w:t>
       </w:r>
       <w:r>
@@ -473,6 +786,8 @@
         </w:rPr>
         <w:t xml:space="preserve"> </w:t>
       </w:r>
+      <w:bookmarkStart w:id="0" w:name="_GoBack"/>
+      <w:bookmarkEnd w:id="0"/>
       <w:r>
         <w:rPr>
           <w:rFonts w:ascii="Menlo" w:hAnsi="Menlo" w:cs="Menlo"/>
@@ -480,7 +795,7 @@
           <w:sz w:val="22"/>
           <w:szCs w:val="22"/>
         </w:rPr>
-        <w:t>A as</w:t>
+        <w:t>S</w:t>
       </w:r>
       <w:r>
         <w:rPr>
@@ -489,7 +804,7 @@
           <w:sz w:val="22"/>
           <w:szCs w:val="22"/>
         </w:rPr>
-        <w:t xml:space="preserve"> list</w:t>
+        <w:t>[n choose 2]</w:t>
       </w:r>
       <w:r>
         <w:rPr>
@@ -503,11 +818,29 @@
       <w:r>
         <w:rPr>
           <w:rFonts w:ascii="Menlo" w:hAnsi="Menlo" w:cs="Menlo"/>
-          <w:color w:val="000000"/>
-          <w:sz w:val="22"/>
-          <w:szCs w:val="22"/>
-        </w:rPr>
-        <w:t>of all partners (every two consecutive elements are partners)</w:t>
+          <w:color w:val="000000" w:themeColor="text1"/>
+          <w:sz w:val="22"/>
+          <w:szCs w:val="22"/>
+        </w:rPr>
+        <w:t xml:space="preserve">as the </w:t>
+      </w:r>
+      <w:r>
+        <w:rPr>
+          <w:rFonts w:ascii="Menlo" w:hAnsi="Menlo" w:cs="Menlo"/>
+          <w:color w:val="000000" w:themeColor="text1"/>
+          <w:sz w:val="22"/>
+          <w:szCs w:val="22"/>
+        </w:rPr>
+        <w:t xml:space="preserve">optimal </w:t>
+      </w:r>
+      <w:r>
+        <w:rPr>
+          <w:rFonts w:ascii="Menlo" w:hAnsi="Menlo" w:cs="Menlo"/>
+          <w:color w:val="000000" w:themeColor="text1"/>
+          <w:sz w:val="22"/>
+          <w:szCs w:val="22"/>
+        </w:rPr>
+        <w:t>set of all pairs</w:t>
       </w:r>
     </w:p>
     <w:p>
@@ -548,8 +881,13 @@
       <w:r>
         <w:t xml:space="preserve">|A|=|O|. </w:t>
       </w:r>
-      <w:r>
-        <w:t xml:space="preserve">First </w:t>
+      <w:proofErr w:type="gramStart"/>
+      <w:r>
+        <w:t>First</w:t>
+      </w:r>
+      <w:proofErr w:type="gramEnd"/>
+      <w:r>
+        <w:t xml:space="preserve"> </w:t>
       </w:r>
       <w:r>
         <w:t>we will show inductively that our greedy algorithm solution A “stays ahead”</w:t>
@@ -582,7 +920,15 @@
         <w:t>1</w:t>
       </w:r>
       <w:r>
-        <w:t xml:space="preserve">, … , </w:t>
+        <w:t xml:space="preserve">, </w:t>
+      </w:r>
+      <w:proofErr w:type="gramStart"/>
+      <w:r>
+        <w:t>… ,</w:t>
+      </w:r>
+      <w:proofErr w:type="gramEnd"/>
+      <w:r>
+        <w:t xml:space="preserve"> </w:t>
       </w:r>
       <w:proofErr w:type="spellStart"/>
       <w:r>
@@ -632,7 +978,15 @@
         <w:t>1</w:t>
       </w:r>
       <w:r>
-        <w:t xml:space="preserve">, … , </w:t>
+        <w:t xml:space="preserve">, </w:t>
+      </w:r>
+      <w:proofErr w:type="gramStart"/>
+      <w:r>
+        <w:t>… ,</w:t>
+      </w:r>
+      <w:proofErr w:type="gramEnd"/>
+      <w:r>
+        <w:t xml:space="preserve"> </w:t>
       </w:r>
       <w:proofErr w:type="spellStart"/>
       <w:r>
@@ -1248,7 +1602,15 @@
         <w:t>1</w:t>
       </w:r>
       <w:r>
-        <w:t xml:space="preserve">, … , </w:t>
+        <w:t xml:space="preserve">, </w:t>
+      </w:r>
+      <w:proofErr w:type="gramStart"/>
+      <w:r>
+        <w:t>… ,</w:t>
+      </w:r>
+      <w:proofErr w:type="gramEnd"/>
+      <w:r>
+        <w:t xml:space="preserve"> </w:t>
       </w:r>
       <w:proofErr w:type="spellStart"/>
       <w:r>
@@ -1342,7 +1704,15 @@
         <w:t>. T</w:t>
       </w:r>
       <w:r>
-        <w:t>hus, The entire algorithm is O(n * n</w:t>
+        <w:t xml:space="preserve">hus, The entire algorithm is </w:t>
+      </w:r>
+      <w:proofErr w:type="gramStart"/>
+      <w:r>
+        <w:t>O(</w:t>
+      </w:r>
+      <w:proofErr w:type="gramEnd"/>
+      <w:r>
+        <w:t>n * n</w:t>
       </w:r>
       <w:r>
         <w:t>)</w:t>
@@ -1350,7 +1720,6 @@
       <w:r>
         <w:t xml:space="preserve"> = </w:t>
       </w:r>
-      <w:bookmarkStart w:id="0" w:name="_GoBack"/>
       <w:r>
         <w:rPr>
           <w:b/>
@@ -1370,7 +1739,6 @@
         </w:rPr>
         <w:t>)</w:t>
       </w:r>
-      <w:bookmarkEnd w:id="0"/>
       <w:r>
         <w:t>.</w:t>
       </w:r>
@@ -1697,7 +2065,7 @@
     </w:rPrDefault>
     <w:pPrDefault/>
   </w:docDefaults>
-  <w:latentStyles w:defLockedState="0" w:defUIPriority="99" w:defSemiHidden="0" w:defUnhideWhenUsed="0" w:defQFormat="0" w:count="375">
+  <w:latentStyles w:defLockedState="0" w:defUIPriority="99" w:defSemiHidden="0" w:defUnhideWhenUsed="0" w:defQFormat="0" w:count="377">
     <w:lsdException w:name="Normal" w:uiPriority="0" w:qFormat="1"/>
     <w:lsdException w:name="heading 1" w:uiPriority="9" w:qFormat="1"/>
     <w:lsdException w:name="heading 2" w:semiHidden="1" w:uiPriority="9" w:unhideWhenUsed="1" w:qFormat="1"/>
@@ -1803,7 +2171,6 @@
     <w:lsdException w:name="HTML Sample" w:semiHidden="1" w:unhideWhenUsed="1"/>
     <w:lsdException w:name="HTML Typewriter" w:semiHidden="1" w:unhideWhenUsed="1"/>
     <w:lsdException w:name="HTML Variable" w:semiHidden="1" w:unhideWhenUsed="1"/>
-    <w:lsdException w:name="Normal Table" w:semiHidden="1" w:unhideWhenUsed="1"/>
     <w:lsdException w:name="annotation subject" w:semiHidden="1" w:unhideWhenUsed="1"/>
     <w:lsdException w:name="No List" w:semiHidden="1" w:unhideWhenUsed="1"/>
     <w:lsdException w:name="Outline List 1" w:semiHidden="1" w:unhideWhenUsed="1"/>
@@ -1849,11 +2216,9 @@
     <w:lsdException w:name="Table Subtle 1" w:semiHidden="1" w:unhideWhenUsed="1"/>
     <w:lsdException w:name="Table Subtle 2" w:semiHidden="1" w:unhideWhenUsed="1"/>
     <w:lsdException w:name="Table Web 1" w:semiHidden="1" w:unhideWhenUsed="1"/>
-    <w:lsdException w:name="Table Web 2" w:semiHidden="1" w:unhideWhenUsed="1"/>
     <w:lsdException w:name="Table Web 3" w:semiHidden="1" w:unhideWhenUsed="1"/>
     <w:lsdException w:name="Balloon Text" w:semiHidden="1" w:unhideWhenUsed="1"/>
     <w:lsdException w:name="Table Grid" w:uiPriority="39"/>
-    <w:lsdException w:name="Table Theme" w:semiHidden="1" w:unhideWhenUsed="1"/>
     <w:lsdException w:name="Placeholder Text" w:semiHidden="1"/>
     <w:lsdException w:name="No Spacing" w:uiPriority="1" w:qFormat="1"/>
     <w:lsdException w:name="Light Shading" w:uiPriority="60"/>
@@ -2073,6 +2438,8 @@
     <w:lsdException w:name="Smart Hyperlink" w:semiHidden="1" w:unhideWhenUsed="1"/>
     <w:lsdException w:name="Hashtag" w:semiHidden="1" w:unhideWhenUsed="1"/>
     <w:lsdException w:name="Unresolved Mention" w:semiHidden="1" w:unhideWhenUsed="1"/>
+    <w:lsdException w:name="Smart Link" w:semiHidden="1" w:unhideWhenUsed="1"/>
+    <w:lsdException w:name="Smart Link Error" w:semiHidden="1" w:unhideWhenUsed="1"/>
   </w:latentStyles>
   <w:style w:type="paragraph" w:default="1" w:styleId="Normal">
     <w:name w:val="Normal"/>

</xml_diff>

<commit_message>
DP version of HW2 Q2 done
</commit_message>
<xml_diff>
--- a/HW CS 4820/HW2/q2_HW2.docx
+++ b/HW CS 4820/HW2/q2_HW2.docx
@@ -35,15 +35,6 @@
         </w:rPr>
         <w:t>Iterative-Compute-Opt</w:t>
       </w:r>
-      <w:r>
-        <w:rPr>
-          <w:rFonts w:ascii="Menlo" w:hAnsi="Menlo" w:cs="Menlo"/>
-          <w:color w:val="000000"/>
-          <w:sz w:val="22"/>
-          <w:szCs w:val="22"/>
-        </w:rPr>
-        <w:t>;</w:t>
-      </w:r>
     </w:p>
     <w:p>
       <w:pPr>
@@ -158,6 +149,331 @@
         <w:autoSpaceDN w:val="0"/>
         <w:adjustRightInd w:val="0"/>
         <w:rPr>
+          <w:rFonts w:ascii="Menlo" w:hAnsi="Menlo" w:cs="Menlo"/>
+          <w:color w:val="007400"/>
+          <w:sz w:val="22"/>
+          <w:szCs w:val="22"/>
+        </w:rPr>
+      </w:pPr>
+      <w:r>
+        <w:rPr>
+          <w:rFonts w:ascii="Menlo" w:hAnsi="Menlo" w:cs="Menlo"/>
+          <w:color w:val="AA0D91"/>
+          <w:sz w:val="22"/>
+          <w:szCs w:val="22"/>
+        </w:rPr>
+        <w:t>for</w:t>
+      </w:r>
+      <w:r>
+        <w:rPr>
+          <w:rFonts w:ascii="Menlo" w:hAnsi="Menlo" w:cs="Menlo"/>
+          <w:color w:val="000000"/>
+          <w:sz w:val="22"/>
+          <w:szCs w:val="22"/>
+        </w:rPr>
+        <w:t xml:space="preserve"> </w:t>
+      </w:r>
+      <w:r>
+        <w:rPr>
+          <w:rFonts w:ascii="Menlo" w:hAnsi="Menlo" w:cs="Menlo"/>
+          <w:color w:val="000000"/>
+          <w:sz w:val="22"/>
+          <w:szCs w:val="22"/>
+        </w:rPr>
+        <w:t>i</w:t>
+      </w:r>
+      <w:r>
+        <w:rPr>
+          <w:rFonts w:ascii="Menlo" w:hAnsi="Menlo" w:cs="Menlo"/>
+          <w:color w:val="000000"/>
+          <w:sz w:val="22"/>
+          <w:szCs w:val="22"/>
+        </w:rPr>
+        <w:t xml:space="preserve"> = 1, 2, …, </w:t>
+      </w:r>
+      <m:oMath>
+        <m:r>
+          <w:rPr>
+            <w:rFonts w:ascii="Cambria Math" w:hAnsi="Cambria Math"/>
+          </w:rPr>
+          <m:t>(</m:t>
+        </m:r>
+        <m:f>
+          <m:fPr>
+            <m:type m:val="noBar"/>
+            <m:ctrlPr>
+              <w:rPr>
+                <w:rFonts w:ascii="Cambria Math" w:hAnsi="Cambria Math"/>
+                <w:i/>
+              </w:rPr>
+            </m:ctrlPr>
+          </m:fPr>
+          <m:num>
+            <m:r>
+              <w:rPr>
+                <w:rFonts w:ascii="Cambria Math" w:hAnsi="Cambria Math"/>
+              </w:rPr>
+              <m:t>n</m:t>
+            </m:r>
+          </m:num>
+          <m:den>
+            <m:r>
+              <w:rPr>
+                <w:rFonts w:ascii="Cambria Math" w:hAnsi="Cambria Math"/>
+              </w:rPr>
+              <m:t>k</m:t>
+            </m:r>
+          </m:den>
+        </m:f>
+        <m:r>
+          <w:rPr>
+            <w:rFonts w:ascii="Cambria Math" w:hAnsi="Cambria Math"/>
+          </w:rPr>
+          <m:t>)</m:t>
+        </m:r>
+      </m:oMath>
+      <w:r>
+        <w:rPr>
+          <w:rFonts w:ascii="Menlo" w:hAnsi="Menlo" w:cs="Menlo"/>
+          <w:color w:val="000000"/>
+          <w:sz w:val="22"/>
+          <w:szCs w:val="22"/>
+        </w:rPr>
+        <w:t>:</w:t>
+      </w:r>
+      <w:r>
+        <w:rPr>
+          <w:rFonts w:ascii="Menlo" w:hAnsi="Menlo" w:cs="Menlo"/>
+          <w:color w:val="000000"/>
+          <w:sz w:val="22"/>
+          <w:szCs w:val="22"/>
+        </w:rPr>
+        <w:t xml:space="preserve"> </w:t>
+      </w:r>
+      <w:r>
+        <w:rPr>
+          <w:rFonts w:ascii="Menlo" w:hAnsi="Menlo" w:cs="Menlo"/>
+          <w:color w:val="007400"/>
+          <w:sz w:val="22"/>
+          <w:szCs w:val="22"/>
+        </w:rPr>
+        <w:t>#</w:t>
+      </w:r>
+      <w:r>
+        <w:rPr>
+          <w:rFonts w:ascii="Menlo" w:hAnsi="Menlo" w:cs="Menlo"/>
+          <w:color w:val="007400"/>
+          <w:sz w:val="22"/>
+          <w:szCs w:val="22"/>
+        </w:rPr>
+        <w:t xml:space="preserve"> </w:t>
+      </w:r>
+      <w:r>
+        <w:rPr>
+          <w:rFonts w:ascii="Menlo" w:hAnsi="Menlo" w:cs="Menlo"/>
+          <w:color w:val="007400"/>
+          <w:sz w:val="22"/>
+          <w:szCs w:val="22"/>
+        </w:rPr>
+        <w:t>e</w:t>
+      </w:r>
+      <w:r>
+        <w:rPr>
+          <w:rFonts w:ascii="Menlo" w:hAnsi="Menlo" w:cs="Menlo"/>
+          <w:color w:val="007400"/>
+          <w:sz w:val="22"/>
+          <w:szCs w:val="22"/>
+        </w:rPr>
+        <w:t xml:space="preserve">ach cell </w:t>
+      </w:r>
+      <w:r>
+        <w:rPr>
+          <w:rFonts w:ascii="Menlo" w:hAnsi="Menlo" w:cs="Menlo"/>
+          <w:color w:val="007400"/>
+          <w:sz w:val="22"/>
+          <w:szCs w:val="22"/>
+        </w:rPr>
+        <w:t>of M</w:t>
+      </w:r>
+      <w:r>
+        <w:rPr>
+          <w:rFonts w:ascii="Menlo" w:hAnsi="Menlo" w:cs="Menlo"/>
+          <w:color w:val="007400"/>
+          <w:sz w:val="22"/>
+          <w:szCs w:val="22"/>
+        </w:rPr>
+        <w:t xml:space="preserve"> </w:t>
+      </w:r>
+      <w:r>
+        <w:rPr>
+          <w:rFonts w:ascii="Menlo" w:hAnsi="Menlo" w:cs="Menlo"/>
+          <w:color w:val="007400"/>
+          <w:sz w:val="22"/>
+          <w:szCs w:val="22"/>
+        </w:rPr>
+        <w:t>represents a potential pair</w:t>
+      </w:r>
+      <w:r>
+        <w:rPr>
+          <w:rFonts w:ascii="Menlo" w:hAnsi="Menlo" w:cs="Menlo"/>
+          <w:color w:val="007400"/>
+          <w:sz w:val="22"/>
+          <w:szCs w:val="22"/>
+        </w:rPr>
+        <w:t>, in increasing order by the first student of each pair’s index, then by the second student’s index</w:t>
+      </w:r>
+      <w:r>
+        <w:rPr>
+          <w:rFonts w:ascii="Menlo" w:hAnsi="Menlo" w:cs="Menlo"/>
+          <w:color w:val="007400"/>
+          <w:sz w:val="22"/>
+          <w:szCs w:val="22"/>
+        </w:rPr>
+        <w:t xml:space="preserve">. E.g. it would look like </w:t>
+      </w:r>
+    </w:p>
+    <w:p>
+      <w:pPr>
+        <w:tabs>
+          <w:tab w:val="left" w:pos="543"/>
+        </w:tabs>
+        <w:autoSpaceDE w:val="0"/>
+        <w:autoSpaceDN w:val="0"/>
+        <w:adjustRightInd w:val="0"/>
+        <w:rPr>
+          <w:rFonts w:ascii="Menlo" w:hAnsi="Menlo" w:cs="Menlo"/>
+          <w:color w:val="007400"/>
+          <w:sz w:val="22"/>
+          <w:szCs w:val="22"/>
+        </w:rPr>
+      </w:pPr>
+      <w:r>
+        <w:rPr>
+          <w:rFonts w:ascii="Menlo" w:hAnsi="Menlo" w:cs="Menlo"/>
+          <w:color w:val="007400"/>
+          <w:sz w:val="22"/>
+          <w:szCs w:val="22"/>
+        </w:rPr>
+        <w:t>[</w:t>
+      </w:r>
+      <w:r>
+        <w:rPr>
+          <w:rFonts w:ascii="Menlo" w:hAnsi="Menlo" w:cs="Menlo"/>
+          <w:color w:val="007400"/>
+          <w:sz w:val="22"/>
+          <w:szCs w:val="22"/>
+        </w:rPr>
+        <w:t>(1,2), (1,3)</w:t>
+      </w:r>
+      <w:r>
+        <w:rPr>
+          <w:rFonts w:ascii="Menlo" w:hAnsi="Menlo" w:cs="Menlo"/>
+          <w:color w:val="007400"/>
+          <w:sz w:val="22"/>
+          <w:szCs w:val="22"/>
+        </w:rPr>
+        <w:t>, (1,4)</w:t>
+      </w:r>
+      <w:r>
+        <w:rPr>
+          <w:rFonts w:ascii="Menlo" w:hAnsi="Menlo" w:cs="Menlo"/>
+          <w:color w:val="007400"/>
+          <w:sz w:val="22"/>
+          <w:szCs w:val="22"/>
+        </w:rPr>
+        <w:t xml:space="preserve"> </w:t>
+      </w:r>
+      <w:r>
+        <w:rPr>
+          <w:rFonts w:ascii="Menlo" w:hAnsi="Menlo" w:cs="Menlo"/>
+          <w:color w:val="007400"/>
+          <w:sz w:val="22"/>
+          <w:szCs w:val="22"/>
+        </w:rPr>
+        <w:t>… (5,</w:t>
+      </w:r>
+      <w:r>
+        <w:rPr>
+          <w:rFonts w:ascii="Menlo" w:hAnsi="Menlo" w:cs="Menlo"/>
+          <w:color w:val="007400"/>
+          <w:sz w:val="22"/>
+          <w:szCs w:val="22"/>
+        </w:rPr>
+        <w:t>6</w:t>
+      </w:r>
+      <w:r>
+        <w:rPr>
+          <w:rFonts w:ascii="Menlo" w:hAnsi="Menlo" w:cs="Menlo"/>
+          <w:color w:val="007400"/>
+          <w:sz w:val="22"/>
+          <w:szCs w:val="22"/>
+        </w:rPr>
+        <w:t>), (5,</w:t>
+      </w:r>
+      <w:r>
+        <w:rPr>
+          <w:rFonts w:ascii="Menlo" w:hAnsi="Menlo" w:cs="Menlo"/>
+          <w:color w:val="007400"/>
+          <w:sz w:val="22"/>
+          <w:szCs w:val="22"/>
+        </w:rPr>
+        <w:t>7</w:t>
+      </w:r>
+      <w:r>
+        <w:rPr>
+          <w:rFonts w:ascii="Menlo" w:hAnsi="Menlo" w:cs="Menlo"/>
+          <w:color w:val="007400"/>
+          <w:sz w:val="22"/>
+          <w:szCs w:val="22"/>
+        </w:rPr>
+        <w:t>)</w:t>
+      </w:r>
+      <w:r>
+        <w:rPr>
+          <w:rFonts w:ascii="Menlo" w:hAnsi="Menlo" w:cs="Menlo"/>
+          <w:color w:val="007400"/>
+          <w:sz w:val="22"/>
+          <w:szCs w:val="22"/>
+        </w:rPr>
+        <w:t xml:space="preserve"> </w:t>
+      </w:r>
+      <w:r>
+        <w:rPr>
+          <w:rFonts w:ascii="Menlo" w:hAnsi="Menlo" w:cs="Menlo"/>
+          <w:color w:val="007400"/>
+          <w:sz w:val="22"/>
+          <w:szCs w:val="22"/>
+        </w:rPr>
+        <w:t>…</w:t>
+      </w:r>
+      <w:r>
+        <w:rPr>
+          <w:rFonts w:ascii="Menlo" w:hAnsi="Menlo" w:cs="Menlo"/>
+          <w:color w:val="007400"/>
+          <w:sz w:val="22"/>
+          <w:szCs w:val="22"/>
+        </w:rPr>
+        <w:t>]</w:t>
+      </w:r>
+      <w:r>
+        <w:rPr>
+          <w:rFonts w:ascii="Menlo" w:hAnsi="Menlo" w:cs="Menlo"/>
+          <w:color w:val="007400"/>
+          <w:sz w:val="22"/>
+          <w:szCs w:val="22"/>
+        </w:rPr>
+        <w:t>.</w:t>
+      </w:r>
+    </w:p>
+    <w:p>
+      <w:pPr>
+        <w:tabs>
+          <w:tab w:val="left" w:pos="543"/>
+        </w:tabs>
+        <w:autoSpaceDE w:val="0"/>
+        <w:autoSpaceDN w:val="0"/>
+        <w:adjustRightInd w:val="0"/>
+        <w:rPr>
           <w:rFonts w:ascii="Helvetica" w:hAnsi="Helvetica" w:cs="Helvetica"/>
           <w:color w:val="000000" w:themeColor="text1"/>
         </w:rPr>
@@ -165,16 +481,54 @@
       <w:r>
         <w:rPr>
           <w:rFonts w:ascii="Menlo" w:hAnsi="Menlo" w:cs="Menlo"/>
-          <w:color w:val="AA0D91"/>
-          <w:sz w:val="22"/>
-          <w:szCs w:val="22"/>
-        </w:rPr>
-        <w:t>for</w:t>
-      </w:r>
-      <w:r>
-        <w:rPr>
-          <w:rFonts w:ascii="Menlo" w:hAnsi="Menlo" w:cs="Menlo"/>
-          <w:color w:val="000000"/>
+          <w:color w:val="007400"/>
+          <w:sz w:val="22"/>
+          <w:szCs w:val="22"/>
+        </w:rPr>
+        <w:t xml:space="preserve">    </w:t>
+      </w:r>
+      <w:r>
+        <w:rPr>
+          <w:rFonts w:ascii="Menlo" w:hAnsi="Menlo" w:cs="Menlo"/>
+          <w:color w:val="000000" w:themeColor="text1"/>
+          <w:sz w:val="22"/>
+          <w:szCs w:val="22"/>
+        </w:rPr>
+        <w:t>set</w:t>
+      </w:r>
+      <w:r>
+        <w:rPr>
+          <w:rFonts w:ascii="Menlo" w:hAnsi="Menlo" w:cs="Menlo"/>
+          <w:color w:val="000000" w:themeColor="text1"/>
+          <w:sz w:val="22"/>
+          <w:szCs w:val="22"/>
+        </w:rPr>
+        <w:t xml:space="preserve"> (</w:t>
+      </w:r>
+      <w:bookmarkStart w:id="0" w:name="_Hlk19782140"/>
+      <w:r>
+        <w:rPr>
+          <w:rFonts w:ascii="Menlo" w:hAnsi="Menlo" w:cs="Menlo"/>
+          <w:color w:val="000000" w:themeColor="text1"/>
+          <w:sz w:val="22"/>
+          <w:szCs w:val="22"/>
+        </w:rPr>
+        <w:t>j,k</w:t>
+      </w:r>
+      <w:bookmarkEnd w:id="0"/>
+      <w:r>
+        <w:rPr>
+          <w:rFonts w:ascii="Menlo" w:hAnsi="Menlo" w:cs="Menlo"/>
+          <w:color w:val="000000" w:themeColor="text1"/>
+          <w:sz w:val="22"/>
+          <w:szCs w:val="22"/>
+        </w:rPr>
+        <w:t>) = the pair that i represents</w:t>
+      </w:r>
+      <w:r>
+        <w:rPr>
+          <w:rFonts w:ascii="Menlo" w:hAnsi="Menlo" w:cs="Menlo"/>
+          <w:color w:val="000000" w:themeColor="text1"/>
           <w:sz w:val="22"/>
           <w:szCs w:val="22"/>
         </w:rPr>
@@ -183,25 +537,70 @@
       <w:r>
         <w:rPr>
           <w:rFonts w:ascii="Menlo" w:hAnsi="Menlo" w:cs="Menlo"/>
-          <w:color w:val="000000"/>
-          <w:sz w:val="22"/>
-          <w:szCs w:val="22"/>
-        </w:rPr>
-        <w:t>i</w:t>
-      </w:r>
-      <w:r>
-        <w:rPr>
-          <w:rFonts w:ascii="Menlo" w:hAnsi="Menlo" w:cs="Menlo"/>
-          <w:color w:val="000000"/>
-          <w:sz w:val="22"/>
-          <w:szCs w:val="22"/>
-        </w:rPr>
-        <w:t xml:space="preserve"> = 1, 2, …, (n choose 2</w:t>
-      </w:r>
-      <w:r>
-        <w:rPr>
-          <w:rFonts w:ascii="Menlo" w:hAnsi="Menlo" w:cs="Menlo"/>
-          <w:color w:val="000000"/>
+          <w:color w:val="007400"/>
+          <w:sz w:val="22"/>
+          <w:szCs w:val="22"/>
+        </w:rPr>
+        <w:t>#</w:t>
+      </w:r>
+      <w:r>
+        <w:rPr>
+          <w:rFonts w:ascii="Menlo" w:hAnsi="Menlo" w:cs="Menlo"/>
+          <w:color w:val="007400"/>
+          <w:sz w:val="22"/>
+          <w:szCs w:val="22"/>
+        </w:rPr>
+        <w:t xml:space="preserve"> e.g. i=</w:t>
+      </w:r>
+      <w:r>
+        <w:rPr>
+          <w:rFonts w:ascii="Menlo" w:hAnsi="Menlo" w:cs="Menlo"/>
+          <w:color w:val="007400"/>
+          <w:sz w:val="22"/>
+          <w:szCs w:val="22"/>
+        </w:rPr>
+        <w:t>8</w:t>
+      </w:r>
+      <w:r>
+        <w:rPr>
+          <w:rFonts w:ascii="Menlo" w:hAnsi="Menlo" w:cs="Menlo"/>
+          <w:color w:val="007400"/>
+          <w:sz w:val="22"/>
+          <w:szCs w:val="22"/>
+        </w:rPr>
+        <w:t xml:space="preserve"> represent</w:t>
+      </w:r>
+      <w:r>
+        <w:rPr>
+          <w:rFonts w:ascii="Menlo" w:hAnsi="Menlo" w:cs="Menlo"/>
+          <w:color w:val="007400"/>
+          <w:sz w:val="22"/>
+          <w:szCs w:val="22"/>
+        </w:rPr>
+        <w:t>s</w:t>
+      </w:r>
+      <w:r>
+        <w:rPr>
+          <w:rFonts w:ascii="Menlo" w:hAnsi="Menlo" w:cs="Menlo"/>
+          <w:color w:val="007400"/>
+          <w:sz w:val="22"/>
+          <w:szCs w:val="22"/>
+        </w:rPr>
+        <w:t xml:space="preserve"> the pair (</w:t>
+      </w:r>
+      <w:r>
+        <w:rPr>
+          <w:rFonts w:ascii="Menlo" w:hAnsi="Menlo" w:cs="Menlo"/>
+          <w:color w:val="007400"/>
+          <w:sz w:val="22"/>
+          <w:szCs w:val="22"/>
+        </w:rPr>
+        <w:t>2,5</w:t>
+      </w:r>
+      <w:r>
+        <w:rPr>
+          <w:rFonts w:ascii="Menlo" w:hAnsi="Menlo" w:cs="Menlo"/>
+          <w:color w:val="007400"/>
           <w:sz w:val="22"/>
           <w:szCs w:val="22"/>
         </w:rPr>
@@ -210,74 +609,11 @@
       <w:r>
         <w:rPr>
           <w:rFonts w:ascii="Menlo" w:hAnsi="Menlo" w:cs="Menlo"/>
-          <w:color w:val="000000"/>
-          <w:sz w:val="22"/>
-          <w:szCs w:val="22"/>
-        </w:rPr>
-        <w:t xml:space="preserve"> </w:t>
-      </w:r>
-      <w:r>
-        <w:rPr>
-          <w:rFonts w:ascii="Menlo" w:hAnsi="Menlo" w:cs="Menlo"/>
-          <w:color w:val="007400"/>
-          <w:sz w:val="22"/>
-          <w:szCs w:val="22"/>
-        </w:rPr>
-        <w:t>#</w:t>
-      </w:r>
-      <w:r>
-        <w:rPr>
-          <w:rFonts w:ascii="Menlo" w:hAnsi="Menlo" w:cs="Menlo"/>
-          <w:color w:val="007400"/>
-          <w:sz w:val="22"/>
-          <w:szCs w:val="22"/>
-        </w:rPr>
-        <w:t xml:space="preserve"> </w:t>
-      </w:r>
-      <w:r>
-        <w:rPr>
-          <w:rFonts w:ascii="Menlo" w:hAnsi="Menlo" w:cs="Menlo"/>
-          <w:color w:val="007400"/>
-          <w:sz w:val="22"/>
-          <w:szCs w:val="22"/>
-        </w:rPr>
-        <w:t>e</w:t>
-      </w:r>
-      <w:r>
-        <w:rPr>
-          <w:rFonts w:ascii="Menlo" w:hAnsi="Menlo" w:cs="Menlo"/>
-          <w:color w:val="007400"/>
-          <w:sz w:val="22"/>
-          <w:szCs w:val="22"/>
-        </w:rPr>
-        <w:t xml:space="preserve">ach cell </w:t>
-      </w:r>
-      <w:r>
-        <w:rPr>
-          <w:rFonts w:ascii="Menlo" w:hAnsi="Menlo" w:cs="Menlo"/>
-          <w:color w:val="007400"/>
-          <w:sz w:val="22"/>
-          <w:szCs w:val="22"/>
-        </w:rPr>
-        <w:t>of M</w:t>
-      </w:r>
-      <w:r>
-        <w:rPr>
-          <w:rFonts w:ascii="Menlo" w:hAnsi="Menlo" w:cs="Menlo"/>
-          <w:color w:val="007400"/>
-          <w:sz w:val="22"/>
-          <w:szCs w:val="22"/>
-        </w:rPr>
-        <w:t xml:space="preserve"> </w:t>
-      </w:r>
-      <w:r>
-        <w:rPr>
-          <w:rFonts w:ascii="Menlo" w:hAnsi="Menlo" w:cs="Menlo"/>
-          <w:color w:val="007400"/>
-          <w:sz w:val="22"/>
-          <w:szCs w:val="22"/>
-        </w:rPr>
-        <w:t>represents a potential pair</w:t>
+          <w:color w:val="007400"/>
+          <w:sz w:val="22"/>
+          <w:szCs w:val="22"/>
+        </w:rPr>
+        <w:t xml:space="preserve"> when n=6</w:t>
       </w:r>
     </w:p>
     <w:p>
@@ -340,7 +676,34 @@
           <w:sz w:val="22"/>
           <w:szCs w:val="22"/>
         </w:rPr>
-        <w:t xml:space="preserve"> + p(i)</w:t>
+        <w:t xml:space="preserve"> + p(</w:t>
+      </w:r>
+      <w:r>
+        <w:rPr>
+          <w:rFonts w:ascii="Menlo" w:hAnsi="Menlo" w:cs="Menlo"/>
+          <w:color w:val="000000"/>
+          <w:sz w:val="22"/>
+          <w:szCs w:val="22"/>
+        </w:rPr>
+        <w:t>j,k</w:t>
+      </w:r>
+      <w:r>
+        <w:rPr>
+          <w:rFonts w:ascii="Menlo" w:hAnsi="Menlo" w:cs="Menlo"/>
+          <w:color w:val="000000"/>
+          <w:sz w:val="22"/>
+          <w:szCs w:val="22"/>
+        </w:rPr>
+        <w:t>,n</w:t>
+      </w:r>
+      <w:r>
+        <w:rPr>
+          <w:rFonts w:ascii="Menlo" w:hAnsi="Menlo" w:cs="Menlo"/>
+          <w:color w:val="000000"/>
+          <w:sz w:val="22"/>
+          <w:szCs w:val="22"/>
+        </w:rPr>
+        <w:t>)</w:t>
       </w:r>
       <w:r>
         <w:rPr>
@@ -422,16 +785,34 @@
           <w:sz w:val="22"/>
           <w:szCs w:val="22"/>
         </w:rPr>
-        <w:t xml:space="preserve"> + p(i)</w:t>
-      </w:r>
-      <w:r>
-        <w:rPr>
-          <w:rFonts w:ascii="Menlo" w:hAnsi="Menlo" w:cs="Menlo"/>
-          <w:color w:val="000000"/>
-          <w:sz w:val="22"/>
-          <w:szCs w:val="22"/>
-        </w:rPr>
-        <w:t>;</w:t>
+        <w:t xml:space="preserve"> + p(</w:t>
+      </w:r>
+      <w:r>
+        <w:rPr>
+          <w:rFonts w:ascii="Menlo" w:hAnsi="Menlo" w:cs="Menlo"/>
+          <w:color w:val="000000"/>
+          <w:sz w:val="22"/>
+          <w:szCs w:val="22"/>
+        </w:rPr>
+        <w:t>j,k</w:t>
+      </w:r>
+      <w:r>
+        <w:rPr>
+          <w:rFonts w:ascii="Menlo" w:hAnsi="Menlo" w:cs="Menlo"/>
+          <w:color w:val="000000"/>
+          <w:sz w:val="22"/>
+          <w:szCs w:val="22"/>
+        </w:rPr>
+        <w:t>,n</w:t>
+      </w:r>
+      <w:r>
+        <w:rPr>
+          <w:rFonts w:ascii="Menlo" w:hAnsi="Menlo" w:cs="Menlo"/>
+          <w:color w:val="000000"/>
+          <w:sz w:val="22"/>
+          <w:szCs w:val="22"/>
+        </w:rPr>
+        <w:t>)</w:t>
       </w:r>
     </w:p>
     <w:p>
@@ -458,7 +839,34 @@
           <w:szCs w:val="22"/>
         </w:rPr>
         <w:tab/>
-        <w:t xml:space="preserve">S[i] = S[p(i)].add(i) </w:t>
+        <w:t>S[i] = S[p(</w:t>
+      </w:r>
+      <w:r>
+        <w:rPr>
+          <w:rFonts w:ascii="Menlo" w:hAnsi="Menlo" w:cs="Menlo"/>
+          <w:color w:val="000000"/>
+          <w:sz w:val="22"/>
+          <w:szCs w:val="22"/>
+        </w:rPr>
+        <w:t>j,k</w:t>
+      </w:r>
+      <w:r>
+        <w:rPr>
+          <w:rFonts w:ascii="Menlo" w:hAnsi="Menlo" w:cs="Menlo"/>
+          <w:color w:val="000000"/>
+          <w:sz w:val="22"/>
+          <w:szCs w:val="22"/>
+        </w:rPr>
+        <w:t>,n</w:t>
+      </w:r>
+      <w:r>
+        <w:rPr>
+          <w:rFonts w:ascii="Menlo" w:hAnsi="Menlo" w:cs="Menlo"/>
+          <w:color w:val="000000"/>
+          <w:sz w:val="22"/>
+          <w:szCs w:val="22"/>
+        </w:rPr>
+        <w:t xml:space="preserve">)].add(i) </w:t>
       </w:r>
       <w:r>
         <w:rPr>
@@ -629,15 +1037,6 @@
         </w:rPr>
         <w:t>M[i-1]</w:t>
       </w:r>
-      <w:r>
-        <w:rPr>
-          <w:rFonts w:ascii="Menlo" w:hAnsi="Menlo" w:cs="Menlo"/>
-          <w:color w:val="000000"/>
-          <w:sz w:val="22"/>
-          <w:szCs w:val="22"/>
-        </w:rPr>
-        <w:t>;</w:t>
-      </w:r>
     </w:p>
     <w:p>
       <w:pPr>
@@ -763,7 +1162,7 @@
       <w:pPr>
         <w:rPr>
           <w:rFonts w:ascii="Menlo" w:hAnsi="Menlo" w:cs="Menlo"/>
-          <w:color w:val="000000"/>
+          <w:color w:val="000000" w:themeColor="text1"/>
           <w:sz w:val="22"/>
           <w:szCs w:val="22"/>
         </w:rPr>
@@ -786,8 +1185,6 @@
         </w:rPr>
         <w:t xml:space="preserve"> </w:t>
       </w:r>
-      <w:bookmarkStart w:id="0" w:name="_GoBack"/>
-      <w:bookmarkEnd w:id="0"/>
       <w:r>
         <w:rPr>
           <w:rFonts w:ascii="Menlo" w:hAnsi="Menlo" w:cs="Menlo"/>
@@ -804,8 +1201,49 @@
           <w:sz w:val="22"/>
           <w:szCs w:val="22"/>
         </w:rPr>
-        <w:t>[n choose 2]</w:t>
-      </w:r>
+        <w:t>[</w:t>
+      </w:r>
+      <m:oMath>
+        <m:r>
+          <w:rPr>
+            <w:rFonts w:ascii="Cambria Math" w:hAnsi="Cambria Math"/>
+          </w:rPr>
+          <m:t>(</m:t>
+        </m:r>
+        <m:f>
+          <m:fPr>
+            <m:type m:val="noBar"/>
+            <m:ctrlPr>
+              <w:rPr>
+                <w:rFonts w:ascii="Cambria Math" w:hAnsi="Cambria Math"/>
+                <w:i/>
+              </w:rPr>
+            </m:ctrlPr>
+          </m:fPr>
+          <m:num>
+            <m:r>
+              <w:rPr>
+                <w:rFonts w:ascii="Cambria Math" w:hAnsi="Cambria Math"/>
+              </w:rPr>
+              <m:t>n</m:t>
+            </m:r>
+          </m:num>
+          <m:den>
+            <m:r>
+              <w:rPr>
+                <w:rFonts w:ascii="Cambria Math" w:hAnsi="Cambria Math"/>
+              </w:rPr>
+              <m:t>k</m:t>
+            </m:r>
+          </m:den>
+        </m:f>
+        <m:r>
+          <w:rPr>
+            <w:rFonts w:ascii="Cambria Math" w:hAnsi="Cambria Math"/>
+          </w:rPr>
+          <m:t>)</m:t>
+        </m:r>
+      </m:oMath>
       <w:r>
         <w:rPr>
           <w:rFonts w:ascii="Menlo" w:hAnsi="Menlo" w:cs="Menlo"/>
@@ -813,6 +1251,15 @@
           <w:sz w:val="22"/>
           <w:szCs w:val="22"/>
         </w:rPr>
+        <w:t>]</w:t>
+      </w:r>
+      <w:r>
+        <w:rPr>
+          <w:rFonts w:ascii="Menlo" w:hAnsi="Menlo" w:cs="Menlo"/>
+          <w:color w:val="000000" w:themeColor="text1"/>
+          <w:sz w:val="22"/>
+          <w:szCs w:val="22"/>
+        </w:rPr>
         <w:t xml:space="preserve"> </w:t>
       </w:r>
       <w:r>
@@ -847,6 +1294,103 @@
       <w:pPr>
         <w:rPr>
           <w:rFonts w:ascii="Menlo" w:hAnsi="Menlo" w:cs="Menlo"/>
+          <w:color w:val="000000" w:themeColor="text1"/>
+          <w:sz w:val="22"/>
+          <w:szCs w:val="22"/>
+        </w:rPr>
+      </w:pPr>
+    </w:p>
+    <w:p>
+      <w:r>
+        <w:rPr>
+          <w:b/>
+          <w:bCs/>
+        </w:rPr>
+        <w:t>p(j,k</w:t>
+      </w:r>
+      <w:r>
+        <w:rPr>
+          <w:b/>
+          <w:bCs/>
+        </w:rPr>
+        <w:t>,n</w:t>
+      </w:r>
+      <w:r>
+        <w:rPr>
+          <w:b/>
+          <w:bCs/>
+        </w:rPr>
+        <w:t>)</w:t>
+      </w:r>
+      <w:r>
+        <w:t xml:space="preserve"> </w:t>
+      </w:r>
+      <w:r>
+        <w:t>is a function that</w:t>
+      </w:r>
+      <w:r>
+        <w:t>,</w:t>
+      </w:r>
+      <w:r>
+        <w:t xml:space="preserve"> </w:t>
+      </w:r>
+      <w:r>
+        <w:t>given there are n total students, returns the last pair before a pair of students (j,k) where both students are different from j and k. For example, p(j=3, k=5, n=6) is (2,6); p(j=5, k=6, n=6) is (3,4).</w:t>
+      </w:r>
+      <w:r>
+        <w:t xml:space="preserve"> </w:t>
+      </w:r>
+      <w:r>
+        <w:t>If that doesn’t exist (the input is (1,x), for example</w:t>
+      </w:r>
+      <w:r>
+        <w:t>, so all earlier pairs also have student 1</w:t>
+      </w:r>
+      <w:r>
+        <w:t>), return 0.</w:t>
+      </w:r>
+    </w:p>
+    <w:p/>
+    <w:p>
+      <w:r>
+        <w:rPr>
+          <w:b/>
+          <w:bCs/>
+        </w:rPr>
+        <w:t>v</w:t>
+      </w:r>
+      <w:r>
+        <w:rPr>
+          <w:b/>
+          <w:bCs/>
+          <w:vertAlign w:val="subscript"/>
+        </w:rPr>
+        <w:t>i</w:t>
+      </w:r>
+      <w:r>
+        <w:rPr>
+          <w:vertAlign w:val="subscript"/>
+        </w:rPr>
+        <w:t xml:space="preserve"> </w:t>
+      </w:r>
+      <w:r>
+        <w:t>is 1 if the pair (j,k) that i represents overlap by at least t, 0 otherwise</w:t>
+      </w:r>
+    </w:p>
+    <w:p>
+      <w:pPr>
+        <w:rPr>
+          <w:rFonts w:ascii="Menlo" w:hAnsi="Menlo" w:cs="Menlo"/>
+          <w:color w:val="000000"/>
+          <w:sz w:val="22"/>
+          <w:szCs w:val="22"/>
+        </w:rPr>
+      </w:pPr>
+    </w:p>
+    <w:p>
+      <w:pPr>
+        <w:rPr>
+          <w:rFonts w:ascii="Menlo" w:hAnsi="Menlo" w:cs="Menlo"/>
           <w:color w:val="000000"/>
           <w:sz w:val="22"/>
           <w:szCs w:val="22"/>
@@ -863,193 +1407,568 @@
     </w:p>
     <w:p/>
     <w:p>
-      <w:r>
-        <w:t xml:space="preserve">For purposes of comparison, let O be an optimal </w:t>
-      </w:r>
-      <w:r>
-        <w:t>list</w:t>
-      </w:r>
-      <w:r>
-        <w:t xml:space="preserve"> of intervals</w:t>
-      </w:r>
-      <w:r>
-        <w:t xml:space="preserve"> and A be our solution</w:t>
-      </w:r>
-      <w:r>
-        <w:t xml:space="preserve">. We need to prove </w:t>
-      </w:r>
-      <w:r>
-        <w:t xml:space="preserve">|A|=|O|. </w:t>
-      </w:r>
-      <w:proofErr w:type="gramStart"/>
-      <w:r>
-        <w:t>First</w:t>
-      </w:r>
-      <w:proofErr w:type="gramEnd"/>
+      <w:pPr>
+        <w:rPr>
+          <w:rFonts w:cstheme="minorHAnsi"/>
+        </w:rPr>
+      </w:pPr>
+      <w:r>
+        <w:t>Observe that for an optimal solution O, pair</w:t>
+      </w:r>
       <w:r>
         <w:t xml:space="preserve"> </w:t>
       </w:r>
       <w:r>
-        <w:t>we will show inductively that our greedy algorithm solution A “stays ahead”</w:t>
-      </w:r>
-      <w:r>
-        <w:t xml:space="preserve"> of O and that it is doing better in a step-by-step fashion.</w:t>
+        <w:t xml:space="preserve">(n-1, n) </w:t>
+      </w:r>
+      <w:r>
+        <w:t xml:space="preserve">either belongs or doesn’t belong to O. If </w:t>
+      </w:r>
+      <w:r>
+        <w:t>(n-1, n)</w:t>
+      </w:r>
+      <w:r>
+        <w:t xml:space="preserve"> </w:t>
+      </w:r>
+      <w:r>
+        <w:rPr>
+          <w:rFonts w:ascii="Cambria Math" w:hAnsi="Cambria Math" w:cs="Cambria Math"/>
+        </w:rPr>
+        <w:t>∈</w:t>
+      </w:r>
+      <w:r>
+        <w:rPr>
+          <w:rFonts w:ascii="Cambria Math" w:hAnsi="Cambria Math" w:cs="Cambria Math"/>
+        </w:rPr>
+        <w:t xml:space="preserve"> </w:t>
+      </w:r>
+      <w:r>
+        <w:rPr>
+          <w:rFonts w:cstheme="minorHAnsi"/>
+        </w:rPr>
+        <w:t xml:space="preserve">O, then O </w:t>
+      </w:r>
+      <w:r>
+        <w:rPr>
+          <w:rFonts w:cstheme="minorHAnsi"/>
+          <w:i/>
+          <w:iCs/>
+        </w:rPr>
+        <w:t xml:space="preserve">must </w:t>
+      </w:r>
+      <w:r>
+        <w:rPr>
+          <w:rFonts w:cstheme="minorHAnsi"/>
+        </w:rPr>
+        <w:t xml:space="preserve">include an optimal solution to the problem consisting of </w:t>
+      </w:r>
+      <w:r>
+        <w:rPr>
+          <w:rFonts w:cstheme="minorHAnsi"/>
+        </w:rPr>
+        <w:t xml:space="preserve">potential </w:t>
+      </w:r>
+      <w:r>
+        <w:rPr>
+          <w:rFonts w:cstheme="minorHAnsi"/>
+        </w:rPr>
+        <w:t>pairs {(1,2) … (n-</w:t>
+      </w:r>
+      <w:r>
+        <w:rPr>
+          <w:rFonts w:cstheme="minorHAnsi"/>
+        </w:rPr>
+        <w:t>3</w:t>
+      </w:r>
+      <w:r>
+        <w:rPr>
+          <w:rFonts w:cstheme="minorHAnsi"/>
+        </w:rPr>
+        <w:t>, n-</w:t>
+      </w:r>
+      <w:r>
+        <w:rPr>
+          <w:rFonts w:cstheme="minorHAnsi"/>
+        </w:rPr>
+        <w:t>2</w:t>
+      </w:r>
+      <w:r>
+        <w:rPr>
+          <w:rFonts w:cstheme="minorHAnsi"/>
+        </w:rPr>
+        <w:t>)}</w:t>
+      </w:r>
+      <w:r>
+        <w:rPr>
+          <w:rFonts w:cstheme="minorHAnsi"/>
+        </w:rPr>
+        <w:t>.</w:t>
+      </w:r>
+      <w:r>
+        <w:rPr>
+          <w:rFonts w:cstheme="minorHAnsi"/>
+        </w:rPr>
+        <w:t xml:space="preserve"> On the other hand, if n </w:t>
+      </w:r>
+      <w:bookmarkStart w:id="1" w:name="_Hlk19784809"/>
+      <w:r>
+        <w:rPr>
+          <w:rFonts w:ascii="Cambria Math" w:hAnsi="Cambria Math" w:cs="Cambria Math"/>
+        </w:rPr>
+        <w:t>∉</w:t>
+      </w:r>
+      <w:r>
+        <w:rPr>
+          <w:rFonts w:ascii="Cambria Math" w:hAnsi="Cambria Math" w:cs="Cambria Math"/>
+        </w:rPr>
+        <w:t xml:space="preserve"> </w:t>
+      </w:r>
+      <w:bookmarkEnd w:id="1"/>
+      <w:r>
+        <w:rPr>
+          <w:rFonts w:cstheme="minorHAnsi"/>
+        </w:rPr>
+        <w:t>O, then O simply equals the optimal solution to the problem consisting of potential pairs {(1,2) … (n-2, n)}.</w:t>
+      </w:r>
+      <w:r>
+        <w:rPr>
+          <w:rFonts w:cstheme="minorHAnsi"/>
+        </w:rPr>
+        <w:t xml:space="preserve"> We summarize this in a formula that essentially says </w:t>
+      </w:r>
+      <w:r>
+        <w:rPr>
+          <w:rFonts w:ascii="Cambria Math" w:hAnsi="Cambria Math" w:cs="Cambria Math"/>
+        </w:rPr>
+        <w:t>∀</w:t>
+      </w:r>
+      <w:r>
+        <w:rPr>
+          <w:rFonts w:ascii="Cambria Math" w:hAnsi="Cambria Math" w:cs="Cambria Math"/>
+        </w:rPr>
+        <w:t xml:space="preserve"> </w:t>
+      </w:r>
+      <w:r>
+        <w:rPr>
+          <w:rFonts w:cstheme="minorHAnsi"/>
+        </w:rPr>
+        <w:t>p</w:t>
+      </w:r>
+      <w:r>
+        <w:rPr>
+          <w:rFonts w:cstheme="minorHAnsi"/>
+        </w:rPr>
+        <w:t>otential pairs (j,k)</w:t>
+      </w:r>
+      <w:r>
+        <w:rPr>
+          <w:rFonts w:cstheme="minorHAnsi"/>
+        </w:rPr>
+        <w:t xml:space="preserve"> (compacted into one number i </w:t>
+      </w:r>
+      <w:r>
+        <w:rPr>
+          <w:rFonts w:cstheme="minorHAnsi"/>
+        </w:rPr>
+        <w:t>so the arrays can access things</w:t>
+      </w:r>
+      <w:r>
+        <w:rPr>
+          <w:rFonts w:cstheme="minorHAnsi"/>
+        </w:rPr>
+        <w:t>)</w:t>
+      </w:r>
+      <w:r>
+        <w:rPr>
+          <w:rFonts w:cstheme="minorHAnsi"/>
+        </w:rPr>
+        <w:t xml:space="preserve">, either </w:t>
+      </w:r>
+      <w:r>
+        <w:rPr>
+          <w:rFonts w:cstheme="minorHAnsi"/>
+        </w:rPr>
+        <w:t>i</w:t>
+      </w:r>
+      <w:r>
+        <w:rPr>
+          <w:rFonts w:cstheme="minorHAnsi"/>
+        </w:rPr>
+        <w:t xml:space="preserve"> </w:t>
+      </w:r>
+      <w:r>
+        <w:rPr>
+          <w:rFonts w:ascii="Cambria Math" w:hAnsi="Cambria Math" w:cs="Cambria Math"/>
+        </w:rPr>
+        <w:t>∈</w:t>
+      </w:r>
+      <w:r>
+        <w:rPr>
+          <w:rFonts w:ascii="Cambria Math" w:hAnsi="Cambria Math" w:cs="Cambria Math"/>
+        </w:rPr>
+        <w:t xml:space="preserve"> </w:t>
+      </w:r>
+      <w:r>
+        <w:rPr>
+          <w:rFonts w:cstheme="minorHAnsi"/>
+        </w:rPr>
+        <w:t>O</w:t>
+      </w:r>
+      <w:r>
+        <w:rPr>
+          <w:rFonts w:cstheme="minorHAnsi"/>
+          <w:vertAlign w:val="subscript"/>
+        </w:rPr>
+        <w:t>i</w:t>
+      </w:r>
+      <w:r>
+        <w:rPr>
+          <w:rFonts w:cstheme="minorHAnsi"/>
+        </w:rPr>
+        <w:t xml:space="preserve">, in which case Most_Pairs = </w:t>
+      </w:r>
+      <w:r>
+        <w:rPr>
+          <w:rFonts w:cstheme="minorHAnsi"/>
+        </w:rPr>
+        <w:t>v</w:t>
+      </w:r>
+      <w:r>
+        <w:rPr>
+          <w:rFonts w:cstheme="minorHAnsi"/>
+          <w:vertAlign w:val="subscript"/>
+        </w:rPr>
+        <w:t>i</w:t>
+      </w:r>
+      <w:r>
+        <w:rPr>
+          <w:rFonts w:cstheme="minorHAnsi"/>
+        </w:rPr>
+        <w:t xml:space="preserve"> + Most_Pairs(p(</w:t>
+      </w:r>
+      <w:r>
+        <w:rPr>
+          <w:rFonts w:cstheme="minorHAnsi"/>
+        </w:rPr>
+        <w:t>i)</w:t>
+      </w:r>
+      <w:r>
+        <w:rPr>
+          <w:rFonts w:cstheme="minorHAnsi"/>
+        </w:rPr>
+        <w:t xml:space="preserve">), or </w:t>
+      </w:r>
+      <w:r>
+        <w:rPr>
+          <w:rFonts w:cstheme="minorHAnsi"/>
+        </w:rPr>
+        <w:t>i</w:t>
+      </w:r>
+      <w:r>
+        <w:rPr>
+          <w:rFonts w:cstheme="minorHAnsi"/>
+        </w:rPr>
+        <w:t xml:space="preserve"> </w:t>
+      </w:r>
+      <w:r>
+        <w:rPr>
+          <w:rFonts w:ascii="Cambria Math" w:hAnsi="Cambria Math" w:cs="Cambria Math"/>
+        </w:rPr>
+        <w:t>∉</w:t>
+      </w:r>
+      <w:r>
+        <w:rPr>
+          <w:rFonts w:cstheme="minorHAnsi"/>
+        </w:rPr>
+        <w:t xml:space="preserve"> </w:t>
+      </w:r>
+      <w:r>
+        <w:rPr>
+          <w:rFonts w:cstheme="minorHAnsi"/>
+        </w:rPr>
+        <w:t>O</w:t>
+      </w:r>
+      <w:r>
+        <w:rPr>
+          <w:rFonts w:cstheme="minorHAnsi"/>
+          <w:vertAlign w:val="subscript"/>
+        </w:rPr>
+        <w:t>i</w:t>
+      </w:r>
+      <w:r>
+        <w:rPr>
+          <w:rFonts w:cstheme="minorHAnsi"/>
+        </w:rPr>
+        <w:t>, in which case Most_Pairs = Most_Pairs(i-1).</w:t>
+      </w:r>
+      <w:r>
+        <w:rPr>
+          <w:rFonts w:cstheme="minorHAnsi"/>
+        </w:rPr>
+        <w:t xml:space="preserve"> So</w:t>
+      </w:r>
+    </w:p>
+    <w:p>
+      <w:pPr>
+        <w:rPr>
+          <w:rFonts w:cstheme="minorHAnsi"/>
+        </w:rPr>
+      </w:pPr>
+    </w:p>
+    <w:p>
+      <w:pPr>
+        <w:jc w:val="center"/>
+        <w:rPr>
+          <w:rFonts w:cstheme="minorHAnsi"/>
+        </w:rPr>
+      </w:pPr>
+      <w:r>
+        <w:rPr>
+          <w:rFonts w:cstheme="minorHAnsi"/>
+        </w:rPr>
+        <w:t>Most_Pairs(i) = max(v</w:t>
+      </w:r>
+      <w:r>
+        <w:rPr>
+          <w:rFonts w:cstheme="minorHAnsi"/>
+          <w:vertAlign w:val="subscript"/>
+        </w:rPr>
+        <w:t>i</w:t>
+      </w:r>
+      <w:r>
+        <w:rPr>
+          <w:rFonts w:cstheme="minorHAnsi"/>
+        </w:rPr>
+        <w:t xml:space="preserve"> + Most_Pairs(p(i)), Most_Pairs(i-1))</w:t>
+      </w:r>
+    </w:p>
+    <w:p>
+      <w:pPr>
+        <w:jc w:val="center"/>
+        <w:rPr>
+          <w:rFonts w:cstheme="minorHAnsi"/>
+        </w:rPr>
+      </w:pPr>
+    </w:p>
+    <w:p>
+      <w:pPr>
+        <w:rPr>
+          <w:rFonts w:cstheme="minorHAnsi"/>
+        </w:rPr>
+      </w:pPr>
+      <w:r>
+        <w:rPr>
+          <w:rFonts w:cstheme="minorHAnsi"/>
+        </w:rPr>
+        <w:t xml:space="preserve">We will </w:t>
+      </w:r>
+      <w:r>
+        <w:rPr>
+          <w:rFonts w:cstheme="minorHAnsi"/>
+        </w:rPr>
+        <w:t xml:space="preserve">now prove by </w:t>
+      </w:r>
+      <w:r>
+        <w:rPr>
+          <w:rFonts w:cstheme="minorHAnsi"/>
+          <w:b/>
+          <w:bCs/>
+        </w:rPr>
+        <w:t xml:space="preserve">strong induction </w:t>
+      </w:r>
+      <w:r>
+        <w:rPr>
+          <w:rFonts w:cstheme="minorHAnsi"/>
+        </w:rPr>
+        <w:t xml:space="preserve"> that the algorithm above returns the optimal answer.</w:t>
+      </w:r>
+    </w:p>
+    <w:p>
+      <w:pPr>
+        <w:pStyle w:val="Heading2"/>
+      </w:pPr>
+    </w:p>
+    <w:p>
+      <w:pPr>
+        <w:pStyle w:val="Heading2"/>
+      </w:pPr>
+      <w:r>
+        <w:t>Base Case</w:t>
       </w:r>
     </w:p>
     <w:p/>
     <w:p>
       <w:r>
-        <w:t xml:space="preserve">Notation: </w:t>
-      </w:r>
-    </w:p>
-    <w:p>
-      <w:pPr>
-        <w:pStyle w:val="ListParagraph"/>
-        <w:numPr>
-          <w:ilvl w:val="0"/>
-          <w:numId w:val="3"/>
-        </w:numPr>
-      </w:pPr>
-      <w:r>
-        <w:t>i</w:t>
+        <w:t xml:space="preserve">We want to prove M[1] </w:t>
+      </w:r>
+      <w:r>
+        <w:t>is</w:t>
+      </w:r>
+      <w:r>
+        <w:t xml:space="preserve"> the optimal/maximum pairs if there were only one student</w:t>
+      </w:r>
+      <w:r>
+        <w:t>, and S[1] is empty</w:t>
+      </w:r>
+      <w:r>
+        <w:t>.</w:t>
+      </w:r>
+      <w:r>
+        <w:t xml:space="preserve"> By definition, </w:t>
+      </w:r>
+    </w:p>
+    <w:p/>
+    <w:p>
+      <w:pPr>
+        <w:jc w:val="center"/>
+        <w:rPr>
+          <w:lang w:val="de-DE"/>
+        </w:rPr>
+      </w:pPr>
+      <w:r>
+        <w:rPr>
+          <w:lang w:val="de-DE"/>
+        </w:rPr>
+        <w:t>M[1] = max(v</w:t>
       </w:r>
       <w:r>
         <w:rPr>
           <w:vertAlign w:val="subscript"/>
+          <w:lang w:val="de-DE"/>
         </w:rPr>
         <w:t>1</w:t>
       </w:r>
       <w:r>
-        <w:t xml:space="preserve">, </w:t>
-      </w:r>
-      <w:proofErr w:type="gramStart"/>
-      <w:r>
-        <w:t>… ,</w:t>
-      </w:r>
-      <w:proofErr w:type="gramEnd"/>
-      <w:r>
-        <w:t xml:space="preserve"> </w:t>
-      </w:r>
-      <w:proofErr w:type="spellStart"/>
-      <w:r>
-        <w:t>i</w:t>
-      </w:r>
-      <w:r>
-        <w:rPr>
-          <w:vertAlign w:val="subscript"/>
-        </w:rPr>
-        <w:t>k</w:t>
-      </w:r>
-      <w:proofErr w:type="spellEnd"/>
-      <w:r>
-        <w:t xml:space="preserve"> is the </w:t>
-      </w:r>
-      <w:r>
-        <w:t>list</w:t>
-      </w:r>
-      <w:r>
-        <w:t xml:space="preserve"> of </w:t>
-      </w:r>
-      <w:r>
-        <w:t xml:space="preserve">partners’ </w:t>
-      </w:r>
-      <w:r>
-        <w:t xml:space="preserve">availabilities in A in </w:t>
-      </w:r>
-      <w:r>
-        <w:t>the order they were added to A.</w:t>
-      </w:r>
-    </w:p>
-    <w:p>
-      <w:pPr>
-        <w:pStyle w:val="ListParagraph"/>
-        <w:numPr>
-          <w:ilvl w:val="0"/>
-          <w:numId w:val="3"/>
-        </w:numPr>
-      </w:pPr>
-      <w:r>
-        <w:t>j</w:t>
-      </w:r>
-      <w:r>
-        <w:rPr>
-          <w:vertAlign w:val="subscript"/>
-        </w:rPr>
-        <w:t>1</w:t>
-      </w:r>
-      <w:r>
-        <w:t xml:space="preserve">, </w:t>
-      </w:r>
-      <w:proofErr w:type="gramStart"/>
-      <w:r>
-        <w:t>… ,</w:t>
-      </w:r>
-      <w:proofErr w:type="gramEnd"/>
-      <w:r>
-        <w:t xml:space="preserve"> </w:t>
-      </w:r>
-      <w:proofErr w:type="spellStart"/>
-      <w:r>
-        <w:t>j</w:t>
-      </w:r>
-      <w:r>
-        <w:rPr>
-          <w:vertAlign w:val="subscript"/>
-        </w:rPr>
-        <w:t>m</w:t>
-      </w:r>
-      <w:proofErr w:type="spellEnd"/>
-      <w:r>
-        <w:t xml:space="preserve"> is the </w:t>
-      </w:r>
-      <w:r>
-        <w:t>list</w:t>
-      </w:r>
-      <w:r>
-        <w:t xml:space="preserve"> of </w:t>
-      </w:r>
-      <w:r>
-        <w:t xml:space="preserve">partners’ </w:t>
-      </w:r>
-      <w:r>
-        <w:t xml:space="preserve">availabilities in </w:t>
-      </w:r>
-      <w:r>
-        <w:t>O</w:t>
-      </w:r>
-      <w:r>
-        <w:t xml:space="preserve">. </w:t>
-      </w:r>
-    </w:p>
-    <w:p>
-      <w:pPr>
-        <w:ind w:left="360"/>
-      </w:pPr>
-    </w:p>
-    <w:p>
-      <w:pPr>
-        <w:ind w:left="360"/>
-      </w:pPr>
-      <w:r>
-        <w:t>We need to prove k=m</w:t>
-      </w:r>
-      <w:r>
-        <w:t>.</w:t>
-      </w:r>
-      <w:r>
-        <w:t xml:space="preserve"> Assu</w:t>
-      </w:r>
-      <w:r>
-        <w:t xml:space="preserve">me that the availabilities in O, like A, </w:t>
-      </w:r>
-      <w:r>
-        <w:t>are</w:t>
-      </w:r>
-      <w:r>
-        <w:t xml:space="preserve"> also ordered by</w:t>
-      </w:r>
-      <w:r>
-        <w:t xml:space="preserve"> increasing finish time.</w:t>
+        <w:rPr>
+          <w:lang w:val="de-DE"/>
+        </w:rPr>
+        <w:t xml:space="preserve"> + M[p(1)], M[1-1])</w:t>
+      </w:r>
+    </w:p>
+    <w:p>
+      <w:pPr>
+        <w:jc w:val="center"/>
+      </w:pPr>
+      <w:r>
+        <w:rPr>
+          <w:rFonts w:ascii="Menlo" w:hAnsi="Menlo" w:cs="Menlo"/>
+          <w:color w:val="007400"/>
+          <w:sz w:val="22"/>
+          <w:szCs w:val="22"/>
+        </w:rPr>
+        <w:t xml:space="preserve"># </w:t>
+      </w:r>
+      <w:r>
+        <w:rPr>
+          <w:rFonts w:ascii="Menlo" w:hAnsi="Menlo" w:cs="Menlo"/>
+          <w:color w:val="007400"/>
+          <w:sz w:val="22"/>
+          <w:szCs w:val="22"/>
+        </w:rPr>
+        <w:t xml:space="preserve">the pseudocode essentially does a max function when using the comparison operator </w:t>
+      </w:r>
+    </w:p>
+    <w:p>
+      <w:pPr>
+        <w:jc w:val="center"/>
+      </w:pPr>
+      <w:r>
+        <w:t xml:space="preserve"> = max(0 + M[0], M[0])</w:t>
+      </w:r>
+    </w:p>
+    <w:p>
+      <w:pPr>
+        <w:jc w:val="center"/>
+      </w:pPr>
+      <w:r>
+        <w:t>= max(0, 0)</w:t>
+      </w:r>
+    </w:p>
+    <w:p>
+      <w:pPr>
+        <w:jc w:val="center"/>
+        <w:rPr>
+          <w:lang w:val="de-DE"/>
+        </w:rPr>
+      </w:pPr>
+      <w:r>
+        <w:rPr>
+          <w:lang w:val="de-DE"/>
+        </w:rPr>
+        <w:t>= 0</w:t>
+      </w:r>
+    </w:p>
+    <w:p>
+      <w:pPr>
+        <w:rPr>
+          <w:lang w:val="de-DE"/>
+        </w:rPr>
+      </w:pPr>
+    </w:p>
+    <w:p>
+      <w:pPr>
+        <w:jc w:val="center"/>
+        <w:rPr>
+          <w:lang w:val="de-DE"/>
+        </w:rPr>
+      </w:pPr>
+      <w:r>
+        <w:rPr>
+          <w:lang w:val="de-DE"/>
+        </w:rPr>
+        <w:t>S[0] = empty</w:t>
+      </w:r>
+    </w:p>
+    <w:p>
+      <w:pPr>
+        <w:jc w:val="center"/>
+      </w:pPr>
+      <w:r>
+        <w:t xml:space="preserve">S[1] = S[0] </w:t>
+      </w:r>
+    </w:p>
+    <w:p>
+      <w:pPr>
+        <w:jc w:val="center"/>
+      </w:pPr>
+      <w:r>
+        <w:t>(because M[1] i</w:t>
+      </w:r>
+      <w:r>
+        <w:t>s not strictly greater than M[0])</w:t>
+      </w:r>
+    </w:p>
+    <w:p>
+      <w:pPr>
+        <w:jc w:val="center"/>
+      </w:pPr>
+      <w:r>
+        <w:t xml:space="preserve">S[1] = </w:t>
+      </w:r>
+      <w:r>
+        <w:rPr>
+          <w:b/>
+          <w:bCs/>
+        </w:rPr>
+        <w:t>empty</w:t>
+      </w:r>
+    </w:p>
+    <w:p>
+      <w:r>
+        <w:tab/>
+      </w:r>
+    </w:p>
+    <w:p>
+      <w:pPr>
+        <w:jc w:val="center"/>
+      </w:pPr>
+    </w:p>
+    <w:p>
+      <w:r>
+        <w:t xml:space="preserve">Which is correct because </w:t>
+      </w:r>
+      <w:r>
+        <w:t>there can’t be any pairs if there’s only one student.</w:t>
       </w:r>
     </w:p>
     <w:p/>
@@ -1058,393 +1977,7 @@
         <w:pStyle w:val="Heading2"/>
       </w:pPr>
       <w:r>
-        <w:t>Base Case</w:t>
-      </w:r>
-    </w:p>
-    <w:p>
-      <w:r>
-        <w:t>Need to prove</w:t>
-      </w:r>
-      <w:r>
-        <w:t xml:space="preserve"> f(i</w:t>
-      </w:r>
-      <w:r>
-        <w:rPr>
-          <w:vertAlign w:val="subscript"/>
-        </w:rPr>
-        <w:t>1</w:t>
-      </w:r>
-      <w:r>
-        <w:t xml:space="preserve">) </w:t>
-      </w:r>
-      <w:r>
-        <w:t>≤</w:t>
-      </w:r>
-      <w:r>
-        <w:t xml:space="preserve"> f(j</w:t>
-      </w:r>
-      <w:r>
-        <w:rPr>
-          <w:vertAlign w:val="subscript"/>
-        </w:rPr>
-        <w:t>1</w:t>
-      </w:r>
-      <w:r>
-        <w:t>)</w:t>
-      </w:r>
-      <w:r>
-        <w:t xml:space="preserve"> and f(i</w:t>
-      </w:r>
-      <w:r>
-        <w:rPr>
-          <w:vertAlign w:val="subscript"/>
-        </w:rPr>
-        <w:t>2</w:t>
-      </w:r>
-      <w:r>
-        <w:t xml:space="preserve">) </w:t>
-      </w:r>
-      <w:r>
-        <w:t>≤</w:t>
-      </w:r>
-      <w:r>
-        <w:t xml:space="preserve"> f(j</w:t>
-      </w:r>
-      <w:r>
-        <w:rPr>
-          <w:vertAlign w:val="subscript"/>
-        </w:rPr>
-        <w:t>2</w:t>
-      </w:r>
-      <w:r>
-        <w:t xml:space="preserve">). This is true because our greedy algorithm chooses </w:t>
-      </w:r>
-      <w:r>
-        <w:t xml:space="preserve">people with the earliest </w:t>
-      </w:r>
-      <w:r>
-        <w:t>possible finish times.</w:t>
-      </w:r>
-    </w:p>
-    <w:p/>
-    <w:p>
-      <w:pPr>
-        <w:pStyle w:val="Heading2"/>
-      </w:pPr>
-      <w:r>
         <w:t>Inductive Case</w:t>
-      </w:r>
-    </w:p>
-    <w:p>
-      <w:r>
-        <w:rPr>
-          <w:rFonts w:ascii="Cambria Math" w:hAnsi="Cambria Math" w:cs="Cambria Math"/>
-          <w:color w:val="000000"/>
-        </w:rPr>
-        <w:t>∀</w:t>
-      </w:r>
-      <w:r>
-        <w:rPr>
-          <w:rFonts w:cstheme="minorHAnsi"/>
-          <w:color w:val="000000"/>
-        </w:rPr>
-        <w:t xml:space="preserve"> r&gt;1, we </w:t>
-      </w:r>
-      <w:r>
-        <w:rPr>
-          <w:rFonts w:cstheme="minorHAnsi"/>
-          <w:color w:val="000000"/>
-        </w:rPr>
-        <w:t xml:space="preserve">need to prove </w:t>
-      </w:r>
-      <w:r>
-        <w:t>f(i</w:t>
-      </w:r>
-      <w:r>
-        <w:rPr>
-          <w:vertAlign w:val="subscript"/>
-        </w:rPr>
-        <w:t>r+1</w:t>
-      </w:r>
-      <w:r>
-        <w:t xml:space="preserve">) </w:t>
-      </w:r>
-      <w:r>
-        <w:t>≤</w:t>
-      </w:r>
-      <w:r>
-        <w:t xml:space="preserve"> f(j</w:t>
-      </w:r>
-      <w:r>
-        <w:rPr>
-          <w:vertAlign w:val="subscript"/>
-        </w:rPr>
-        <w:t>r+1</w:t>
-      </w:r>
-      <w:r>
-        <w:t xml:space="preserve">) assuming </w:t>
-      </w:r>
-      <w:r>
-        <w:t xml:space="preserve">the inductive hypothesis </w:t>
-      </w:r>
-      <w:r>
-        <w:t>f(</w:t>
-      </w:r>
-      <w:proofErr w:type="spellStart"/>
-      <w:r>
-        <w:t>i</w:t>
-      </w:r>
-      <w:r>
-        <w:rPr>
-          <w:vertAlign w:val="subscript"/>
-        </w:rPr>
-        <w:t>r</w:t>
-      </w:r>
-      <w:proofErr w:type="spellEnd"/>
-      <w:r>
-        <w:t xml:space="preserve">) </w:t>
-      </w:r>
-      <w:r>
-        <w:t>≤</w:t>
-      </w:r>
-      <w:r>
-        <w:t xml:space="preserve"> f(</w:t>
-      </w:r>
-      <w:proofErr w:type="spellStart"/>
-      <w:r>
-        <w:t>j</w:t>
-      </w:r>
-      <w:r>
-        <w:rPr>
-          <w:vertAlign w:val="subscript"/>
-        </w:rPr>
-        <w:t>r</w:t>
-      </w:r>
-      <w:proofErr w:type="spellEnd"/>
-      <w:r>
-        <w:t>).</w:t>
-      </w:r>
-      <w:r>
-        <w:t xml:space="preserve"> </w:t>
-      </w:r>
-      <w:r>
-        <w:t>We</w:t>
-      </w:r>
-      <w:r>
-        <w:t xml:space="preserve"> know that our greedy algorithm</w:t>
-      </w:r>
-      <w:r>
-        <w:t xml:space="preserve"> when </w:t>
-      </w:r>
-      <w:r>
-        <w:t>attempting to choose</w:t>
-      </w:r>
-      <w:r>
-        <w:t xml:space="preserve"> a partner</w:t>
-      </w:r>
-      <w:r>
-        <w:t xml:space="preserve"> </w:t>
-      </w:r>
-      <w:r>
-        <w:t>i</w:t>
-      </w:r>
-      <w:r>
-        <w:rPr>
-          <w:vertAlign w:val="subscript"/>
-        </w:rPr>
-        <w:t>r+1</w:t>
-      </w:r>
-      <w:r>
-        <w:t xml:space="preserve"> for </w:t>
-      </w:r>
-      <w:r>
-        <w:t>a student</w:t>
-      </w:r>
-      <w:r>
-        <w:t xml:space="preserve"> </w:t>
-      </w:r>
-      <w:proofErr w:type="spellStart"/>
-      <w:r>
-        <w:t>i</w:t>
-      </w:r>
-      <w:r>
-        <w:rPr>
-          <w:vertAlign w:val="subscript"/>
-        </w:rPr>
-        <w:t>r</w:t>
-      </w:r>
-      <w:proofErr w:type="spellEnd"/>
-      <w:r>
-        <w:t xml:space="preserve"> chooses the </w:t>
-      </w:r>
-      <w:r>
-        <w:t xml:space="preserve">student with the </w:t>
-      </w:r>
-      <w:r>
-        <w:t xml:space="preserve">earliest-ending overlapping </w:t>
-      </w:r>
-      <w:r>
-        <w:t>availability</w:t>
-      </w:r>
-      <w:r>
-        <w:t xml:space="preserve">; and </w:t>
-      </w:r>
-      <w:r>
-        <w:t xml:space="preserve">that </w:t>
-      </w:r>
-      <w:r>
-        <w:t xml:space="preserve">when it is trying to initiate a new pair </w:t>
-      </w:r>
-      <w:r>
-        <w:t>on some student i</w:t>
-      </w:r>
-      <w:r>
-        <w:rPr>
-          <w:vertAlign w:val="subscript"/>
-        </w:rPr>
-        <w:t>r+1</w:t>
-      </w:r>
-      <w:r>
-        <w:t xml:space="preserve"> </w:t>
-      </w:r>
-      <w:r>
-        <w:t>(</w:t>
-      </w:r>
-      <w:r>
-        <w:t>after</w:t>
-      </w:r>
-      <w:r>
-        <w:t xml:space="preserve"> a pair – the </w:t>
-      </w:r>
-      <w:r>
-        <w:t xml:space="preserve">second student of which is </w:t>
-      </w:r>
-      <w:proofErr w:type="spellStart"/>
-      <w:r>
-        <w:t>i</w:t>
-      </w:r>
-      <w:r>
-        <w:rPr>
-          <w:vertAlign w:val="subscript"/>
-        </w:rPr>
-        <w:t>r</w:t>
-      </w:r>
-      <w:proofErr w:type="spellEnd"/>
-      <w:r>
-        <w:rPr>
-          <w:vertAlign w:val="subscript"/>
-        </w:rPr>
-        <w:t xml:space="preserve"> </w:t>
-      </w:r>
-      <w:r>
-        <w:t>–</w:t>
-      </w:r>
-      <w:r>
-        <w:t xml:space="preserve"> </w:t>
-      </w:r>
-      <w:r>
-        <w:t>was just formed</w:t>
-      </w:r>
-      <w:r>
-        <w:t>, or</w:t>
-      </w:r>
-      <w:r>
-        <w:t xml:space="preserve"> </w:t>
-      </w:r>
-      <w:r>
-        <w:t>after</w:t>
-      </w:r>
-      <w:r>
-        <w:t xml:space="preserve"> a pairing attempt failed for </w:t>
-      </w:r>
-      <w:proofErr w:type="spellStart"/>
-      <w:r>
-        <w:t>i</w:t>
-      </w:r>
-      <w:r>
-        <w:rPr>
-          <w:vertAlign w:val="subscript"/>
-        </w:rPr>
-        <w:t>r</w:t>
-      </w:r>
-      <w:proofErr w:type="spellEnd"/>
-      <w:r>
-        <w:t xml:space="preserve">, </w:t>
-      </w:r>
-      <w:r>
-        <w:t>someone prior</w:t>
-      </w:r>
-      <w:r>
-        <w:t>)</w:t>
-      </w:r>
-      <w:r>
-        <w:t xml:space="preserve">, it </w:t>
-      </w:r>
-      <w:r>
-        <w:t xml:space="preserve">once again </w:t>
-      </w:r>
-      <w:r>
-        <w:t xml:space="preserve">chooses the </w:t>
-      </w:r>
-      <w:r>
-        <w:t xml:space="preserve">student </w:t>
-      </w:r>
-      <w:r>
-        <w:t xml:space="preserve">with the </w:t>
-      </w:r>
-      <w:r>
-        <w:t xml:space="preserve">earliest-ending </w:t>
-      </w:r>
-      <w:r>
-        <w:t xml:space="preserve">availability. </w:t>
-      </w:r>
-      <w:r>
-        <w:t>We thus see that our algorithm always stays ahea</w:t>
-      </w:r>
-      <w:r>
-        <w:t>d</w:t>
-      </w:r>
-      <w:r>
-        <w:t xml:space="preserve"> of any optimal solution</w:t>
-      </w:r>
-      <w:r>
-        <w:t>.</w:t>
-      </w:r>
-      <w:r>
-        <w:t xml:space="preserve"> </w:t>
-      </w:r>
-      <w:r>
-        <w:t>f(i</w:t>
-      </w:r>
-      <w:r>
-        <w:rPr>
-          <w:vertAlign w:val="subscript"/>
-        </w:rPr>
-        <w:t>r+1</w:t>
-      </w:r>
-      <w:r>
-        <w:t xml:space="preserve">) </w:t>
-      </w:r>
-      <w:r>
-        <w:t>≤</w:t>
-      </w:r>
-      <w:r>
-        <w:t xml:space="preserve"> f(j</w:t>
-      </w:r>
-      <w:r>
-        <w:rPr>
-          <w:vertAlign w:val="subscript"/>
-        </w:rPr>
-        <w:t>r+1</w:t>
-      </w:r>
-      <w:r>
-        <w:t>)</w:t>
-      </w:r>
-      <w:r>
-        <w:t>.</w:t>
-      </w:r>
-      <w:r>
-        <w:t xml:space="preserve"> </w:t>
       </w:r>
     </w:p>
     <w:p>
@@ -1459,289 +1992,271 @@
       </w:pPr>
     </w:p>
     <w:p>
-      <w:pPr>
-        <w:pStyle w:val="Heading2"/>
-      </w:pPr>
-      <w:r>
-        <w:t>Proof of O</w:t>
-      </w:r>
-      <w:r>
-        <w:t>ptimality</w:t>
-      </w:r>
-    </w:p>
-    <w:p>
-      <w:r>
-        <w:t>We will prove it by contradiction. If A is not optimal, then an optimal list O</w:t>
-      </w:r>
-      <w:r>
-        <w:t xml:space="preserve"> must have more pairs, that is, we must have m&gt;k. </w:t>
-      </w:r>
-      <w:r>
-        <w:t xml:space="preserve">Applying what we </w:t>
-      </w:r>
-      <w:r>
-        <w:t xml:space="preserve">just </w:t>
-      </w:r>
-      <w:r>
-        <w:t>proved, we get that f(</w:t>
-      </w:r>
-      <w:proofErr w:type="spellStart"/>
+      <w:r>
+        <w:t>We need to prove M[i] = Most_Pairs[i].</w:t>
+      </w:r>
+    </w:p>
+    <w:p>
+      <w:r>
+        <w:t>S</w:t>
+      </w:r>
       <w:r>
         <w:t>i</w:t>
       </w:r>
       <w:r>
+        <w:t>nce we’re using</w:t>
+      </w:r>
+      <w:r>
+        <w:t xml:space="preserve"> strong induction, we can assume that </w:t>
+      </w:r>
+      <w:r>
+        <w:rPr>
+          <w:rFonts w:ascii="Cambria Math" w:hAnsi="Cambria Math" w:cs="Cambria Math"/>
+        </w:rPr>
+        <w:t>∀</w:t>
+      </w:r>
+      <w:r>
+        <w:rPr>
+          <w:rFonts w:ascii="Cambria Math" w:hAnsi="Cambria Math" w:cs="Cambria Math"/>
+        </w:rPr>
+        <w:t xml:space="preserve"> </w:t>
+      </w:r>
+      <w:r>
+        <w:t>i &lt; j, M[i] is the maximum number of pairs there can be if there were only the first i possible pairs, and that S[i] holds said pairs.</w:t>
+      </w:r>
+      <w:r>
+        <w:t xml:space="preserve"> Thus,</w:t>
+      </w:r>
+    </w:p>
+    <w:p/>
+    <w:p>
+      <w:pPr>
+        <w:jc w:val="center"/>
+        <w:rPr>
+          <w:lang w:val="de-DE"/>
+        </w:rPr>
+      </w:pPr>
+      <w:r>
+        <w:rPr>
+          <w:lang w:val="de-DE"/>
+        </w:rPr>
+        <w:t>M[j] = max(v</w:t>
+      </w:r>
+      <w:r>
         <w:rPr>
           <w:vertAlign w:val="subscript"/>
-        </w:rPr>
-        <w:t>k</w:t>
-      </w:r>
-      <w:proofErr w:type="spellEnd"/>
-      <w:r>
-        <w:t xml:space="preserve">) </w:t>
-      </w:r>
-      <w:r>
-        <w:t>≤</w:t>
-      </w:r>
-      <w:r>
-        <w:t xml:space="preserve"> f(</w:t>
-      </w:r>
-      <w:proofErr w:type="spellStart"/>
-      <w:r>
+          <w:lang w:val="de-DE"/>
+        </w:rPr>
         <w:t>j</w:t>
       </w:r>
       <w:r>
         <w:rPr>
+          <w:lang w:val="de-DE"/>
+        </w:rPr>
+        <w:t xml:space="preserve"> + M[p(j)], M[j-1])</w:t>
+      </w:r>
+    </w:p>
+    <w:p>
+      <w:pPr>
+        <w:jc w:val="center"/>
+      </w:pPr>
+      <w:r>
+        <w:t>= max(v</w:t>
+      </w:r>
+      <w:r>
+        <w:rPr>
           <w:vertAlign w:val="subscript"/>
         </w:rPr>
-        <w:t>k</w:t>
-      </w:r>
-      <w:proofErr w:type="spellEnd"/>
-      <w:r>
-        <w:t>). Since m&gt;k, there must be a j</w:t>
-      </w:r>
-      <w:r>
-        <w:rPr>
-          <w:vertAlign w:val="subscript"/>
-        </w:rPr>
-        <w:t>k+1</w:t>
-      </w:r>
-      <w:r>
+        <w:t>j</w:t>
+      </w:r>
+      <w:r>
+        <w:t xml:space="preserve"> + Most_Pairs[p(j)], Most_Pairs[</w:t>
+      </w:r>
+      <w:r>
+        <w:t>j</w:t>
+      </w:r>
+      <w:r>
+        <w:t>-1])</w:t>
+      </w:r>
+    </w:p>
+    <w:p>
+      <w:pPr>
+        <w:jc w:val="center"/>
+      </w:pPr>
+    </w:p>
+    <w:p>
+      <w:r>
+        <w:t>Which was our definition given above (before the base case is proved).</w:t>
+      </w:r>
+    </w:p>
+    <w:p/>
+    <w:p>
+      <w:r>
+        <w:t xml:space="preserve">S keeps track of all the pairs that the running optimal solution consists of. </w:t>
+      </w:r>
+      <w:r>
+        <w:t xml:space="preserve">S is constructed such that whichever side “wins” the max function, </w:t>
+      </w:r>
+      <w:r>
+        <w:t>then that side’s set of pairs involved becomes the current running optimal solution.</w:t>
+      </w:r>
+    </w:p>
+    <w:p/>
+    <w:p>
+      <w:pPr>
+        <w:pStyle w:val="Heading1"/>
+      </w:pPr>
+      <w:r>
+        <w:t>Runtime Analysis</w:t>
+      </w:r>
+    </w:p>
+    <w:p/>
+    <w:p>
+      <w:pPr>
+        <w:rPr>
+          <w:rFonts w:asciiTheme="majorHAnsi" w:hAnsiTheme="majorHAnsi" w:cstheme="majorHAnsi"/>
+        </w:rPr>
+      </w:pPr>
+      <w:r>
+        <w:t>Iterating through M is O(n</w:t>
+      </w:r>
+      <w:r>
+        <w:rPr>
+          <w:vertAlign w:val="superscript"/>
+        </w:rPr>
+        <w:t>2</w:t>
+      </w:r>
+      <w:r>
+        <w:t xml:space="preserve">) because the formula for </w:t>
+      </w:r>
+      <m:oMath>
+        <m:r>
+          <w:rPr>
+            <w:rFonts w:ascii="Cambria Math" w:hAnsi="Cambria Math"/>
+          </w:rPr>
+          <m:t>(</m:t>
+        </m:r>
+        <m:f>
+          <m:fPr>
+            <m:type m:val="noBar"/>
+            <m:ctrlPr>
+              <w:rPr>
+                <w:rFonts w:ascii="Cambria Math" w:hAnsi="Cambria Math"/>
+                <w:i/>
+              </w:rPr>
+            </m:ctrlPr>
+          </m:fPr>
+          <m:num>
+            <m:r>
+              <w:rPr>
+                <w:rFonts w:ascii="Cambria Math" w:hAnsi="Cambria Math"/>
+              </w:rPr>
+              <m:t>n</m:t>
+            </m:r>
+          </m:num>
+          <m:den>
+            <m:r>
+              <w:rPr>
+                <w:rFonts w:ascii="Cambria Math" w:hAnsi="Cambria Math"/>
+              </w:rPr>
+              <m:t>k</m:t>
+            </m:r>
+          </m:den>
+        </m:f>
+        <m:r>
+          <w:rPr>
+            <w:rFonts w:ascii="Cambria Math" w:hAnsi="Cambria Math"/>
+          </w:rPr>
+          <m:t>)</m:t>
+        </m:r>
+      </m:oMath>
+      <w:r>
+        <w:rPr>
+          <w:rFonts w:ascii="Menlo" w:hAnsi="Menlo" w:cs="Menlo"/>
+          <w:color w:val="000000"/>
+          <w:sz w:val="22"/>
+          <w:szCs w:val="22"/>
+        </w:rPr>
         <w:t xml:space="preserve"> </w:t>
       </w:r>
       <w:r>
-        <w:t>and a j</w:t>
-      </w:r>
-      <w:r>
-        <w:rPr>
-          <w:vertAlign w:val="subscript"/>
-        </w:rPr>
-        <w:t xml:space="preserve">k+2 </w:t>
-      </w:r>
-      <w:r>
-        <w:t>in O.</w:t>
-      </w:r>
-      <w:r>
-        <w:t xml:space="preserve"> These</w:t>
-      </w:r>
-      <w:r>
-        <w:t xml:space="preserve"> availabilities</w:t>
-      </w:r>
-      <w:r>
+        <w:t>is</w:t>
+      </w:r>
+      <w:r>
+        <w:rPr>
+          <w:rFonts w:ascii="Menlo" w:hAnsi="Menlo" w:cs="Menlo"/>
+          <w:color w:val="000000"/>
+          <w:sz w:val="22"/>
+          <w:szCs w:val="22"/>
+        </w:rPr>
         <w:t xml:space="preserve"> </w:t>
       </w:r>
-      <w:r>
-        <w:t>end</w:t>
-      </w:r>
-      <w:r>
-        <w:t xml:space="preserve"> after </w:t>
-      </w:r>
-      <w:proofErr w:type="spellStart"/>
-      <w:r>
-        <w:t>j</w:t>
-      </w:r>
-      <w:r>
-        <w:rPr>
-          <w:vertAlign w:val="subscript"/>
-        </w:rPr>
-        <w:t>k</w:t>
-      </w:r>
-      <w:proofErr w:type="spellEnd"/>
-      <w:r>
-        <w:t xml:space="preserve"> ends, and hence after </w:t>
-      </w:r>
-      <w:proofErr w:type="spellStart"/>
-      <w:r>
-        <w:t>i</w:t>
-      </w:r>
-      <w:r>
-        <w:rPr>
-          <w:vertAlign w:val="subscript"/>
-        </w:rPr>
-        <w:t>k</w:t>
-      </w:r>
-      <w:proofErr w:type="spellEnd"/>
-      <w:r>
-        <w:t xml:space="preserve"> ends.</w:t>
+      <m:oMath>
+        <m:f>
+          <m:fPr>
+            <m:ctrlPr>
+              <w:rPr>
+                <w:rFonts w:ascii="Cambria Math" w:hAnsi="Cambria Math" w:cstheme="majorHAnsi"/>
+                <w:i/>
+                <w:color w:val="000000"/>
+                <w:sz w:val="22"/>
+                <w:szCs w:val="22"/>
+              </w:rPr>
+            </m:ctrlPr>
+          </m:fPr>
+          <m:num>
+            <m:r>
+              <w:rPr>
+                <w:rFonts w:ascii="Cambria Math" w:hAnsi="Cambria Math" w:cstheme="majorHAnsi"/>
+                <w:color w:val="000000"/>
+                <w:sz w:val="22"/>
+                <w:szCs w:val="22"/>
+              </w:rPr>
+              <m:t>n(n-1)</m:t>
+            </m:r>
+          </m:num>
+          <m:den>
+            <m:r>
+              <w:rPr>
+                <w:rFonts w:ascii="Cambria Math" w:hAnsi="Cambria Math" w:cstheme="majorHAnsi"/>
+                <w:color w:val="000000"/>
+                <w:sz w:val="22"/>
+                <w:szCs w:val="22"/>
+              </w:rPr>
+              <m:t>2</m:t>
+            </m:r>
+          </m:den>
+        </m:f>
+      </m:oMath>
+      <w:r>
+        <w:t xml:space="preserve">. </w:t>
+      </w:r>
+      <w:r>
+        <w:t xml:space="preserve">Calculating p(i) is O(1). </w:t>
+      </w:r>
+      <w:r>
+        <w:t>The comparison is O(1).</w:t>
       </w:r>
       <w:r>
         <w:t xml:space="preserve"> </w:t>
       </w:r>
       <w:r>
-        <w:t xml:space="preserve">So </w:t>
-      </w:r>
-      <w:r>
-        <w:t>after deleting all eligible partners and everyone whose availability doesn’t overlap with anyone else’s</w:t>
-      </w:r>
-      <w:r>
-        <w:t xml:space="preserve"> (i</w:t>
-      </w:r>
-      <w:r>
-        <w:rPr>
-          <w:vertAlign w:val="subscript"/>
-        </w:rPr>
-        <w:t>1</w:t>
-      </w:r>
-      <w:r>
-        <w:t xml:space="preserve">, </w:t>
-      </w:r>
-      <w:proofErr w:type="gramStart"/>
-      <w:r>
-        <w:t>… ,</w:t>
-      </w:r>
-      <w:proofErr w:type="gramEnd"/>
-      <w:r>
-        <w:t xml:space="preserve"> </w:t>
-      </w:r>
-      <w:proofErr w:type="spellStart"/>
-      <w:r>
-        <w:t>i</w:t>
-      </w:r>
-      <w:r>
-        <w:rPr>
-          <w:vertAlign w:val="subscript"/>
-        </w:rPr>
-        <w:t>k</w:t>
-      </w:r>
-      <w:proofErr w:type="spellEnd"/>
-      <w:r>
-        <w:t>), the list of possible availabilities still</w:t>
-      </w:r>
-      <w:r>
-        <w:t xml:space="preserve"> contains j</w:t>
-      </w:r>
-      <w:r>
-        <w:rPr>
-          <w:vertAlign w:val="subscript"/>
-        </w:rPr>
-        <w:t>k+1</w:t>
-      </w:r>
-      <w:r>
-        <w:rPr>
-          <w:vertAlign w:val="subscript"/>
-        </w:rPr>
-        <w:t xml:space="preserve"> </w:t>
-      </w:r>
-      <w:r>
-        <w:t>and j</w:t>
-      </w:r>
-      <w:r>
-        <w:rPr>
-          <w:vertAlign w:val="subscript"/>
-        </w:rPr>
-        <w:t>k+2</w:t>
-      </w:r>
-      <w:r>
-        <w:t>.</w:t>
-      </w:r>
-      <w:r>
-        <w:t xml:space="preserve"> But the algorithm stops with availability </w:t>
-      </w:r>
-      <w:proofErr w:type="spellStart"/>
-      <w:r>
-        <w:t>i</w:t>
-      </w:r>
-      <w:r>
-        <w:rPr>
-          <w:vertAlign w:val="subscript"/>
-        </w:rPr>
-        <w:t>k</w:t>
-      </w:r>
-      <w:proofErr w:type="spellEnd"/>
-      <w:r>
-        <w:t>, and it is only supposed to stop when R is empty – a contradiction.</w:t>
-      </w:r>
-    </w:p>
-    <w:p/>
-    <w:p>
-      <w:pPr>
-        <w:pStyle w:val="Heading1"/>
-      </w:pPr>
-      <w:r>
-        <w:t>Runtime Analysis</w:t>
-      </w:r>
-    </w:p>
-    <w:p/>
-    <w:p>
-      <w:r>
-        <w:t>Iterating through each element of R is O(n).</w:t>
-      </w:r>
-      <w:r>
-        <w:t xml:space="preserve"> Finding the </w:t>
-      </w:r>
-      <w:r>
-        <w:t xml:space="preserve">first </w:t>
-      </w:r>
-      <w:r>
-        <w:t xml:space="preserve">availability that overlaps with each element is </w:t>
-      </w:r>
-      <w:r>
-        <w:t xml:space="preserve">also </w:t>
-      </w:r>
-      <w:r>
-        <w:t>O(n)</w:t>
-      </w:r>
-      <w:r>
-        <w:t>. T</w:t>
-      </w:r>
-      <w:r>
-        <w:t xml:space="preserve">hus, The entire algorithm is </w:t>
-      </w:r>
-      <w:proofErr w:type="gramStart"/>
-      <w:r>
-        <w:t>O(</w:t>
-      </w:r>
-      <w:proofErr w:type="gramEnd"/>
-      <w:r>
-        <w:t>n * n</w:t>
-      </w:r>
-      <w:r>
-        <w:t>)</w:t>
-      </w:r>
-      <w:r>
-        <w:t xml:space="preserve"> = </w:t>
-      </w:r>
-      <w:r>
-        <w:rPr>
-          <w:b/>
-        </w:rPr>
-        <w:t>O(n</w:t>
-      </w:r>
-      <w:r>
-        <w:rPr>
-          <w:b/>
+        <w:t>Setting elements of S and M is O(1).</w:t>
+      </w:r>
+      <w:r>
+        <w:t xml:space="preserve"> In all, it is O(n</w:t>
+      </w:r>
+      <w:r>
+        <w:rPr>
           <w:vertAlign w:val="superscript"/>
         </w:rPr>
         <w:t>2</w:t>
       </w:r>
       <w:r>
-        <w:rPr>
-          <w:b/>
-        </w:rPr>
-        <w:t>)</w:t>
-      </w:r>
-      <w:r>
-        <w:t>.</w:t>
-      </w:r>
+        <w:t>).</w:t>
+      </w:r>
+      <w:bookmarkStart w:id="2" w:name="_GoBack"/>
+      <w:bookmarkEnd w:id="2"/>
     </w:p>
     <w:sectPr>
       <w:pgSz w:w="12240" w:h="15840"/>
@@ -2587,6 +3102,16 @@
       <w:contextualSpacing/>
     </w:pPr>
   </w:style>
+  <w:style w:type="character" w:styleId="PlaceholderText">
+    <w:name w:val="Placeholder Text"/>
+    <w:basedOn w:val="DefaultParagraphFont"/>
+    <w:uiPriority w:val="99"/>
+    <w:semiHidden/>
+    <w:rsid w:val="005E5FCF"/>
+    <w:rPr>
+      <w:color w:val="808080"/>
+    </w:rPr>
+  </w:style>
 </w:styles>
 </file>
 

</xml_diff>

<commit_message>
switched to heaps and still bad; will switch to red black tree i guess
</commit_message>
<xml_diff>
--- a/HW CS 4820/HW2/q2_HW2.docx
+++ b/HW CS 4820/HW2/q2_HW2.docx
@@ -51,14 +51,25 @@
           <w:szCs w:val="22"/>
         </w:rPr>
       </w:pPr>
-      <w:r>
-        <w:rPr>
-          <w:rFonts w:ascii="Menlo" w:hAnsi="Menlo" w:cs="Menlo"/>
-          <w:color w:val="000000"/>
-          <w:sz w:val="22"/>
-          <w:szCs w:val="22"/>
-        </w:rPr>
-        <w:t>M[0] = 0</w:t>
+      <w:proofErr w:type="gramStart"/>
+      <w:r>
+        <w:rPr>
+          <w:rFonts w:ascii="Menlo" w:hAnsi="Menlo" w:cs="Menlo"/>
+          <w:color w:val="000000"/>
+          <w:sz w:val="22"/>
+          <w:szCs w:val="22"/>
+        </w:rPr>
+        <w:t>M[</w:t>
+      </w:r>
+      <w:proofErr w:type="gramEnd"/>
+      <w:r>
+        <w:rPr>
+          <w:rFonts w:ascii="Menlo" w:hAnsi="Menlo" w:cs="Menlo"/>
+          <w:color w:val="000000"/>
+          <w:sz w:val="22"/>
+          <w:szCs w:val="22"/>
+        </w:rPr>
+        <w:t>0] = 0</w:t>
       </w:r>
       <w:r>
         <w:rPr>
@@ -85,23 +96,25 @@
           <w:szCs w:val="22"/>
         </w:rPr>
       </w:pPr>
-      <w:r>
-        <w:rPr>
-          <w:rFonts w:ascii="Menlo" w:hAnsi="Menlo" w:cs="Menlo"/>
-          <w:color w:val="000000"/>
-          <w:sz w:val="22"/>
-          <w:szCs w:val="22"/>
-        </w:rPr>
-        <w:t>S</w:t>
-      </w:r>
-      <w:r>
-        <w:rPr>
-          <w:rFonts w:ascii="Menlo" w:hAnsi="Menlo" w:cs="Menlo"/>
-          <w:color w:val="000000"/>
-          <w:sz w:val="22"/>
-          <w:szCs w:val="22"/>
-        </w:rPr>
-        <w:t>[0] = empty;</w:t>
+      <w:proofErr w:type="gramStart"/>
+      <w:r>
+        <w:rPr>
+          <w:rFonts w:ascii="Menlo" w:hAnsi="Menlo" w:cs="Menlo"/>
+          <w:color w:val="000000"/>
+          <w:sz w:val="22"/>
+          <w:szCs w:val="22"/>
+        </w:rPr>
+        <w:t>S[</w:t>
+      </w:r>
+      <w:proofErr w:type="gramEnd"/>
+      <w:r>
+        <w:rPr>
+          <w:rFonts w:ascii="Menlo" w:hAnsi="Menlo" w:cs="Menlo"/>
+          <w:color w:val="000000"/>
+          <w:sz w:val="22"/>
+          <w:szCs w:val="22"/>
+        </w:rPr>
+        <w:t>0] = empty;</w:t>
       </w:r>
       <w:r>
         <w:rPr>
@@ -494,7 +507,7 @@
           <w:sz w:val="22"/>
           <w:szCs w:val="22"/>
         </w:rPr>
-        <w:t>set</w:t>
+        <w:t>l</w:t>
       </w:r>
       <w:r>
         <w:rPr>
@@ -503,9 +516,19 @@
           <w:sz w:val="22"/>
           <w:szCs w:val="22"/>
         </w:rPr>
-        <w:t xml:space="preserve"> (</w:t>
+        <w:t xml:space="preserve">et </w:t>
+      </w:r>
+      <w:r>
+        <w:rPr>
+          <w:rFonts w:ascii="Menlo" w:hAnsi="Menlo" w:cs="Menlo"/>
+          <w:color w:val="000000" w:themeColor="text1"/>
+          <w:sz w:val="22"/>
+          <w:szCs w:val="22"/>
+        </w:rPr>
+        <w:t>(</w:t>
       </w:r>
       <w:bookmarkStart w:id="0" w:name="_Hlk19782140"/>
+      <w:proofErr w:type="gramStart"/>
       <w:r>
         <w:rPr>
           <w:rFonts w:ascii="Menlo" w:hAnsi="Menlo" w:cs="Menlo"/>
@@ -516,6 +539,7 @@
         <w:t>j,k</w:t>
       </w:r>
       <w:bookmarkEnd w:id="0"/>
+      <w:proofErr w:type="gramEnd"/>
       <w:r>
         <w:rPr>
           <w:rFonts w:ascii="Menlo" w:hAnsi="Menlo" w:cs="Menlo"/>
@@ -541,16 +565,7 @@
           <w:sz w:val="22"/>
           <w:szCs w:val="22"/>
         </w:rPr>
-        <w:t>#</w:t>
-      </w:r>
-      <w:r>
-        <w:rPr>
-          <w:rFonts w:ascii="Menlo" w:hAnsi="Menlo" w:cs="Menlo"/>
-          <w:color w:val="007400"/>
-          <w:sz w:val="22"/>
-          <w:szCs w:val="22"/>
-        </w:rPr>
-        <w:t xml:space="preserve"> e.g. i=</w:t>
+        <w:t># e.g. i=</w:t>
       </w:r>
       <w:r>
         <w:rPr>
@@ -678,6 +693,8 @@
         </w:rPr>
         <w:t xml:space="preserve"> + p(</w:t>
       </w:r>
+      <w:proofErr w:type="spellStart"/>
+      <w:proofErr w:type="gramStart"/>
       <w:r>
         <w:rPr>
           <w:rFonts w:ascii="Menlo" w:hAnsi="Menlo" w:cs="Menlo"/>
@@ -687,6 +704,7 @@
         </w:rPr>
         <w:t>j,k</w:t>
       </w:r>
+      <w:proofErr w:type="gramEnd"/>
       <w:r>
         <w:rPr>
           <w:rFonts w:ascii="Menlo" w:hAnsi="Menlo" w:cs="Menlo"/>
@@ -696,23 +714,15 @@
         </w:rPr>
         <w:t>,n</w:t>
       </w:r>
-      <w:r>
-        <w:rPr>
-          <w:rFonts w:ascii="Menlo" w:hAnsi="Menlo" w:cs="Menlo"/>
-          <w:color w:val="000000"/>
-          <w:sz w:val="22"/>
-          <w:szCs w:val="22"/>
-        </w:rPr>
-        <w:t>)</w:t>
-      </w:r>
-      <w:r>
-        <w:rPr>
-          <w:rFonts w:ascii="Menlo" w:hAnsi="Menlo" w:cs="Menlo"/>
-          <w:color w:val="000000"/>
-          <w:sz w:val="22"/>
-          <w:szCs w:val="22"/>
-        </w:rPr>
-        <w:t>) &gt; M[</w:t>
+      <w:proofErr w:type="spellEnd"/>
+      <w:r>
+        <w:rPr>
+          <w:rFonts w:ascii="Menlo" w:hAnsi="Menlo" w:cs="Menlo"/>
+          <w:color w:val="000000"/>
+          <w:sz w:val="22"/>
+          <w:szCs w:val="22"/>
+        </w:rPr>
+        <w:t>)) &gt; M[</w:t>
       </w:r>
       <w:r>
         <w:rPr>
@@ -757,16 +767,7 @@
           <w:szCs w:val="22"/>
         </w:rPr>
         <w:tab/>
-        <w:t xml:space="preserve">M[i] = </w:t>
-      </w:r>
-      <w:r>
-        <w:rPr>
-          <w:rFonts w:ascii="Menlo" w:hAnsi="Menlo" w:cs="Menlo"/>
-          <w:color w:val="000000"/>
-          <w:sz w:val="22"/>
-          <w:szCs w:val="22"/>
-        </w:rPr>
-        <w:t>v</w:t>
+        <w:t>M[i] = v</w:t>
       </w:r>
       <w:r>
         <w:rPr>
@@ -787,6 +788,8 @@
         </w:rPr>
         <w:t xml:space="preserve"> + p(</w:t>
       </w:r>
+      <w:proofErr w:type="spellStart"/>
+      <w:proofErr w:type="gramStart"/>
       <w:r>
         <w:rPr>
           <w:rFonts w:ascii="Menlo" w:hAnsi="Menlo" w:cs="Menlo"/>
@@ -796,6 +799,7 @@
         </w:rPr>
         <w:t>j,k</w:t>
       </w:r>
+      <w:proofErr w:type="gramEnd"/>
       <w:r>
         <w:rPr>
           <w:rFonts w:ascii="Menlo" w:hAnsi="Menlo" w:cs="Menlo"/>
@@ -805,6 +809,7 @@
         </w:rPr>
         <w:t>,n</w:t>
       </w:r>
+      <w:proofErr w:type="spellEnd"/>
       <w:r>
         <w:rPr>
           <w:rFonts w:ascii="Menlo" w:hAnsi="Menlo" w:cs="Menlo"/>
@@ -841,6 +846,8 @@
         <w:tab/>
         <w:t>S[i] = S[p(</w:t>
       </w:r>
+      <w:proofErr w:type="spellStart"/>
+      <w:proofErr w:type="gramStart"/>
       <w:r>
         <w:rPr>
           <w:rFonts w:ascii="Menlo" w:hAnsi="Menlo" w:cs="Menlo"/>
@@ -850,6 +857,7 @@
         </w:rPr>
         <w:t>j,k</w:t>
       </w:r>
+      <w:proofErr w:type="gramEnd"/>
       <w:r>
         <w:rPr>
           <w:rFonts w:ascii="Menlo" w:hAnsi="Menlo" w:cs="Menlo"/>
@@ -859,6 +867,7 @@
         </w:rPr>
         <w:t>,n</w:t>
       </w:r>
+      <w:proofErr w:type="spellEnd"/>
       <w:r>
         <w:rPr>
           <w:rFonts w:ascii="Menlo" w:hAnsi="Menlo" w:cs="Menlo"/>
@@ -1115,16 +1124,7 @@
           <w:sz w:val="22"/>
           <w:szCs w:val="22"/>
         </w:rPr>
-        <w:t>e</w:t>
-      </w:r>
-      <w:r>
-        <w:rPr>
-          <w:rFonts w:ascii="Menlo" w:hAnsi="Menlo" w:cs="Menlo"/>
-          <w:color w:val="AA0D91"/>
-          <w:sz w:val="22"/>
-          <w:szCs w:val="22"/>
-        </w:rPr>
-        <w:t>ndif</w:t>
+        <w:t>endif</w:t>
       </w:r>
     </w:p>
     <w:p>
@@ -1185,6 +1185,7 @@
         </w:rPr>
         <w:t xml:space="preserve"> </w:t>
       </w:r>
+      <w:proofErr w:type="gramStart"/>
       <w:r>
         <w:rPr>
           <w:rFonts w:ascii="Menlo" w:hAnsi="Menlo" w:cs="Menlo"/>
@@ -1203,6 +1204,7 @@
         </w:rPr>
         <w:t>[</w:t>
       </w:r>
+      <w:proofErr w:type="gramEnd"/>
       <m:oMath>
         <m:r>
           <w:rPr>
@@ -1306,42 +1308,60 @@
           <w:b/>
           <w:bCs/>
         </w:rPr>
-        <w:t>p(j,k</w:t>
-      </w:r>
+        <w:t>p(</w:t>
+      </w:r>
+      <w:proofErr w:type="spellStart"/>
+      <w:proofErr w:type="gramStart"/>
       <w:r>
         <w:rPr>
           <w:b/>
           <w:bCs/>
         </w:rPr>
-        <w:t>,n</w:t>
-      </w:r>
+        <w:t>j,k</w:t>
+      </w:r>
+      <w:proofErr w:type="gramEnd"/>
       <w:r>
         <w:rPr>
           <w:b/>
           <w:bCs/>
         </w:rPr>
+        <w:t>,n</w:t>
+      </w:r>
+      <w:proofErr w:type="spellEnd"/>
+      <w:r>
+        <w:rPr>
+          <w:b/>
+          <w:bCs/>
+        </w:rPr>
         <w:t>)</w:t>
       </w:r>
       <w:r>
+        <w:t xml:space="preserve"> is a function that,</w:t>
+      </w:r>
+      <w:r>
         <w:t xml:space="preserve"> </w:t>
       </w:r>
       <w:r>
-        <w:t>is a function that</w:t>
-      </w:r>
-      <w:r>
-        <w:t>,</w:t>
-      </w:r>
-      <w:r>
-        <w:t xml:space="preserve"> </w:t>
-      </w:r>
-      <w:r>
-        <w:t>given there are n total students, returns the last pair before a pair of students (j,k) where both students are different from j and k. For example, p(j=3, k=5, n=6) is (2,6); p(j=5, k=6, n=6) is (3,4).</w:t>
-      </w:r>
-      <w:r>
-        <w:t xml:space="preserve"> </w:t>
-      </w:r>
-      <w:r>
-        <w:t>If that doesn’t exist (the input is (1,x), for example</w:t>
+        <w:t xml:space="preserve">given there are n total students, returns the last pair before a pair of students (j,k) where both students are different from j and k. For example, </w:t>
+      </w:r>
+      <w:proofErr w:type="gramStart"/>
+      <w:r>
+        <w:t>p(</w:t>
+      </w:r>
+      <w:proofErr w:type="gramEnd"/>
+      <w:r>
+        <w:t>j=3, k=5, n=6) is (2,6); p(j=5, k=6, n=6) is (3,4).</w:t>
+      </w:r>
+      <w:r>
+        <w:t xml:space="preserve"> If that doesn’t exist (the input is (</w:t>
+      </w:r>
+      <w:proofErr w:type="gramStart"/>
+      <w:r>
+        <w:t>1,x</w:t>
+      </w:r>
+      <w:proofErr w:type="gramEnd"/>
+      <w:r>
+        <w:t>), for example</w:t>
       </w:r>
       <w:r>
         <w:t>, so all earlier pairs also have student 1</w:t>
@@ -1374,7 +1394,15 @@
         <w:t xml:space="preserve"> </w:t>
       </w:r>
       <w:r>
-        <w:t>is 1 if the pair (j,k) that i represents overlap by at least t, 0 otherwise</w:t>
+        <w:t>is 1 if the pair (</w:t>
+      </w:r>
+      <w:proofErr w:type="gramStart"/>
+      <w:r>
+        <w:t>j,k</w:t>
+      </w:r>
+      <w:proofErr w:type="gramEnd"/>
+      <w:r>
+        <w:t>) that i represents overlap by at least t, 0 otherwise</w:t>
       </w:r>
     </w:p>
     <w:p>
@@ -1552,13 +1580,7 @@
         <w:rPr>
           <w:rFonts w:cstheme="minorHAnsi"/>
         </w:rPr>
-        <w:t>p</w:t>
-      </w:r>
-      <w:r>
-        <w:rPr>
-          <w:rFonts w:cstheme="minorHAnsi"/>
-        </w:rPr>
-        <w:t>otential pairs (j,k)</w:t>
+        <w:t>potential pairs (j,k)</w:t>
       </w:r>
       <w:r>
         <w:rPr>
@@ -1726,7 +1748,21 @@
         <w:rPr>
           <w:rFonts w:cstheme="minorHAnsi"/>
         </w:rPr>
-        <w:t>Most_Pairs(i) = max(v</w:t>
+        <w:t xml:space="preserve">Most_Pairs(i) = </w:t>
+      </w:r>
+      <w:proofErr w:type="gramStart"/>
+      <w:r>
+        <w:rPr>
+          <w:rFonts w:cstheme="minorHAnsi"/>
+        </w:rPr>
+        <w:t>max(</w:t>
+      </w:r>
+      <w:proofErr w:type="gramEnd"/>
+      <w:r>
+        <w:rPr>
+          <w:rFonts w:cstheme="minorHAnsi"/>
+        </w:rPr>
+        <w:t>v</w:t>
       </w:r>
       <w:r>
         <w:rPr>
@@ -1774,7 +1810,7 @@
           <w:b/>
           <w:bCs/>
         </w:rPr>
-        <w:t xml:space="preserve">strong induction </w:t>
+        <w:t>strong induction</w:t>
       </w:r>
       <w:r>
         <w:rPr>
@@ -1799,7 +1835,15 @@
     <w:p/>
     <w:p>
       <w:r>
-        <w:t xml:space="preserve">We want to prove M[1] </w:t>
+        <w:t xml:space="preserve">We want to prove </w:t>
+      </w:r>
+      <w:proofErr w:type="gramStart"/>
+      <w:r>
+        <w:t>M[</w:t>
+      </w:r>
+      <w:proofErr w:type="gramEnd"/>
+      <w:r>
+        <w:t xml:space="preserve">1] </w:t>
       </w:r>
       <w:r>
         <w:t>is</w:t>
@@ -1821,27 +1865,22 @@
     <w:p>
       <w:pPr>
         <w:jc w:val="center"/>
-        <w:rPr>
-          <w:lang w:val="de-DE"/>
-        </w:rPr>
-      </w:pPr>
-      <w:r>
-        <w:rPr>
-          <w:lang w:val="de-DE"/>
-        </w:rPr>
-        <w:t>M[1] = max(v</w:t>
+      </w:pPr>
+      <w:proofErr w:type="gramStart"/>
+      <w:r>
+        <w:t>M[</w:t>
+      </w:r>
+      <w:proofErr w:type="gramEnd"/>
+      <w:r>
+        <w:t>1] = max(v</w:t>
       </w:r>
       <w:r>
         <w:rPr>
           <w:vertAlign w:val="subscript"/>
-          <w:lang w:val="de-DE"/>
         </w:rPr>
         <w:t>1</w:t>
       </w:r>
       <w:r>
-        <w:rPr>
-          <w:lang w:val="de-DE"/>
-        </w:rPr>
         <w:t xml:space="preserve"> + M[p(1)], M[1-1])</w:t>
       </w:r>
     </w:p>
@@ -1856,16 +1895,7 @@
           <w:sz w:val="22"/>
           <w:szCs w:val="22"/>
         </w:rPr>
-        <w:t xml:space="preserve"># </w:t>
-      </w:r>
-      <w:r>
-        <w:rPr>
-          <w:rFonts w:ascii="Menlo" w:hAnsi="Menlo" w:cs="Menlo"/>
-          <w:color w:val="007400"/>
-          <w:sz w:val="22"/>
-          <w:szCs w:val="22"/>
-        </w:rPr>
-        <w:t xml:space="preserve">the pseudocode essentially does a max function when using the comparison operator </w:t>
+        <w:t xml:space="preserve"># the pseudocode essentially does a max function when using the comparison operator </w:t>
       </w:r>
     </w:p>
     <w:p>
@@ -1873,7 +1903,15 @@
         <w:jc w:val="center"/>
       </w:pPr>
       <w:r>
-        <w:t xml:space="preserve"> = max(0 + M[0], M[0])</w:t>
+        <w:t xml:space="preserve"> = </w:t>
+      </w:r>
+      <w:proofErr w:type="gramStart"/>
+      <w:r>
+        <w:t>max(</w:t>
+      </w:r>
+      <w:proofErr w:type="gramEnd"/>
+      <w:r>
+        <w:t>0 + M[0], M[0])</w:t>
       </w:r>
     </w:p>
     <w:p>
@@ -1881,50 +1919,50 @@
         <w:jc w:val="center"/>
       </w:pPr>
       <w:r>
-        <w:t>= max(0, 0)</w:t>
+        <w:t xml:space="preserve">= </w:t>
+      </w:r>
+      <w:proofErr w:type="gramStart"/>
+      <w:r>
+        <w:t>max(</w:t>
+      </w:r>
+      <w:proofErr w:type="gramEnd"/>
+      <w:r>
+        <w:t>0, 0)</w:t>
       </w:r>
     </w:p>
     <w:p>
       <w:pPr>
         <w:jc w:val="center"/>
-        <w:rPr>
-          <w:lang w:val="de-DE"/>
-        </w:rPr>
-      </w:pPr>
-      <w:r>
-        <w:rPr>
-          <w:lang w:val="de-DE"/>
-        </w:rPr>
+      </w:pPr>
+      <w:r>
         <w:t>= 0</w:t>
       </w:r>
     </w:p>
-    <w:p>
-      <w:pPr>
-        <w:rPr>
-          <w:lang w:val="de-DE"/>
-        </w:rPr>
-      </w:pPr>
-    </w:p>
+    <w:p/>
     <w:p>
       <w:pPr>
         <w:jc w:val="center"/>
-        <w:rPr>
-          <w:lang w:val="de-DE"/>
-        </w:rPr>
-      </w:pPr>
-      <w:r>
-        <w:rPr>
-          <w:lang w:val="de-DE"/>
-        </w:rPr>
-        <w:t>S[0] = empty</w:t>
+      </w:pPr>
+      <w:proofErr w:type="gramStart"/>
+      <w:r>
+        <w:t>S[</w:t>
+      </w:r>
+      <w:proofErr w:type="gramEnd"/>
+      <w:r>
+        <w:t>0] = empty</w:t>
       </w:r>
     </w:p>
     <w:p>
       <w:pPr>
         <w:jc w:val="center"/>
       </w:pPr>
-      <w:r>
-        <w:t xml:space="preserve">S[1] = S[0] </w:t>
+      <w:proofErr w:type="gramStart"/>
+      <w:r>
+        <w:t>S[</w:t>
+      </w:r>
+      <w:proofErr w:type="gramEnd"/>
+      <w:r>
+        <w:t xml:space="preserve">1] = S[0] </w:t>
       </w:r>
     </w:p>
     <w:p>
@@ -1932,7 +1970,15 @@
         <w:jc w:val="center"/>
       </w:pPr>
       <w:r>
-        <w:t>(because M[1] i</w:t>
+        <w:t xml:space="preserve">(because </w:t>
+      </w:r>
+      <w:proofErr w:type="gramStart"/>
+      <w:r>
+        <w:t>M[</w:t>
+      </w:r>
+      <w:proofErr w:type="gramEnd"/>
+      <w:r>
+        <w:t>1] i</w:t>
       </w:r>
       <w:r>
         <w:t>s not strictly greater than M[0])</w:t>
@@ -1942,8 +1988,13 @@
       <w:pPr>
         <w:jc w:val="center"/>
       </w:pPr>
-      <w:r>
-        <w:t xml:space="preserve">S[1] = </w:t>
+      <w:proofErr w:type="gramStart"/>
+      <w:r>
+        <w:t>S[</w:t>
+      </w:r>
+      <w:proofErr w:type="gramEnd"/>
+      <w:r>
+        <w:t xml:space="preserve">1] = </w:t>
       </w:r>
       <w:r>
         <w:rPr>
@@ -2032,27 +2083,25 @@
     <w:p>
       <w:pPr>
         <w:jc w:val="center"/>
-        <w:rPr>
-          <w:lang w:val="de-DE"/>
-        </w:rPr>
-      </w:pPr>
-      <w:r>
-        <w:rPr>
-          <w:lang w:val="de-DE"/>
-        </w:rPr>
-        <w:t>M[j] = max(v</w:t>
+      </w:pPr>
+      <w:r>
+        <w:t xml:space="preserve">M[j] = </w:t>
+      </w:r>
+      <w:proofErr w:type="gramStart"/>
+      <w:r>
+        <w:t>max(</w:t>
+      </w:r>
+      <w:proofErr w:type="gramEnd"/>
+      <w:r>
+        <w:t>v</w:t>
       </w:r>
       <w:r>
         <w:rPr>
           <w:vertAlign w:val="subscript"/>
-          <w:lang w:val="de-DE"/>
         </w:rPr>
         <w:t>j</w:t>
       </w:r>
       <w:r>
-        <w:rPr>
-          <w:lang w:val="de-DE"/>
-        </w:rPr>
         <w:t xml:space="preserve"> + M[p(j)], M[j-1])</w:t>
       </w:r>
     </w:p>
@@ -2061,7 +2110,15 @@
         <w:jc w:val="center"/>
       </w:pPr>
       <w:r>
-        <w:t>= max(v</w:t>
+        <w:t xml:space="preserve">= </w:t>
+      </w:r>
+      <w:proofErr w:type="gramStart"/>
+      <w:r>
+        <w:t>max(</w:t>
+      </w:r>
+      <w:proofErr w:type="gramEnd"/>
+      <w:r>
+        <w:t>v</w:t>
       </w:r>
       <w:r>
         <w:rPr>
@@ -2069,6 +2126,8 @@
         </w:rPr>
         <w:t>j</w:t>
       </w:r>
+      <w:bookmarkStart w:id="2" w:name="_GoBack"/>
+      <w:bookmarkEnd w:id="2"/>
       <w:r>
         <w:t xml:space="preserve"> + Most_Pairs[p(j)], Most_Pairs[</w:t>
       </w:r>
@@ -2232,16 +2291,40 @@
         <w:t xml:space="preserve">. </w:t>
       </w:r>
       <w:r>
-        <w:t xml:space="preserve">Calculating p(i) is O(1). </w:t>
-      </w:r>
-      <w:r>
-        <w:t>The comparison is O(1).</w:t>
+        <w:t xml:space="preserve">Calculating p(i) is </w:t>
+      </w:r>
+      <w:proofErr w:type="gramStart"/>
+      <w:r>
+        <w:t>O(</w:t>
+      </w:r>
+      <w:proofErr w:type="gramEnd"/>
+      <w:r>
+        <w:t xml:space="preserve">1). </w:t>
+      </w:r>
+      <w:r>
+        <w:t xml:space="preserve">The comparison is </w:t>
+      </w:r>
+      <w:proofErr w:type="gramStart"/>
+      <w:r>
+        <w:t>O(</w:t>
+      </w:r>
+      <w:proofErr w:type="gramEnd"/>
+      <w:r>
+        <w:t>1).</w:t>
       </w:r>
       <w:r>
         <w:t xml:space="preserve"> </w:t>
       </w:r>
       <w:r>
-        <w:t>Setting elements of S and M is O(1).</w:t>
+        <w:t xml:space="preserve">Setting elements of S and M is </w:t>
+      </w:r>
+      <w:proofErr w:type="gramStart"/>
+      <w:r>
+        <w:t>O(</w:t>
+      </w:r>
+      <w:proofErr w:type="gramEnd"/>
+      <w:r>
+        <w:t>1).</w:t>
       </w:r>
       <w:r>
         <w:t xml:space="preserve"> In all, it is O(n</w:t>
@@ -2255,8 +2338,6 @@
       <w:r>
         <w:t>).</w:t>
       </w:r>
-      <w:bookmarkStart w:id="2" w:name="_GoBack"/>
-      <w:bookmarkEnd w:id="2"/>
     </w:p>
     <w:sectPr>
       <w:pgSz w:w="12240" w:h="15840"/>
@@ -2686,6 +2767,7 @@
     <w:lsdException w:name="HTML Sample" w:semiHidden="1" w:unhideWhenUsed="1"/>
     <w:lsdException w:name="HTML Typewriter" w:semiHidden="1" w:unhideWhenUsed="1"/>
     <w:lsdException w:name="HTML Variable" w:semiHidden="1" w:unhideWhenUsed="1"/>
+    <w:lsdException w:name="Normal Table" w:semiHidden="1" w:unhideWhenUsed="1"/>
     <w:lsdException w:name="annotation subject" w:semiHidden="1" w:unhideWhenUsed="1"/>
     <w:lsdException w:name="No List" w:semiHidden="1" w:unhideWhenUsed="1"/>
     <w:lsdException w:name="Outline List 1" w:semiHidden="1" w:unhideWhenUsed="1"/>
@@ -2731,9 +2813,11 @@
     <w:lsdException w:name="Table Subtle 1" w:semiHidden="1" w:unhideWhenUsed="1"/>
     <w:lsdException w:name="Table Subtle 2" w:semiHidden="1" w:unhideWhenUsed="1"/>
     <w:lsdException w:name="Table Web 1" w:semiHidden="1" w:unhideWhenUsed="1"/>
+    <w:lsdException w:name="Table Web 2" w:semiHidden="1" w:unhideWhenUsed="1"/>
     <w:lsdException w:name="Table Web 3" w:semiHidden="1" w:unhideWhenUsed="1"/>
     <w:lsdException w:name="Balloon Text" w:semiHidden="1" w:unhideWhenUsed="1"/>
     <w:lsdException w:name="Table Grid" w:uiPriority="39"/>
+    <w:lsdException w:name="Table Theme" w:semiHidden="1" w:unhideWhenUsed="1"/>
     <w:lsdException w:name="Placeholder Text" w:semiHidden="1"/>
     <w:lsdException w:name="No Spacing" w:uiPriority="1" w:qFormat="1"/>
     <w:lsdException w:name="Light Shading" w:uiPriority="60"/>

</xml_diff>